<commit_message>
mise en page modif
</commit_message>
<xml_diff>
--- a/final_report.docx
+++ b/final_report.docx
@@ -7,6 +7,7 @@
         <w:rPr>
           <w:rFonts w:asciiTheme="majorHAnsi" w:eastAsiaTheme="majorEastAsia" w:hAnsiTheme="majorHAnsi" w:cstheme="majorBidi"/>
           <w:caps/>
+          <w:sz w:val="24"/>
           <w:lang w:val="en-GB" w:eastAsia="en-US"/>
         </w:rPr>
         <w:id w:val="-226613172"/>
@@ -21,7 +22,6 @@
           <w:b/>
           <w:bCs/>
           <w:caps w:val="0"/>
-          <w:sz w:val="24"/>
         </w:rPr>
       </w:sdtEndPr>
       <w:sdtContent>
@@ -72,6 +72,7 @@
                 <w:dataBinding w:prefixMappings="xmlns:ns0='http://schemas.openxmlformats.org/package/2006/metadata/core-properties' xmlns:ns1='http://purl.org/dc/elements/1.1/'" w:xpath="/ns0:coreProperties[1]/ns1:title[1]" w:storeItemID="{6C3C8BC8-F283-45AE-878A-BAB7291924A1}"/>
                 <w:text/>
               </w:sdtPr>
+              <w:sdtEndPr/>
               <w:sdtContent>
                 <w:tc>
                   <w:tcPr>
@@ -121,6 +122,7 @@
                 <w:dataBinding w:prefixMappings="xmlns:ns0='http://schemas.openxmlformats.org/package/2006/metadata/core-properties' xmlns:ns1='http://purl.org/dc/elements/1.1/'" w:xpath="/ns0:coreProperties[1]/ns1:subject[1]" w:storeItemID="{6C3C8BC8-F283-45AE-878A-BAB7291924A1}"/>
                 <w:text/>
               </w:sdtPr>
+              <w:sdtEndPr/>
               <w:sdtContent>
                 <w:tc>
                   <w:tcPr>
@@ -366,6 +368,7 @@
                 <w:dataBinding w:prefixMappings="xmlns:ns0='http://schemas.microsoft.com/office/2006/coverPageProps'" w:xpath="/ns0:CoverPageProperties[1]/ns0:Abstract[1]" w:storeItemID="{55AF091B-3C7A-41E3-B477-F2FDAA23CFDA}"/>
                 <w:text/>
               </w:sdtPr>
+              <w:sdtEndPr/>
               <w:sdtContent>
                 <w:tc>
                   <w:tcPr>
@@ -2397,8 +2400,6 @@
             </w:r>
           </w:hyperlink>
         </w:p>
-        <w:bookmarkStart w:id="0" w:name="_GoBack"/>
-        <w:bookmarkEnd w:id="0"/>
         <w:p>
           <w:pPr>
             <w:pStyle w:val="TM1"/>
@@ -2411,108 +2412,63 @@
               <w:sz w:val="22"/>
             </w:rPr>
           </w:pPr>
-          <w:r>
-            <w:rPr>
-              <w:rStyle w:val="Lienhypertexte"/>
-              <w:noProof/>
-            </w:rPr>
-            <w:fldChar w:fldCharType="begin"/>
-          </w:r>
-          <w:r>
-            <w:rPr>
-              <w:rStyle w:val="Lienhypertexte"/>
-              <w:noProof/>
-            </w:rPr>
-            <w:instrText xml:space="preserve"> </w:instrText>
-          </w:r>
-          <w:r>
-            <w:rPr>
-              <w:noProof/>
-            </w:rPr>
-            <w:instrText>HYPERLINK \l "_Toc389556410"</w:instrText>
-          </w:r>
-          <w:r>
-            <w:rPr>
-              <w:rStyle w:val="Lienhypertexte"/>
-              <w:noProof/>
-            </w:rPr>
-            <w:instrText xml:space="preserve"> </w:instrText>
-          </w:r>
-          <w:r>
-            <w:rPr>
-              <w:rStyle w:val="Lienhypertexte"/>
-              <w:noProof/>
-            </w:rPr>
-          </w:r>
-          <w:r>
-            <w:rPr>
-              <w:rStyle w:val="Lienhypertexte"/>
-              <w:noProof/>
-            </w:rPr>
-            <w:fldChar w:fldCharType="separate"/>
-          </w:r>
-          <w:r>
-            <w:rPr>
-              <w:rStyle w:val="Lienhypertexte"/>
-              <w:noProof/>
-            </w:rPr>
-            <w:t>Deliverable 1</w:t>
-          </w:r>
-          <w:r>
-            <w:rPr>
-              <w:noProof/>
-              <w:webHidden/>
-            </w:rPr>
-            <w:tab/>
-          </w:r>
-          <w:r>
-            <w:rPr>
-              <w:noProof/>
-              <w:webHidden/>
-            </w:rPr>
-            <w:fldChar w:fldCharType="begin"/>
-          </w:r>
-          <w:r>
-            <w:rPr>
-              <w:noProof/>
-              <w:webHidden/>
-            </w:rPr>
-            <w:instrText xml:space="preserve"> PAGEREF _Toc389556410 \h </w:instrText>
-          </w:r>
-          <w:r>
-            <w:rPr>
-              <w:noProof/>
-              <w:webHidden/>
-            </w:rPr>
-          </w:r>
-          <w:r>
-            <w:rPr>
-              <w:noProof/>
-              <w:webHidden/>
-            </w:rPr>
-            <w:fldChar w:fldCharType="separate"/>
-          </w:r>
-          <w:r>
-            <w:rPr>
-              <w:noProof/>
-              <w:webHidden/>
-            </w:rPr>
-            <w:t>35</w:t>
-          </w:r>
-          <w:r>
-            <w:rPr>
-              <w:noProof/>
-              <w:webHidden/>
-            </w:rPr>
-            <w:fldChar w:fldCharType="end"/>
-          </w:r>
-          <w:r>
-            <w:rPr>
-              <w:rStyle w:val="Lienhypertexte"/>
-              <w:noProof/>
-            </w:rPr>
-            <w:fldChar w:fldCharType="end"/>
-          </w:r>
+          <w:hyperlink w:anchor="_Toc389556410" w:history="1">
+            <w:r>
+              <w:rPr>
+                <w:rStyle w:val="Lienhypertexte"/>
+                <w:noProof/>
+              </w:rPr>
+              <w:t>Deliverable 1</w:t>
+            </w:r>
+            <w:r>
+              <w:rPr>
+                <w:noProof/>
+                <w:webHidden/>
+              </w:rPr>
+              <w:tab/>
+            </w:r>
+            <w:r>
+              <w:rPr>
+                <w:noProof/>
+                <w:webHidden/>
+              </w:rPr>
+              <w:fldChar w:fldCharType="begin"/>
+            </w:r>
+            <w:r>
+              <w:rPr>
+                <w:noProof/>
+                <w:webHidden/>
+              </w:rPr>
+              <w:instrText xml:space="preserve"> PAGEREF _Toc389556410 \h </w:instrText>
+            </w:r>
+            <w:r>
+              <w:rPr>
+                <w:noProof/>
+                <w:webHidden/>
+              </w:rPr>
+            </w:r>
+            <w:r>
+              <w:rPr>
+                <w:noProof/>
+                <w:webHidden/>
+              </w:rPr>
+              <w:fldChar w:fldCharType="separate"/>
+            </w:r>
+            <w:r>
+              <w:rPr>
+                <w:noProof/>
+                <w:webHidden/>
+              </w:rPr>
+              <w:t>35</w:t>
+            </w:r>
+            <w:r>
+              <w:rPr>
+                <w:noProof/>
+                <w:webHidden/>
+              </w:rPr>
+              <w:fldChar w:fldCharType="end"/>
+            </w:r>
+          </w:hyperlink>
         </w:p>
         <w:p>
           <w:pPr>
@@ -3121,30 +3077,30 @@
           <w:lang w:val="fr-CH"/>
         </w:rPr>
       </w:pPr>
-      <w:bookmarkStart w:id="1" w:name="_Toc389556382"/>
+      <w:bookmarkStart w:id="0" w:name="_Toc389556382"/>
       <w:r>
         <w:rPr>
           <w:lang w:val="fr-CH"/>
         </w:rPr>
         <w:t>Deliverable 3</w:t>
       </w:r>
+      <w:bookmarkEnd w:id="0"/>
+    </w:p>
+    <w:p>
+      <w:pPr>
+        <w:pStyle w:val="Titre2"/>
+        <w:rPr>
+          <w:lang w:val="fr-CH"/>
+        </w:rPr>
+      </w:pPr>
+      <w:bookmarkStart w:id="1" w:name="_Toc389556383"/>
+      <w:r>
+        <w:rPr>
+          <w:lang w:val="fr-CH"/>
+        </w:rPr>
+        <w:t>Modification of deliverable 2</w:t>
+      </w:r>
       <w:bookmarkEnd w:id="1"/>
-    </w:p>
-    <w:p>
-      <w:pPr>
-        <w:pStyle w:val="Titre2"/>
-        <w:rPr>
-          <w:lang w:val="fr-CH"/>
-        </w:rPr>
-      </w:pPr>
-      <w:bookmarkStart w:id="2" w:name="_Toc389556383"/>
-      <w:r>
-        <w:rPr>
-          <w:lang w:val="fr-CH"/>
-        </w:rPr>
-        <w:t>Modification of deliverable 2</w:t>
-      </w:r>
-      <w:bookmarkEnd w:id="2"/>
     </w:p>
     <w:p>
       <w:pPr>
@@ -3347,14 +3303,14 @@
           <w:lang w:val="fr-CH"/>
         </w:rPr>
       </w:pPr>
-      <w:bookmarkStart w:id="3" w:name="_Toc389556384"/>
+      <w:bookmarkStart w:id="2" w:name="_Toc389556384"/>
       <w:r>
         <w:rPr>
           <w:lang w:val="fr-CH"/>
         </w:rPr>
         <w:t>Query H to S</w:t>
       </w:r>
-      <w:bookmarkEnd w:id="3"/>
+      <w:bookmarkEnd w:id="2"/>
     </w:p>
     <w:p>
       <w:pPr>
@@ -3829,28 +3785,10 @@
           <w:szCs w:val="24"/>
           <w:lang w:val="fr-CH" w:eastAsia="fr-CH"/>
         </w:rPr>
-        <w:t>/*We do three different views. One t</w:t>
-      </w:r>
-      <w:r>
-        <w:rPr>
-          <w:rFonts w:ascii="Consolas" w:eastAsia="Times New Roman" w:hAnsi="Consolas" w:cs="Consolas"/>
-          <w:bCs/>
-          <w:color w:val="808080" w:themeColor="background1" w:themeShade="80"/>
-          <w:szCs w:val="24"/>
-          <w:lang w:val="fr-CH" w:eastAsia="fr-CH"/>
-        </w:rPr>
-        <w:t>o</w:t>
-      </w:r>
-      <w:r>
-        <w:rPr>
-          <w:rFonts w:ascii="Consolas" w:eastAsia="Times New Roman" w:hAnsi="Consolas" w:cs="Consolas"/>
-          <w:bCs/>
-          <w:color w:val="808080" w:themeColor="background1" w:themeShade="80"/>
-          <w:szCs w:val="24"/>
-          <w:lang w:val="fr-CH" w:eastAsia="fr-CH"/>
-        </w:rPr>
-        <w:t xml:space="preserve"> obtain the male artist, one for the female and the last one for the group by areas.*/</w:t>
-      </w:r>
+        <w:t>-- The query H does not stop</w:t>
+      </w:r>
+      <w:bookmarkStart w:id="3" w:name="_GoBack"/>
+      <w:bookmarkEnd w:id="3"/>
     </w:p>
     <w:p>
       <w:pPr>
@@ -3880,6 +3818,36 @@
           <w:lang w:val="fr-CH" w:eastAsia="fr-CH"/>
         </w:rPr>
       </w:pPr>
+      <w:r>
+        <w:rPr>
+          <w:rFonts w:ascii="Consolas" w:eastAsia="Times New Roman" w:hAnsi="Consolas" w:cs="Consolas"/>
+          <w:bCs/>
+          <w:color w:val="808080" w:themeColor="background1" w:themeShade="80"/>
+          <w:szCs w:val="24"/>
+          <w:lang w:val="fr-CH" w:eastAsia="fr-CH"/>
+        </w:rPr>
+        <w:t>/*We do three different views. One t</w:t>
+      </w:r>
+      <w:r>
+        <w:rPr>
+          <w:rFonts w:ascii="Consolas" w:eastAsia="Times New Roman" w:hAnsi="Consolas" w:cs="Consolas"/>
+          <w:bCs/>
+          <w:color w:val="808080" w:themeColor="background1" w:themeShade="80"/>
+          <w:szCs w:val="24"/>
+          <w:lang w:val="fr-CH" w:eastAsia="fr-CH"/>
+        </w:rPr>
+        <w:t>o</w:t>
+      </w:r>
+      <w:r>
+        <w:rPr>
+          <w:rFonts w:ascii="Consolas" w:eastAsia="Times New Roman" w:hAnsi="Consolas" w:cs="Consolas"/>
+          <w:bCs/>
+          <w:color w:val="808080" w:themeColor="background1" w:themeShade="80"/>
+          <w:szCs w:val="24"/>
+          <w:lang w:val="fr-CH" w:eastAsia="fr-CH"/>
+        </w:rPr>
+        <w:t xml:space="preserve"> obtain the male artist, one for the female and the last one for the group by areas.*/</w:t>
+      </w:r>
     </w:p>
     <w:p>
       <w:pPr>
@@ -8639,6 +8607,7 @@
       <w:r>
         <w:rPr>
           <w:noProof/>
+          <w:lang w:val="fr-CH" w:eastAsia="fr-CH"/>
         </w:rPr>
         <mc:AlternateContent>
           <mc:Choice Requires="wps">
@@ -9102,29 +9071,11 @@
         <w:rPr>
           <w:rFonts w:ascii="Consolas" w:eastAsia="Times New Roman" w:hAnsi="Consolas" w:cs="Consolas"/>
           <w:bCs/>
-          <w:szCs w:val="24"/>
-          <w:lang w:val="fr-CH" w:eastAsia="fr-CH"/>
-        </w:rPr>
-      </w:pPr>
-      <w:r>
-        <w:rPr>
-          <w:rFonts w:ascii="Consolas" w:eastAsia="Times New Roman" w:hAnsi="Consolas" w:cs="Consolas"/>
-          <w:bCs/>
-          <w:color w:val="365F91" w:themeColor="accent1" w:themeShade="BF"/>
-          <w:szCs w:val="24"/>
-          <w:lang w:val="fr-CH" w:eastAsia="fr-CH"/>
-        </w:rPr>
-        <w:t xml:space="preserve">SELECT </w:t>
-      </w:r>
-      <w:r>
-        <w:rPr>
-          <w:rFonts w:ascii="Consolas" w:eastAsia="Times New Roman" w:hAnsi="Consolas" w:cs="Consolas"/>
-          <w:bCs/>
-          <w:szCs w:val="24"/>
-          <w:lang w:val="fr-CH" w:eastAsia="fr-CH"/>
-        </w:rPr>
-        <w:t>NAME</w:t>
-      </w:r>
+          <w:color w:val="808080" w:themeColor="background1" w:themeShade="80"/>
+          <w:szCs w:val="24"/>
+          <w:lang w:val="fr-CH" w:eastAsia="fr-CH"/>
+        </w:rPr>
+      </w:pPr>
     </w:p>
     <w:p>
       <w:pPr>
@@ -9161,16 +9112,16 @@
           <w:szCs w:val="24"/>
           <w:lang w:val="fr-CH" w:eastAsia="fr-CH"/>
         </w:rPr>
-        <w:t>FROM</w:t>
-      </w:r>
-      <w:r>
-        <w:rPr>
-          <w:rFonts w:ascii="Consolas" w:eastAsia="Times New Roman" w:hAnsi="Consolas" w:cs="Consolas"/>
-          <w:bCs/>
-          <w:szCs w:val="24"/>
-          <w:lang w:val="fr-CH" w:eastAsia="fr-CH"/>
-        </w:rPr>
-        <w:t>(</w:t>
+        <w:t xml:space="preserve">SELECT </w:t>
+      </w:r>
+      <w:r>
+        <w:rPr>
+          <w:rFonts w:ascii="Consolas" w:eastAsia="Times New Roman" w:hAnsi="Consolas" w:cs="Consolas"/>
+          <w:bCs/>
+          <w:szCs w:val="24"/>
+          <w:lang w:val="fr-CH" w:eastAsia="fr-CH"/>
+        </w:rPr>
+        <w:t>NAME</w:t>
       </w:r>
     </w:p>
     <w:p>
@@ -9204,48 +9155,20 @@
         <w:rPr>
           <w:rFonts w:ascii="Consolas" w:eastAsia="Times New Roman" w:hAnsi="Consolas" w:cs="Consolas"/>
           <w:bCs/>
-          <w:szCs w:val="24"/>
-          <w:lang w:val="fr-CH" w:eastAsia="fr-CH"/>
-        </w:rPr>
-        <w:t xml:space="preserve">  </w:t>
-      </w:r>
-      <w:r>
-        <w:rPr>
-          <w:rFonts w:ascii="Consolas" w:eastAsia="Times New Roman" w:hAnsi="Consolas" w:cs="Consolas"/>
-          <w:bCs/>
-          <w:color w:val="365F91" w:themeColor="accent1" w:themeShade="BF"/>
-          <w:szCs w:val="24"/>
-          <w:lang w:val="fr-CH" w:eastAsia="fr-CH"/>
-        </w:rPr>
-        <w:t xml:space="preserve">SELECT </w:t>
-      </w:r>
-      <w:r>
-        <w:rPr>
-          <w:rFonts w:ascii="Consolas" w:eastAsia="Times New Roman" w:hAnsi="Consolas" w:cs="Consolas"/>
-          <w:bCs/>
-          <w:szCs w:val="24"/>
-          <w:lang w:val="fr-CH" w:eastAsia="fr-CH"/>
-        </w:rPr>
-        <w:t xml:space="preserve">AG.ID_GENRE, A.NAME AS NAME, </w:t>
-      </w:r>
-      <w:r>
-        <w:rPr>
-          <w:rFonts w:ascii="Consolas" w:eastAsia="Times New Roman" w:hAnsi="Consolas" w:cs="Consolas"/>
-          <w:bCs/>
-          <w:color w:val="365F91" w:themeColor="accent1" w:themeShade="BF"/>
-          <w:szCs w:val="24"/>
-          <w:lang w:val="fr-CH" w:eastAsia="fr-CH"/>
-        </w:rPr>
-        <w:t>COUNT</w:t>
-      </w:r>
-      <w:r>
-        <w:rPr>
-          <w:rFonts w:ascii="Consolas" w:eastAsia="Times New Roman" w:hAnsi="Consolas" w:cs="Consolas"/>
-          <w:bCs/>
-          <w:szCs w:val="24"/>
-          <w:lang w:val="fr-CH" w:eastAsia="fr-CH"/>
-        </w:rPr>
-        <w:t xml:space="preserve">(DISTINCT AT.ID_TRACK), </w:t>
+          <w:color w:val="365F91" w:themeColor="accent1" w:themeShade="BF"/>
+          <w:szCs w:val="24"/>
+          <w:lang w:val="fr-CH" w:eastAsia="fr-CH"/>
+        </w:rPr>
+        <w:t>FROM</w:t>
+      </w:r>
+      <w:r>
+        <w:rPr>
+          <w:rFonts w:ascii="Consolas" w:eastAsia="Times New Roman" w:hAnsi="Consolas" w:cs="Consolas"/>
+          <w:bCs/>
+          <w:szCs w:val="24"/>
+          <w:lang w:val="fr-CH" w:eastAsia="fr-CH"/>
+        </w:rPr>
+        <w:t>(</w:t>
       </w:r>
     </w:p>
     <w:p>
@@ -9292,54 +9215,35 @@
           <w:szCs w:val="24"/>
           <w:lang w:val="fr-CH" w:eastAsia="fr-CH"/>
         </w:rPr>
-        <w:t>ROW_NUMBER</w:t>
-      </w:r>
-      <w:r>
-        <w:rPr>
-          <w:rFonts w:ascii="Consolas" w:eastAsia="Times New Roman" w:hAnsi="Consolas" w:cs="Consolas"/>
-          <w:bCs/>
-          <w:szCs w:val="24"/>
-          <w:lang w:val="fr-CH" w:eastAsia="fr-CH"/>
-        </w:rPr>
-        <w:t>()</w:t>
-      </w:r>
-      <w:r>
-        <w:rPr>
-          <w:rFonts w:ascii="Consolas" w:eastAsia="Times New Roman" w:hAnsi="Consolas" w:cs="Consolas"/>
-          <w:bCs/>
-          <w:color w:val="365F91" w:themeColor="accent1" w:themeShade="BF"/>
-          <w:szCs w:val="24"/>
-          <w:lang w:val="fr-CH" w:eastAsia="fr-CH"/>
-        </w:rPr>
-        <w:t xml:space="preserve">OVER </w:t>
-      </w:r>
-      <w:r>
-        <w:rPr>
-          <w:rFonts w:ascii="Consolas" w:eastAsia="Times New Roman" w:hAnsi="Consolas" w:cs="Consolas"/>
-          <w:bCs/>
-          <w:szCs w:val="24"/>
-          <w:lang w:val="fr-CH" w:eastAsia="fr-CH"/>
-        </w:rPr>
-        <w:t>(</w:t>
-      </w:r>
-      <w:r>
-        <w:rPr>
-          <w:rFonts w:ascii="Consolas" w:eastAsia="Times New Roman" w:hAnsi="Consolas" w:cs="Consolas"/>
-          <w:bCs/>
-          <w:color w:val="365F91" w:themeColor="accent1" w:themeShade="BF"/>
-          <w:szCs w:val="24"/>
-          <w:lang w:val="fr-CH" w:eastAsia="fr-CH"/>
-        </w:rPr>
-        <w:t xml:space="preserve">PARTITION BY </w:t>
-      </w:r>
-      <w:r>
-        <w:rPr>
-          <w:rFonts w:ascii="Consolas" w:eastAsia="Times New Roman" w:hAnsi="Consolas" w:cs="Consolas"/>
-          <w:bCs/>
-          <w:szCs w:val="24"/>
-          <w:lang w:val="fr-CH" w:eastAsia="fr-CH"/>
-        </w:rPr>
-        <w:t xml:space="preserve">AG.ID_GENRE </w:t>
+        <w:t xml:space="preserve">SELECT </w:t>
+      </w:r>
+      <w:r>
+        <w:rPr>
+          <w:rFonts w:ascii="Consolas" w:eastAsia="Times New Roman" w:hAnsi="Consolas" w:cs="Consolas"/>
+          <w:bCs/>
+          <w:szCs w:val="24"/>
+          <w:lang w:val="fr-CH" w:eastAsia="fr-CH"/>
+        </w:rPr>
+        <w:t xml:space="preserve">AG.ID_GENRE, A.NAME AS NAME, </w:t>
+      </w:r>
+      <w:r>
+        <w:rPr>
+          <w:rFonts w:ascii="Consolas" w:eastAsia="Times New Roman" w:hAnsi="Consolas" w:cs="Consolas"/>
+          <w:bCs/>
+          <w:color w:val="365F91" w:themeColor="accent1" w:themeShade="BF"/>
+          <w:szCs w:val="24"/>
+          <w:lang w:val="fr-CH" w:eastAsia="fr-CH"/>
+        </w:rPr>
+        <w:t>COUNT</w:t>
+      </w:r>
+      <w:r>
+        <w:rPr>
+          <w:rFonts w:ascii="Consolas" w:eastAsia="Times New Roman" w:hAnsi="Consolas" w:cs="Consolas"/>
+          <w:bCs/>
+          <w:szCs w:val="24"/>
+          <w:lang w:val="fr-CH" w:eastAsia="fr-CH"/>
+        </w:rPr>
+        <w:t xml:space="preserve">(DISTINCT AT.ID_TRACK), </w:t>
       </w:r>
     </w:p>
     <w:p>
@@ -9376,26 +9280,36 @@
           <w:szCs w:val="24"/>
           <w:lang w:val="fr-CH" w:eastAsia="fr-CH"/>
         </w:rPr>
-        <w:t xml:space="preserve"> </w:t>
-      </w:r>
-      <w:r>
-        <w:rPr>
-          <w:rFonts w:ascii="Consolas" w:eastAsia="Times New Roman" w:hAnsi="Consolas" w:cs="Consolas"/>
-          <w:bCs/>
-          <w:szCs w:val="24"/>
-          <w:lang w:val="fr-CH" w:eastAsia="fr-CH"/>
-        </w:rPr>
-        <w:tab/>
-      </w:r>
-      <w:r>
-        <w:rPr>
-          <w:rFonts w:ascii="Consolas" w:eastAsia="Times New Roman" w:hAnsi="Consolas" w:cs="Consolas"/>
-          <w:bCs/>
-          <w:color w:val="365F91" w:themeColor="accent1" w:themeShade="BF"/>
-          <w:szCs w:val="24"/>
-          <w:lang w:val="fr-CH" w:eastAsia="fr-CH"/>
-        </w:rPr>
-        <w:t>ORDER BY COUNT</w:t>
+        <w:t xml:space="preserve">  </w:t>
+      </w:r>
+      <w:r>
+        <w:rPr>
+          <w:rFonts w:ascii="Consolas" w:eastAsia="Times New Roman" w:hAnsi="Consolas" w:cs="Consolas"/>
+          <w:bCs/>
+          <w:color w:val="365F91" w:themeColor="accent1" w:themeShade="BF"/>
+          <w:szCs w:val="24"/>
+          <w:lang w:val="fr-CH" w:eastAsia="fr-CH"/>
+        </w:rPr>
+        <w:t>ROW_NUMBER</w:t>
+      </w:r>
+      <w:r>
+        <w:rPr>
+          <w:rFonts w:ascii="Consolas" w:eastAsia="Times New Roman" w:hAnsi="Consolas" w:cs="Consolas"/>
+          <w:bCs/>
+          <w:szCs w:val="24"/>
+          <w:lang w:val="fr-CH" w:eastAsia="fr-CH"/>
+        </w:rPr>
+        <w:t>()</w:t>
+      </w:r>
+      <w:r>
+        <w:rPr>
+          <w:rFonts w:ascii="Consolas" w:eastAsia="Times New Roman" w:hAnsi="Consolas" w:cs="Consolas"/>
+          <w:bCs/>
+          <w:color w:val="365F91" w:themeColor="accent1" w:themeShade="BF"/>
+          <w:szCs w:val="24"/>
+          <w:lang w:val="fr-CH" w:eastAsia="fr-CH"/>
+        </w:rPr>
+        <w:t xml:space="preserve">OVER </w:t>
       </w:r>
       <w:r>
         <w:rPr>
@@ -9414,54 +9328,16 @@
           <w:szCs w:val="24"/>
           <w:lang w:val="fr-CH" w:eastAsia="fr-CH"/>
         </w:rPr>
-        <w:t xml:space="preserve">DISTINCT </w:t>
-      </w:r>
-      <w:r>
-        <w:rPr>
-          <w:rFonts w:ascii="Consolas" w:eastAsia="Times New Roman" w:hAnsi="Consolas" w:cs="Consolas"/>
-          <w:bCs/>
-          <w:szCs w:val="24"/>
-          <w:lang w:val="fr-CH" w:eastAsia="fr-CH"/>
-        </w:rPr>
-        <w:t xml:space="preserve">AT.ID_TRACK) </w:t>
-      </w:r>
-      <w:r>
-        <w:rPr>
-          <w:rFonts w:ascii="Consolas" w:eastAsia="Times New Roman" w:hAnsi="Consolas" w:cs="Consolas"/>
-          <w:bCs/>
-          <w:color w:val="365F91" w:themeColor="accent1" w:themeShade="BF"/>
-          <w:szCs w:val="24"/>
-          <w:lang w:val="fr-CH" w:eastAsia="fr-CH"/>
-        </w:rPr>
-        <w:t>DESC</w:t>
-      </w:r>
-      <w:r>
-        <w:rPr>
-          <w:rFonts w:ascii="Consolas" w:eastAsia="Times New Roman" w:hAnsi="Consolas" w:cs="Consolas"/>
-          <w:bCs/>
-          <w:szCs w:val="24"/>
-          <w:lang w:val="fr-CH" w:eastAsia="fr-CH"/>
-        </w:rPr>
-        <w:t xml:space="preserve">) </w:t>
-      </w:r>
-      <w:r>
-        <w:rPr>
-          <w:rFonts w:ascii="Consolas" w:eastAsia="Times New Roman" w:hAnsi="Consolas" w:cs="Consolas"/>
-          <w:bCs/>
-          <w:color w:val="365F91" w:themeColor="accent1" w:themeShade="BF"/>
-          <w:szCs w:val="24"/>
-          <w:lang w:val="fr-CH" w:eastAsia="fr-CH"/>
-        </w:rPr>
-        <w:t xml:space="preserve">AS </w:t>
-      </w:r>
-      <w:r>
-        <w:rPr>
-          <w:rFonts w:ascii="Consolas" w:eastAsia="Times New Roman" w:hAnsi="Consolas" w:cs="Consolas"/>
-          <w:bCs/>
-          <w:szCs w:val="24"/>
-          <w:lang w:val="fr-CH" w:eastAsia="fr-CH"/>
-        </w:rPr>
-        <w:t>RN</w:t>
+        <w:t xml:space="preserve">PARTITION BY </w:t>
+      </w:r>
+      <w:r>
+        <w:rPr>
+          <w:rFonts w:ascii="Consolas" w:eastAsia="Times New Roman" w:hAnsi="Consolas" w:cs="Consolas"/>
+          <w:bCs/>
+          <w:szCs w:val="24"/>
+          <w:lang w:val="fr-CH" w:eastAsia="fr-CH"/>
+        </w:rPr>
+        <w:t xml:space="preserve">AG.ID_GENRE </w:t>
       </w:r>
     </w:p>
     <w:p>
@@ -9498,26 +9374,92 @@
           <w:szCs w:val="24"/>
           <w:lang w:val="fr-CH" w:eastAsia="fr-CH"/>
         </w:rPr>
-        <w:t xml:space="preserve">  </w:t>
-      </w:r>
-      <w:r>
-        <w:rPr>
-          <w:rFonts w:ascii="Consolas" w:eastAsia="Times New Roman" w:hAnsi="Consolas" w:cs="Consolas"/>
-          <w:bCs/>
-          <w:color w:val="365F91" w:themeColor="accent1" w:themeShade="BF"/>
-          <w:szCs w:val="24"/>
-          <w:lang w:val="fr-CH" w:eastAsia="fr-CH"/>
-        </w:rPr>
-        <w:t xml:space="preserve">FROM </w:t>
-      </w:r>
-      <w:r>
-        <w:rPr>
-          <w:rFonts w:ascii="Consolas" w:eastAsia="Times New Roman" w:hAnsi="Consolas" w:cs="Consolas"/>
-          <w:bCs/>
-          <w:szCs w:val="24"/>
-          <w:lang w:val="fr-CH" w:eastAsia="fr-CH"/>
-        </w:rPr>
-        <w:t>ARTIST A, ARTIST_TRACK AT, ARTIST_GENRE AG</w:t>
+        <w:t xml:space="preserve"> </w:t>
+      </w:r>
+      <w:r>
+        <w:rPr>
+          <w:rFonts w:ascii="Consolas" w:eastAsia="Times New Roman" w:hAnsi="Consolas" w:cs="Consolas"/>
+          <w:bCs/>
+          <w:szCs w:val="24"/>
+          <w:lang w:val="fr-CH" w:eastAsia="fr-CH"/>
+        </w:rPr>
+        <w:tab/>
+      </w:r>
+      <w:r>
+        <w:rPr>
+          <w:rFonts w:ascii="Consolas" w:eastAsia="Times New Roman" w:hAnsi="Consolas" w:cs="Consolas"/>
+          <w:bCs/>
+          <w:color w:val="365F91" w:themeColor="accent1" w:themeShade="BF"/>
+          <w:szCs w:val="24"/>
+          <w:lang w:val="fr-CH" w:eastAsia="fr-CH"/>
+        </w:rPr>
+        <w:t>ORDER BY COUNT</w:t>
+      </w:r>
+      <w:r>
+        <w:rPr>
+          <w:rFonts w:ascii="Consolas" w:eastAsia="Times New Roman" w:hAnsi="Consolas" w:cs="Consolas"/>
+          <w:bCs/>
+          <w:szCs w:val="24"/>
+          <w:lang w:val="fr-CH" w:eastAsia="fr-CH"/>
+        </w:rPr>
+        <w:t>(</w:t>
+      </w:r>
+      <w:r>
+        <w:rPr>
+          <w:rFonts w:ascii="Consolas" w:eastAsia="Times New Roman" w:hAnsi="Consolas" w:cs="Consolas"/>
+          <w:bCs/>
+          <w:color w:val="365F91" w:themeColor="accent1" w:themeShade="BF"/>
+          <w:szCs w:val="24"/>
+          <w:lang w:val="fr-CH" w:eastAsia="fr-CH"/>
+        </w:rPr>
+        <w:t xml:space="preserve">DISTINCT </w:t>
+      </w:r>
+      <w:r>
+        <w:rPr>
+          <w:rFonts w:ascii="Consolas" w:eastAsia="Times New Roman" w:hAnsi="Consolas" w:cs="Consolas"/>
+          <w:bCs/>
+          <w:szCs w:val="24"/>
+          <w:lang w:val="fr-CH" w:eastAsia="fr-CH"/>
+        </w:rPr>
+        <w:t xml:space="preserve">AT.ID_TRACK) </w:t>
+      </w:r>
+      <w:r>
+        <w:rPr>
+          <w:rFonts w:ascii="Consolas" w:eastAsia="Times New Roman" w:hAnsi="Consolas" w:cs="Consolas"/>
+          <w:bCs/>
+          <w:color w:val="365F91" w:themeColor="accent1" w:themeShade="BF"/>
+          <w:szCs w:val="24"/>
+          <w:lang w:val="fr-CH" w:eastAsia="fr-CH"/>
+        </w:rPr>
+        <w:t>DESC</w:t>
+      </w:r>
+      <w:r>
+        <w:rPr>
+          <w:rFonts w:ascii="Consolas" w:eastAsia="Times New Roman" w:hAnsi="Consolas" w:cs="Consolas"/>
+          <w:bCs/>
+          <w:szCs w:val="24"/>
+          <w:lang w:val="fr-CH" w:eastAsia="fr-CH"/>
+        </w:rPr>
+        <w:t xml:space="preserve">) </w:t>
+      </w:r>
+      <w:r>
+        <w:rPr>
+          <w:rFonts w:ascii="Consolas" w:eastAsia="Times New Roman" w:hAnsi="Consolas" w:cs="Consolas"/>
+          <w:bCs/>
+          <w:color w:val="365F91" w:themeColor="accent1" w:themeShade="BF"/>
+          <w:szCs w:val="24"/>
+          <w:lang w:val="fr-CH" w:eastAsia="fr-CH"/>
+        </w:rPr>
+        <w:t xml:space="preserve">AS </w:t>
+      </w:r>
+      <w:r>
+        <w:rPr>
+          <w:rFonts w:ascii="Consolas" w:eastAsia="Times New Roman" w:hAnsi="Consolas" w:cs="Consolas"/>
+          <w:bCs/>
+          <w:szCs w:val="24"/>
+          <w:lang w:val="fr-CH" w:eastAsia="fr-CH"/>
+        </w:rPr>
+        <w:t>RN</w:t>
       </w:r>
     </w:p>
     <w:p>
@@ -9564,35 +9506,16 @@
           <w:szCs w:val="24"/>
           <w:lang w:val="fr-CH" w:eastAsia="fr-CH"/>
         </w:rPr>
-        <w:t xml:space="preserve">WHERE </w:t>
-      </w:r>
-      <w:r>
-        <w:rPr>
-          <w:rFonts w:ascii="Consolas" w:eastAsia="Times New Roman" w:hAnsi="Consolas" w:cs="Consolas"/>
-          <w:bCs/>
-          <w:szCs w:val="24"/>
-          <w:lang w:val="fr-CH" w:eastAsia="fr-CH"/>
-        </w:rPr>
-        <w:t xml:space="preserve">A.ID_ARTIST= AT.ID_ARTIST  </w:t>
-      </w:r>
-      <w:r>
-        <w:rPr>
-          <w:rFonts w:ascii="Consolas" w:eastAsia="Times New Roman" w:hAnsi="Consolas" w:cs="Consolas"/>
-          <w:bCs/>
-          <w:color w:val="365F91" w:themeColor="accent1" w:themeShade="BF"/>
-          <w:szCs w:val="24"/>
-          <w:lang w:val="fr-CH" w:eastAsia="fr-CH"/>
-        </w:rPr>
-        <w:t xml:space="preserve">AND </w:t>
-      </w:r>
-      <w:r>
-        <w:rPr>
-          <w:rFonts w:ascii="Consolas" w:eastAsia="Times New Roman" w:hAnsi="Consolas" w:cs="Consolas"/>
-          <w:bCs/>
-          <w:szCs w:val="24"/>
-          <w:lang w:val="fr-CH" w:eastAsia="fr-CH"/>
-        </w:rPr>
-        <w:t>A.GENDER='Female'</w:t>
+        <w:t xml:space="preserve">FROM </w:t>
+      </w:r>
+      <w:r>
+        <w:rPr>
+          <w:rFonts w:ascii="Consolas" w:eastAsia="Times New Roman" w:hAnsi="Consolas" w:cs="Consolas"/>
+          <w:bCs/>
+          <w:szCs w:val="24"/>
+          <w:lang w:val="fr-CH" w:eastAsia="fr-CH"/>
+        </w:rPr>
+        <w:t>ARTIST A, ARTIST_TRACK AT, ARTIST_GENRE AG</w:t>
       </w:r>
     </w:p>
     <w:p>
@@ -9629,16 +9552,26 @@
           <w:szCs w:val="24"/>
           <w:lang w:val="fr-CH" w:eastAsia="fr-CH"/>
         </w:rPr>
-        <w:t xml:space="preserve"> </w:t>
-      </w:r>
-      <w:r>
-        <w:rPr>
-          <w:rFonts w:ascii="Consolas" w:eastAsia="Times New Roman" w:hAnsi="Consolas" w:cs="Consolas"/>
-          <w:bCs/>
-          <w:szCs w:val="24"/>
-          <w:lang w:val="fr-CH" w:eastAsia="fr-CH"/>
-        </w:rPr>
-        <w:t xml:space="preserve"> </w:t>
+        <w:t xml:space="preserve">  </w:t>
+      </w:r>
+      <w:r>
+        <w:rPr>
+          <w:rFonts w:ascii="Consolas" w:eastAsia="Times New Roman" w:hAnsi="Consolas" w:cs="Consolas"/>
+          <w:bCs/>
+          <w:color w:val="365F91" w:themeColor="accent1" w:themeShade="BF"/>
+          <w:szCs w:val="24"/>
+          <w:lang w:val="fr-CH" w:eastAsia="fr-CH"/>
+        </w:rPr>
+        <w:t xml:space="preserve">WHERE </w:t>
+      </w:r>
+      <w:r>
+        <w:rPr>
+          <w:rFonts w:ascii="Consolas" w:eastAsia="Times New Roman" w:hAnsi="Consolas" w:cs="Consolas"/>
+          <w:bCs/>
+          <w:szCs w:val="24"/>
+          <w:lang w:val="fr-CH" w:eastAsia="fr-CH"/>
+        </w:rPr>
+        <w:t xml:space="preserve">A.ID_ARTIST= AT.ID_ARTIST  </w:t>
       </w:r>
       <w:r>
         <w:rPr>
@@ -9657,7 +9590,7 @@
           <w:szCs w:val="24"/>
           <w:lang w:val="fr-CH" w:eastAsia="fr-CH"/>
         </w:rPr>
-        <w:t xml:space="preserve">A.ID_ARTIST=AG.ID_ARTIST </w:t>
+        <w:t>A.GENDER='Female'</w:t>
       </w:r>
     </w:p>
     <w:p>
@@ -9683,19 +9616,27 @@
         <w:rPr>
           <w:rFonts w:ascii="Consolas" w:eastAsia="Times New Roman" w:hAnsi="Consolas" w:cs="Consolas"/>
           <w:bCs/>
-          <w:color w:val="365F91" w:themeColor="accent1" w:themeShade="BF"/>
-          <w:szCs w:val="24"/>
-          <w:lang w:val="fr-CH" w:eastAsia="fr-CH"/>
-        </w:rPr>
-      </w:pPr>
-      <w:r>
-        <w:rPr>
-          <w:rFonts w:ascii="Consolas" w:eastAsia="Times New Roman" w:hAnsi="Consolas" w:cs="Consolas"/>
-          <w:bCs/>
-          <w:szCs w:val="24"/>
-          <w:lang w:val="fr-CH" w:eastAsia="fr-CH"/>
-        </w:rPr>
-        <w:t xml:space="preserve">  </w:t>
+          <w:szCs w:val="24"/>
+          <w:lang w:val="fr-CH" w:eastAsia="fr-CH"/>
+        </w:rPr>
+      </w:pPr>
+      <w:r>
+        <w:rPr>
+          <w:rFonts w:ascii="Consolas" w:eastAsia="Times New Roman" w:hAnsi="Consolas" w:cs="Consolas"/>
+          <w:bCs/>
+          <w:szCs w:val="24"/>
+          <w:lang w:val="fr-CH" w:eastAsia="fr-CH"/>
+        </w:rPr>
+        <w:t xml:space="preserve"> </w:t>
+      </w:r>
+      <w:r>
+        <w:rPr>
+          <w:rFonts w:ascii="Consolas" w:eastAsia="Times New Roman" w:hAnsi="Consolas" w:cs="Consolas"/>
+          <w:bCs/>
+          <w:szCs w:val="24"/>
+          <w:lang w:val="fr-CH" w:eastAsia="fr-CH"/>
+        </w:rPr>
+        <w:t xml:space="preserve"> </w:t>
       </w:r>
       <w:r>
         <w:rPr>
@@ -9714,45 +9655,7 @@
           <w:szCs w:val="24"/>
           <w:lang w:val="fr-CH" w:eastAsia="fr-CH"/>
         </w:rPr>
-        <w:t xml:space="preserve">AG.ID_GENRE </w:t>
-      </w:r>
-      <w:r>
-        <w:rPr>
-          <w:rFonts w:ascii="Consolas" w:eastAsia="Times New Roman" w:hAnsi="Consolas" w:cs="Consolas"/>
-          <w:bCs/>
-          <w:color w:val="365F91" w:themeColor="accent1" w:themeShade="BF"/>
-          <w:szCs w:val="24"/>
-          <w:lang w:val="fr-CH" w:eastAsia="fr-CH"/>
-        </w:rPr>
-        <w:t xml:space="preserve">IN </w:t>
-      </w:r>
-      <w:r>
-        <w:rPr>
-          <w:rFonts w:ascii="Consolas" w:eastAsia="Times New Roman" w:hAnsi="Consolas" w:cs="Consolas"/>
-          <w:bCs/>
-          <w:szCs w:val="24"/>
-          <w:lang w:val="fr-CH" w:eastAsia="fr-CH"/>
-        </w:rPr>
-        <w:t>(</w:t>
-      </w:r>
-      <w:r>
-        <w:rPr>
-          <w:rFonts w:ascii="Consolas" w:eastAsia="Times New Roman" w:hAnsi="Consolas" w:cs="Consolas"/>
-          <w:bCs/>
-          <w:color w:val="365F91" w:themeColor="accent1" w:themeShade="BF"/>
-          <w:szCs w:val="24"/>
-          <w:lang w:val="fr-CH" w:eastAsia="fr-CH"/>
-        </w:rPr>
-        <w:t xml:space="preserve">SELECT </w:t>
-      </w:r>
-      <w:r>
-        <w:rPr>
-          <w:rFonts w:ascii="Consolas" w:eastAsia="Times New Roman" w:hAnsi="Consolas" w:cs="Consolas"/>
-          <w:bCs/>
-          <w:szCs w:val="24"/>
-          <w:lang w:val="fr-CH" w:eastAsia="fr-CH"/>
-        </w:rPr>
-        <w:t>*</w:t>
+        <w:t xml:space="preserve">A.ID_ARTIST=AG.ID_ARTIST </w:t>
       </w:r>
     </w:p>
     <w:p>
@@ -9787,42 +9690,67 @@
         <w:rPr>
           <w:rFonts w:ascii="Consolas" w:eastAsia="Times New Roman" w:hAnsi="Consolas" w:cs="Consolas"/>
           <w:bCs/>
-          <w:color w:val="365F91" w:themeColor="accent1" w:themeShade="BF"/>
-          <w:szCs w:val="24"/>
-          <w:lang w:val="fr-CH" w:eastAsia="fr-CH"/>
-        </w:rPr>
-        <w:tab/>
-      </w:r>
-      <w:r>
-        <w:rPr>
-          <w:rFonts w:ascii="Consolas" w:eastAsia="Times New Roman" w:hAnsi="Consolas" w:cs="Consolas"/>
-          <w:bCs/>
-          <w:color w:val="365F91" w:themeColor="accent1" w:themeShade="BF"/>
-          <w:szCs w:val="24"/>
-          <w:lang w:val="fr-CH" w:eastAsia="fr-CH"/>
-        </w:rPr>
-        <w:tab/>
-      </w:r>
-      <w:r>
-        <w:rPr>
-          <w:rFonts w:ascii="Consolas" w:eastAsia="Times New Roman" w:hAnsi="Consolas" w:cs="Consolas"/>
-          <w:bCs/>
-          <w:color w:val="365F91" w:themeColor="accent1" w:themeShade="BF"/>
-          <w:szCs w:val="24"/>
-          <w:lang w:val="fr-CH" w:eastAsia="fr-CH"/>
-        </w:rPr>
-        <w:tab/>
-        <w:t xml:space="preserve"> </w:t>
-      </w:r>
-      <w:r>
-        <w:rPr>
-          <w:rFonts w:ascii="Consolas" w:eastAsia="Times New Roman" w:hAnsi="Consolas" w:cs="Consolas"/>
-          <w:bCs/>
-          <w:color w:val="365F91" w:themeColor="accent1" w:themeShade="BF"/>
-          <w:szCs w:val="24"/>
-          <w:lang w:val="fr-CH" w:eastAsia="fr-CH"/>
-        </w:rPr>
-        <w:t>FROM</w:t>
+          <w:szCs w:val="24"/>
+          <w:lang w:val="fr-CH" w:eastAsia="fr-CH"/>
+        </w:rPr>
+        <w:t xml:space="preserve">  </w:t>
+      </w:r>
+      <w:r>
+        <w:rPr>
+          <w:rFonts w:ascii="Consolas" w:eastAsia="Times New Roman" w:hAnsi="Consolas" w:cs="Consolas"/>
+          <w:bCs/>
+          <w:color w:val="365F91" w:themeColor="accent1" w:themeShade="BF"/>
+          <w:szCs w:val="24"/>
+          <w:lang w:val="fr-CH" w:eastAsia="fr-CH"/>
+        </w:rPr>
+        <w:t xml:space="preserve">AND </w:t>
+      </w:r>
+      <w:r>
+        <w:rPr>
+          <w:rFonts w:ascii="Consolas" w:eastAsia="Times New Roman" w:hAnsi="Consolas" w:cs="Consolas"/>
+          <w:bCs/>
+          <w:szCs w:val="24"/>
+          <w:lang w:val="fr-CH" w:eastAsia="fr-CH"/>
+        </w:rPr>
+        <w:t xml:space="preserve">AG.ID_GENRE </w:t>
+      </w:r>
+      <w:r>
+        <w:rPr>
+          <w:rFonts w:ascii="Consolas" w:eastAsia="Times New Roman" w:hAnsi="Consolas" w:cs="Consolas"/>
+          <w:bCs/>
+          <w:color w:val="365F91" w:themeColor="accent1" w:themeShade="BF"/>
+          <w:szCs w:val="24"/>
+          <w:lang w:val="fr-CH" w:eastAsia="fr-CH"/>
+        </w:rPr>
+        <w:t xml:space="preserve">IN </w:t>
+      </w:r>
+      <w:r>
+        <w:rPr>
+          <w:rFonts w:ascii="Consolas" w:eastAsia="Times New Roman" w:hAnsi="Consolas" w:cs="Consolas"/>
+          <w:bCs/>
+          <w:szCs w:val="24"/>
+          <w:lang w:val="fr-CH" w:eastAsia="fr-CH"/>
+        </w:rPr>
+        <w:t>(</w:t>
+      </w:r>
+      <w:r>
+        <w:rPr>
+          <w:rFonts w:ascii="Consolas" w:eastAsia="Times New Roman" w:hAnsi="Consolas" w:cs="Consolas"/>
+          <w:bCs/>
+          <w:color w:val="365F91" w:themeColor="accent1" w:themeShade="BF"/>
+          <w:szCs w:val="24"/>
+          <w:lang w:val="fr-CH" w:eastAsia="fr-CH"/>
+        </w:rPr>
+        <w:t xml:space="preserve">SELECT </w:t>
+      </w:r>
+      <w:r>
+        <w:rPr>
+          <w:rFonts w:ascii="Consolas" w:eastAsia="Times New Roman" w:hAnsi="Consolas" w:cs="Consolas"/>
+          <w:bCs/>
+          <w:szCs w:val="24"/>
+          <w:lang w:val="fr-CH" w:eastAsia="fr-CH"/>
+        </w:rPr>
+        <w:t>*</w:t>
       </w:r>
     </w:p>
     <w:p>
@@ -9848,14 +9776,16 @@
         <w:rPr>
           <w:rFonts w:ascii="Consolas" w:eastAsia="Times New Roman" w:hAnsi="Consolas" w:cs="Consolas"/>
           <w:bCs/>
-          <w:szCs w:val="24"/>
-          <w:lang w:val="fr-CH" w:eastAsia="fr-CH"/>
-        </w:rPr>
-      </w:pPr>
-      <w:r>
-        <w:rPr>
-          <w:rFonts w:ascii="Consolas" w:eastAsia="Times New Roman" w:hAnsi="Consolas" w:cs="Consolas"/>
-          <w:bCs/>
+          <w:color w:val="365F91" w:themeColor="accent1" w:themeShade="BF"/>
+          <w:szCs w:val="24"/>
+          <w:lang w:val="fr-CH" w:eastAsia="fr-CH"/>
+        </w:rPr>
+      </w:pPr>
+      <w:r>
+        <w:rPr>
+          <w:rFonts w:ascii="Consolas" w:eastAsia="Times New Roman" w:hAnsi="Consolas" w:cs="Consolas"/>
+          <w:bCs/>
+          <w:color w:val="365F91" w:themeColor="accent1" w:themeShade="BF"/>
           <w:szCs w:val="24"/>
           <w:lang w:val="fr-CH" w:eastAsia="fr-CH"/>
         </w:rPr>
@@ -9865,6 +9795,7 @@
         <w:rPr>
           <w:rFonts w:ascii="Consolas" w:eastAsia="Times New Roman" w:hAnsi="Consolas" w:cs="Consolas"/>
           <w:bCs/>
+          <w:color w:val="365F91" w:themeColor="accent1" w:themeShade="BF"/>
           <w:szCs w:val="24"/>
           <w:lang w:val="fr-CH" w:eastAsia="fr-CH"/>
         </w:rPr>
@@ -9874,6 +9805,7 @@
         <w:rPr>
           <w:rFonts w:ascii="Consolas" w:eastAsia="Times New Roman" w:hAnsi="Consolas" w:cs="Consolas"/>
           <w:bCs/>
+          <w:color w:val="365F91" w:themeColor="accent1" w:themeShade="BF"/>
           <w:szCs w:val="24"/>
           <w:lang w:val="fr-CH" w:eastAsia="fr-CH"/>
         </w:rPr>
@@ -9884,29 +9816,11 @@
         <w:rPr>
           <w:rFonts w:ascii="Consolas" w:eastAsia="Times New Roman" w:hAnsi="Consolas" w:cs="Consolas"/>
           <w:bCs/>
-          <w:szCs w:val="24"/>
-          <w:lang w:val="fr-CH" w:eastAsia="fr-CH"/>
-        </w:rPr>
-        <w:t>(</w:t>
-      </w:r>
-      <w:r>
-        <w:rPr>
-          <w:rFonts w:ascii="Consolas" w:eastAsia="Times New Roman" w:hAnsi="Consolas" w:cs="Consolas"/>
-          <w:bCs/>
-          <w:color w:val="365F91" w:themeColor="accent1" w:themeShade="BF"/>
-          <w:szCs w:val="24"/>
-          <w:lang w:val="fr-CH" w:eastAsia="fr-CH"/>
-        </w:rPr>
-        <w:t xml:space="preserve">SELECT </w:t>
-      </w:r>
-      <w:r>
-        <w:rPr>
-          <w:rFonts w:ascii="Consolas" w:eastAsia="Times New Roman" w:hAnsi="Consolas" w:cs="Consolas"/>
-          <w:bCs/>
-          <w:szCs w:val="24"/>
-          <w:lang w:val="fr-CH" w:eastAsia="fr-CH"/>
-        </w:rPr>
-        <w:t>G.ID_GENRE</w:t>
+          <w:color w:val="365F91" w:themeColor="accent1" w:themeShade="BF"/>
+          <w:szCs w:val="24"/>
+          <w:lang w:val="fr-CH" w:eastAsia="fr-CH"/>
+        </w:rPr>
+        <w:t>FROM</w:t>
       </w:r>
     </w:p>
     <w:p>
@@ -9962,26 +9876,35 @@
           <w:lang w:val="fr-CH" w:eastAsia="fr-CH"/>
         </w:rPr>
         <w:tab/>
-        <w:t xml:space="preserve">  </w:t>
-      </w:r>
-      <w:r>
-        <w:rPr>
-          <w:rFonts w:ascii="Consolas" w:eastAsia="Times New Roman" w:hAnsi="Consolas" w:cs="Consolas"/>
-          <w:bCs/>
-          <w:color w:val="365F91" w:themeColor="accent1" w:themeShade="BF"/>
-          <w:szCs w:val="24"/>
-          <w:lang w:val="fr-CH" w:eastAsia="fr-CH"/>
-        </w:rPr>
-        <w:t xml:space="preserve">FROM </w:t>
-      </w:r>
-      <w:r>
-        <w:rPr>
-          <w:rFonts w:ascii="Consolas" w:eastAsia="Times New Roman" w:hAnsi="Consolas" w:cs="Consolas"/>
-          <w:bCs/>
-          <w:szCs w:val="24"/>
-          <w:lang w:val="fr-CH" w:eastAsia="fr-CH"/>
-        </w:rPr>
-        <w:t>ARTIST_GENRE G</w:t>
+        <w:t xml:space="preserve"> </w:t>
+      </w:r>
+      <w:r>
+        <w:rPr>
+          <w:rFonts w:ascii="Consolas" w:eastAsia="Times New Roman" w:hAnsi="Consolas" w:cs="Consolas"/>
+          <w:bCs/>
+          <w:szCs w:val="24"/>
+          <w:lang w:val="fr-CH" w:eastAsia="fr-CH"/>
+        </w:rPr>
+        <w:t>(</w:t>
+      </w:r>
+      <w:r>
+        <w:rPr>
+          <w:rFonts w:ascii="Consolas" w:eastAsia="Times New Roman" w:hAnsi="Consolas" w:cs="Consolas"/>
+          <w:bCs/>
+          <w:color w:val="365F91" w:themeColor="accent1" w:themeShade="BF"/>
+          <w:szCs w:val="24"/>
+          <w:lang w:val="fr-CH" w:eastAsia="fr-CH"/>
+        </w:rPr>
+        <w:t xml:space="preserve">SELECT </w:t>
+      </w:r>
+      <w:r>
+        <w:rPr>
+          <w:rFonts w:ascii="Consolas" w:eastAsia="Times New Roman" w:hAnsi="Consolas" w:cs="Consolas"/>
+          <w:bCs/>
+          <w:szCs w:val="24"/>
+          <w:lang w:val="fr-CH" w:eastAsia="fr-CH"/>
+        </w:rPr>
+        <w:t>G.ID_GENRE</w:t>
       </w:r>
     </w:p>
     <w:p>
@@ -10047,16 +9970,16 @@
           <w:szCs w:val="24"/>
           <w:lang w:val="fr-CH" w:eastAsia="fr-CH"/>
         </w:rPr>
-        <w:t xml:space="preserve">GROUP BY </w:t>
-      </w:r>
-      <w:r>
-        <w:rPr>
-          <w:rFonts w:ascii="Consolas" w:eastAsia="Times New Roman" w:hAnsi="Consolas" w:cs="Consolas"/>
-          <w:bCs/>
-          <w:szCs w:val="24"/>
-          <w:lang w:val="fr-CH" w:eastAsia="fr-CH"/>
-        </w:rPr>
-        <w:t>G.ID_GENRE</w:t>
+        <w:t xml:space="preserve">FROM </w:t>
+      </w:r>
+      <w:r>
+        <w:rPr>
+          <w:rFonts w:ascii="Consolas" w:eastAsia="Times New Roman" w:hAnsi="Consolas" w:cs="Consolas"/>
+          <w:bCs/>
+          <w:szCs w:val="24"/>
+          <w:lang w:val="fr-CH" w:eastAsia="fr-CH"/>
+        </w:rPr>
+        <w:t>ARTIST_GENRE G</w:t>
       </w:r>
     </w:p>
     <w:p>
@@ -10122,54 +10045,16 @@
           <w:szCs w:val="24"/>
           <w:lang w:val="fr-CH" w:eastAsia="fr-CH"/>
         </w:rPr>
-        <w:t>ORDER BY COUNT</w:t>
-      </w:r>
-      <w:r>
-        <w:rPr>
-          <w:rFonts w:ascii="Consolas" w:eastAsia="Times New Roman" w:hAnsi="Consolas" w:cs="Consolas"/>
-          <w:bCs/>
-          <w:szCs w:val="24"/>
-          <w:lang w:val="fr-CH" w:eastAsia="fr-CH"/>
-        </w:rPr>
-        <w:t>(</w:t>
-      </w:r>
-      <w:r>
-        <w:rPr>
-          <w:rFonts w:ascii="Consolas" w:eastAsia="Times New Roman" w:hAnsi="Consolas" w:cs="Consolas"/>
-          <w:bCs/>
-          <w:color w:val="365F91" w:themeColor="accent1" w:themeShade="BF"/>
-          <w:szCs w:val="24"/>
-          <w:lang w:val="fr-CH" w:eastAsia="fr-CH"/>
-        </w:rPr>
-        <w:t xml:space="preserve">DISTINCT </w:t>
-      </w:r>
-      <w:r>
-        <w:rPr>
-          <w:rFonts w:ascii="Consolas" w:eastAsia="Times New Roman" w:hAnsi="Consolas" w:cs="Consolas"/>
-          <w:bCs/>
-          <w:szCs w:val="24"/>
-          <w:lang w:val="fr-CH" w:eastAsia="fr-CH"/>
-        </w:rPr>
-        <w:t xml:space="preserve">G.ID_ARTIST) </w:t>
-      </w:r>
-      <w:r>
-        <w:rPr>
-          <w:rFonts w:ascii="Consolas" w:eastAsia="Times New Roman" w:hAnsi="Consolas" w:cs="Consolas"/>
-          <w:bCs/>
-          <w:color w:val="365F91" w:themeColor="accent1" w:themeShade="BF"/>
-          <w:szCs w:val="24"/>
-          <w:lang w:val="fr-CH" w:eastAsia="fr-CH"/>
-        </w:rPr>
-        <w:t>DESC</w:t>
-      </w:r>
-      <w:r>
-        <w:rPr>
-          <w:rFonts w:ascii="Consolas" w:eastAsia="Times New Roman" w:hAnsi="Consolas" w:cs="Consolas"/>
-          <w:bCs/>
-          <w:szCs w:val="24"/>
-          <w:lang w:val="fr-CH" w:eastAsia="fr-CH"/>
-        </w:rPr>
-        <w:t>)</w:t>
+        <w:t xml:space="preserve">GROUP BY </w:t>
+      </w:r>
+      <w:r>
+        <w:rPr>
+          <w:rFonts w:ascii="Consolas" w:eastAsia="Times New Roman" w:hAnsi="Consolas" w:cs="Consolas"/>
+          <w:bCs/>
+          <w:szCs w:val="24"/>
+          <w:lang w:val="fr-CH" w:eastAsia="fr-CH"/>
+        </w:rPr>
+        <w:t>G.ID_GENRE</w:t>
       </w:r>
     </w:p>
     <w:p>
@@ -10225,26 +10110,64 @@
           <w:lang w:val="fr-CH" w:eastAsia="fr-CH"/>
         </w:rPr>
         <w:tab/>
-        <w:t xml:space="preserve"> </w:t>
-      </w:r>
-      <w:r>
-        <w:rPr>
-          <w:rFonts w:ascii="Consolas" w:eastAsia="Times New Roman" w:hAnsi="Consolas" w:cs="Consolas"/>
-          <w:bCs/>
-          <w:color w:val="365F91" w:themeColor="accent1" w:themeShade="BF"/>
-          <w:szCs w:val="24"/>
-          <w:lang w:val="fr-CH" w:eastAsia="fr-CH"/>
-        </w:rPr>
-        <w:t xml:space="preserve">WHERE </w:t>
-      </w:r>
-      <w:r>
-        <w:rPr>
-          <w:rFonts w:ascii="Consolas" w:eastAsia="Times New Roman" w:hAnsi="Consolas" w:cs="Consolas"/>
-          <w:bCs/>
-          <w:szCs w:val="24"/>
-          <w:lang w:val="fr-CH" w:eastAsia="fr-CH"/>
-        </w:rPr>
-        <w:t>ROWNUM &lt;=10)</w:t>
+        <w:t xml:space="preserve">  </w:t>
+      </w:r>
+      <w:r>
+        <w:rPr>
+          <w:rFonts w:ascii="Consolas" w:eastAsia="Times New Roman" w:hAnsi="Consolas" w:cs="Consolas"/>
+          <w:bCs/>
+          <w:color w:val="365F91" w:themeColor="accent1" w:themeShade="BF"/>
+          <w:szCs w:val="24"/>
+          <w:lang w:val="fr-CH" w:eastAsia="fr-CH"/>
+        </w:rPr>
+        <w:t>ORDER BY COUNT</w:t>
+      </w:r>
+      <w:r>
+        <w:rPr>
+          <w:rFonts w:ascii="Consolas" w:eastAsia="Times New Roman" w:hAnsi="Consolas" w:cs="Consolas"/>
+          <w:bCs/>
+          <w:szCs w:val="24"/>
+          <w:lang w:val="fr-CH" w:eastAsia="fr-CH"/>
+        </w:rPr>
+        <w:t>(</w:t>
+      </w:r>
+      <w:r>
+        <w:rPr>
+          <w:rFonts w:ascii="Consolas" w:eastAsia="Times New Roman" w:hAnsi="Consolas" w:cs="Consolas"/>
+          <w:bCs/>
+          <w:color w:val="365F91" w:themeColor="accent1" w:themeShade="BF"/>
+          <w:szCs w:val="24"/>
+          <w:lang w:val="fr-CH" w:eastAsia="fr-CH"/>
+        </w:rPr>
+        <w:t xml:space="preserve">DISTINCT </w:t>
+      </w:r>
+      <w:r>
+        <w:rPr>
+          <w:rFonts w:ascii="Consolas" w:eastAsia="Times New Roman" w:hAnsi="Consolas" w:cs="Consolas"/>
+          <w:bCs/>
+          <w:szCs w:val="24"/>
+          <w:lang w:val="fr-CH" w:eastAsia="fr-CH"/>
+        </w:rPr>
+        <w:t xml:space="preserve">G.ID_ARTIST) </w:t>
+      </w:r>
+      <w:r>
+        <w:rPr>
+          <w:rFonts w:ascii="Consolas" w:eastAsia="Times New Roman" w:hAnsi="Consolas" w:cs="Consolas"/>
+          <w:bCs/>
+          <w:color w:val="365F91" w:themeColor="accent1" w:themeShade="BF"/>
+          <w:szCs w:val="24"/>
+          <w:lang w:val="fr-CH" w:eastAsia="fr-CH"/>
+        </w:rPr>
+        <w:t>DESC</w:t>
+      </w:r>
+      <w:r>
+        <w:rPr>
+          <w:rFonts w:ascii="Consolas" w:eastAsia="Times New Roman" w:hAnsi="Consolas" w:cs="Consolas"/>
+          <w:bCs/>
+          <w:szCs w:val="24"/>
+          <w:lang w:val="fr-CH" w:eastAsia="fr-CH"/>
+        </w:rPr>
+        <w:t>)</w:t>
       </w:r>
     </w:p>
     <w:p>
@@ -10278,20 +10201,48 @@
         <w:rPr>
           <w:rFonts w:ascii="Consolas" w:eastAsia="Times New Roman" w:hAnsi="Consolas" w:cs="Consolas"/>
           <w:bCs/>
-          <w:color w:val="365F91" w:themeColor="accent1" w:themeShade="BF"/>
-          <w:szCs w:val="24"/>
-          <w:lang w:val="fr-CH" w:eastAsia="fr-CH"/>
-        </w:rPr>
-        <w:t xml:space="preserve">  GROUP BY </w:t>
-      </w:r>
-      <w:r>
-        <w:rPr>
-          <w:rFonts w:ascii="Consolas" w:eastAsia="Times New Roman" w:hAnsi="Consolas" w:cs="Consolas"/>
-          <w:bCs/>
-          <w:szCs w:val="24"/>
-          <w:lang w:val="fr-CH" w:eastAsia="fr-CH"/>
-        </w:rPr>
-        <w:t>AG.ID_GENRE, A.ID_ARTIST, A.NAME</w:t>
+          <w:szCs w:val="24"/>
+          <w:lang w:val="fr-CH" w:eastAsia="fr-CH"/>
+        </w:rPr>
+        <w:tab/>
+      </w:r>
+      <w:r>
+        <w:rPr>
+          <w:rFonts w:ascii="Consolas" w:eastAsia="Times New Roman" w:hAnsi="Consolas" w:cs="Consolas"/>
+          <w:bCs/>
+          <w:szCs w:val="24"/>
+          <w:lang w:val="fr-CH" w:eastAsia="fr-CH"/>
+        </w:rPr>
+        <w:tab/>
+      </w:r>
+      <w:r>
+        <w:rPr>
+          <w:rFonts w:ascii="Consolas" w:eastAsia="Times New Roman" w:hAnsi="Consolas" w:cs="Consolas"/>
+          <w:bCs/>
+          <w:szCs w:val="24"/>
+          <w:lang w:val="fr-CH" w:eastAsia="fr-CH"/>
+        </w:rPr>
+        <w:tab/>
+        <w:t xml:space="preserve"> </w:t>
+      </w:r>
+      <w:r>
+        <w:rPr>
+          <w:rFonts w:ascii="Consolas" w:eastAsia="Times New Roman" w:hAnsi="Consolas" w:cs="Consolas"/>
+          <w:bCs/>
+          <w:color w:val="365F91" w:themeColor="accent1" w:themeShade="BF"/>
+          <w:szCs w:val="24"/>
+          <w:lang w:val="fr-CH" w:eastAsia="fr-CH"/>
+        </w:rPr>
+        <w:t xml:space="preserve">WHERE </w:t>
+      </w:r>
+      <w:r>
+        <w:rPr>
+          <w:rFonts w:ascii="Consolas" w:eastAsia="Times New Roman" w:hAnsi="Consolas" w:cs="Consolas"/>
+          <w:bCs/>
+          <w:szCs w:val="24"/>
+          <w:lang w:val="fr-CH" w:eastAsia="fr-CH"/>
+        </w:rPr>
+        <w:t>ROWNUM &lt;=10)</w:t>
       </w:r>
     </w:p>
     <w:p>
@@ -10325,6 +10276,53 @@
         <w:rPr>
           <w:rFonts w:ascii="Consolas" w:eastAsia="Times New Roman" w:hAnsi="Consolas" w:cs="Consolas"/>
           <w:bCs/>
+          <w:color w:val="365F91" w:themeColor="accent1" w:themeShade="BF"/>
+          <w:szCs w:val="24"/>
+          <w:lang w:val="fr-CH" w:eastAsia="fr-CH"/>
+        </w:rPr>
+        <w:t xml:space="preserve">  GROUP BY </w:t>
+      </w:r>
+      <w:r>
+        <w:rPr>
+          <w:rFonts w:ascii="Consolas" w:eastAsia="Times New Roman" w:hAnsi="Consolas" w:cs="Consolas"/>
+          <w:bCs/>
+          <w:szCs w:val="24"/>
+          <w:lang w:val="fr-CH" w:eastAsia="fr-CH"/>
+        </w:rPr>
+        <w:t>AG.ID_GENRE, A.ID_ARTIST, A.NAME</w:t>
+      </w:r>
+    </w:p>
+    <w:p>
+      <w:pPr>
+        <w:tabs>
+          <w:tab w:val="left" w:pos="916"/>
+          <w:tab w:val="left" w:pos="1832"/>
+          <w:tab w:val="left" w:pos="2748"/>
+          <w:tab w:val="left" w:pos="3664"/>
+          <w:tab w:val="left" w:pos="4580"/>
+          <w:tab w:val="left" w:pos="5496"/>
+          <w:tab w:val="left" w:pos="6412"/>
+          <w:tab w:val="left" w:pos="7328"/>
+          <w:tab w:val="left" w:pos="8244"/>
+          <w:tab w:val="left" w:pos="9160"/>
+          <w:tab w:val="left" w:pos="10076"/>
+          <w:tab w:val="left" w:pos="10992"/>
+          <w:tab w:val="left" w:pos="11908"/>
+          <w:tab w:val="left" w:pos="12824"/>
+          <w:tab w:val="left" w:pos="13740"/>
+          <w:tab w:val="left" w:pos="14656"/>
+        </w:tabs>
+        <w:rPr>
+          <w:rFonts w:ascii="Consolas" w:eastAsia="Times New Roman" w:hAnsi="Consolas" w:cs="Consolas"/>
+          <w:bCs/>
+          <w:szCs w:val="24"/>
+          <w:lang w:val="fr-CH" w:eastAsia="fr-CH"/>
+        </w:rPr>
+      </w:pPr>
+      <w:r>
+        <w:rPr>
+          <w:rFonts w:ascii="Consolas" w:eastAsia="Times New Roman" w:hAnsi="Consolas" w:cs="Consolas"/>
+          <w:bCs/>
           <w:szCs w:val="24"/>
           <w:lang w:val="fr-CH" w:eastAsia="fr-CH"/>
         </w:rPr>
@@ -10362,6 +10360,7 @@
       <w:r>
         <w:rPr>
           <w:noProof/>
+          <w:lang w:val="fr-CH" w:eastAsia="fr-CH"/>
         </w:rPr>
         <mc:AlternateContent>
           <mc:Choice Requires="wps">
@@ -10901,6 +10900,35 @@
         <w:rPr>
           <w:rFonts w:ascii="Consolas" w:eastAsia="Times New Roman" w:hAnsi="Consolas" w:cs="Consolas"/>
           <w:bCs/>
+          <w:color w:val="808080" w:themeColor="background1" w:themeShade="80"/>
+          <w:szCs w:val="24"/>
+          <w:lang w:val="fr-CH" w:eastAsia="fr-CH"/>
+        </w:rPr>
+      </w:pPr>
+    </w:p>
+    <w:p>
+      <w:pPr>
+        <w:tabs>
+          <w:tab w:val="left" w:pos="916"/>
+          <w:tab w:val="left" w:pos="1832"/>
+          <w:tab w:val="left" w:pos="2748"/>
+          <w:tab w:val="left" w:pos="3664"/>
+          <w:tab w:val="left" w:pos="4580"/>
+          <w:tab w:val="left" w:pos="5496"/>
+          <w:tab w:val="left" w:pos="6412"/>
+          <w:tab w:val="left" w:pos="7328"/>
+          <w:tab w:val="left" w:pos="8244"/>
+          <w:tab w:val="left" w:pos="9160"/>
+          <w:tab w:val="left" w:pos="10076"/>
+          <w:tab w:val="left" w:pos="10992"/>
+          <w:tab w:val="left" w:pos="11908"/>
+          <w:tab w:val="left" w:pos="12824"/>
+          <w:tab w:val="left" w:pos="13740"/>
+          <w:tab w:val="left" w:pos="14656"/>
+        </w:tabs>
+        <w:rPr>
+          <w:rFonts w:ascii="Consolas" w:eastAsia="Times New Roman" w:hAnsi="Consolas" w:cs="Consolas"/>
+          <w:bCs/>
           <w:szCs w:val="24"/>
           <w:lang w:val="fr-CH" w:eastAsia="fr-CH"/>
         </w:rPr>
@@ -12395,29 +12423,11 @@
         <w:rPr>
           <w:rFonts w:ascii="Consolas" w:eastAsia="Times New Roman" w:hAnsi="Consolas" w:cs="Consolas"/>
           <w:bCs/>
-          <w:szCs w:val="24"/>
-          <w:lang w:val="fr-CH" w:eastAsia="fr-CH"/>
-        </w:rPr>
-      </w:pPr>
-      <w:r>
-        <w:rPr>
-          <w:rFonts w:ascii="Consolas" w:eastAsia="Times New Roman" w:hAnsi="Consolas" w:cs="Consolas"/>
-          <w:bCs/>
-          <w:color w:val="365F91" w:themeColor="accent1" w:themeShade="BF"/>
-          <w:szCs w:val="24"/>
-          <w:lang w:val="fr-CH" w:eastAsia="fr-CH"/>
-        </w:rPr>
-        <w:t xml:space="preserve">SELECT </w:t>
-      </w:r>
-      <w:r>
-        <w:rPr>
-          <w:rFonts w:ascii="Consolas" w:eastAsia="Times New Roman" w:hAnsi="Consolas" w:cs="Consolas"/>
-          <w:bCs/>
-          <w:szCs w:val="24"/>
-          <w:lang w:val="fr-CH" w:eastAsia="fr-CH"/>
-        </w:rPr>
-        <w:t>AREA_NAME, ART_NAME</w:t>
-      </w:r>
+          <w:color w:val="808080" w:themeColor="background1" w:themeShade="80"/>
+          <w:szCs w:val="24"/>
+          <w:lang w:val="fr-CH" w:eastAsia="fr-CH"/>
+        </w:rPr>
+      </w:pPr>
     </w:p>
     <w:p>
       <w:pPr>
@@ -12442,20 +12452,28 @@
         <w:rPr>
           <w:rFonts w:ascii="Consolas" w:eastAsia="Times New Roman" w:hAnsi="Consolas" w:cs="Consolas"/>
           <w:bCs/>
-          <w:color w:val="365F91" w:themeColor="accent1" w:themeShade="BF"/>
-          <w:szCs w:val="24"/>
-          <w:lang w:val="fr-CH" w:eastAsia="fr-CH"/>
-        </w:rPr>
-      </w:pPr>
-      <w:r>
-        <w:rPr>
-          <w:rFonts w:ascii="Consolas" w:eastAsia="Times New Roman" w:hAnsi="Consolas" w:cs="Consolas"/>
-          <w:bCs/>
-          <w:color w:val="365F91" w:themeColor="accent1" w:themeShade="BF"/>
-          <w:szCs w:val="24"/>
-          <w:lang w:val="fr-CH" w:eastAsia="fr-CH"/>
-        </w:rPr>
-        <w:t xml:space="preserve">FROM </w:t>
+          <w:szCs w:val="24"/>
+          <w:lang w:val="fr-CH" w:eastAsia="fr-CH"/>
+        </w:rPr>
+      </w:pPr>
+      <w:r>
+        <w:rPr>
+          <w:rFonts w:ascii="Consolas" w:eastAsia="Times New Roman" w:hAnsi="Consolas" w:cs="Consolas"/>
+          <w:bCs/>
+          <w:color w:val="365F91" w:themeColor="accent1" w:themeShade="BF"/>
+          <w:szCs w:val="24"/>
+          <w:lang w:val="fr-CH" w:eastAsia="fr-CH"/>
+        </w:rPr>
+        <w:t xml:space="preserve">SELECT </w:t>
+      </w:r>
+      <w:r>
+        <w:rPr>
+          <w:rFonts w:ascii="Consolas" w:eastAsia="Times New Roman" w:hAnsi="Consolas" w:cs="Consolas"/>
+          <w:bCs/>
+          <w:szCs w:val="24"/>
+          <w:lang w:val="fr-CH" w:eastAsia="fr-CH"/>
+        </w:rPr>
+        <w:t>AREA_NAME, ART_NAME</w:t>
       </w:r>
     </w:p>
     <w:p>
@@ -12481,37 +12499,20 @@
         <w:rPr>
           <w:rFonts w:ascii="Consolas" w:eastAsia="Times New Roman" w:hAnsi="Consolas" w:cs="Consolas"/>
           <w:bCs/>
-          <w:szCs w:val="24"/>
-          <w:lang w:val="fr-CH" w:eastAsia="fr-CH"/>
-        </w:rPr>
-      </w:pPr>
-      <w:r>
-        <w:rPr>
-          <w:rFonts w:ascii="Consolas" w:eastAsia="Times New Roman" w:hAnsi="Consolas" w:cs="Consolas"/>
-          <w:bCs/>
-          <w:szCs w:val="24"/>
-          <w:lang w:val="fr-CH" w:eastAsia="fr-CH"/>
-        </w:rPr>
-        <w:t>(</w:t>
-      </w:r>
-      <w:r>
-        <w:rPr>
-          <w:rFonts w:ascii="Consolas" w:eastAsia="Times New Roman" w:hAnsi="Consolas" w:cs="Consolas"/>
-          <w:bCs/>
-          <w:color w:val="365F91" w:themeColor="accent1" w:themeShade="BF"/>
-          <w:szCs w:val="24"/>
-          <w:lang w:val="fr-CH" w:eastAsia="fr-CH"/>
-        </w:rPr>
-        <w:t xml:space="preserve">SELECT </w:t>
-      </w:r>
-      <w:r>
-        <w:rPr>
-          <w:rFonts w:ascii="Consolas" w:eastAsia="Times New Roman" w:hAnsi="Consolas" w:cs="Consolas"/>
-          <w:bCs/>
-          <w:szCs w:val="24"/>
-          <w:lang w:val="fr-CH" w:eastAsia="fr-CH"/>
-        </w:rPr>
-        <w:t xml:space="preserve">ARE.NAME AS AREA_NAME, A.NAME AS ART_NAME, </w:t>
+          <w:color w:val="365F91" w:themeColor="accent1" w:themeShade="BF"/>
+          <w:szCs w:val="24"/>
+          <w:lang w:val="fr-CH" w:eastAsia="fr-CH"/>
+        </w:rPr>
+      </w:pPr>
+      <w:r>
+        <w:rPr>
+          <w:rFonts w:ascii="Consolas" w:eastAsia="Times New Roman" w:hAnsi="Consolas" w:cs="Consolas"/>
+          <w:bCs/>
+          <w:color w:val="365F91" w:themeColor="accent1" w:themeShade="BF"/>
+          <w:szCs w:val="24"/>
+          <w:lang w:val="fr-CH" w:eastAsia="fr-CH"/>
+        </w:rPr>
+        <w:t xml:space="preserve">FROM </w:t>
       </w:r>
     </w:p>
     <w:p>
@@ -12545,36 +12546,6 @@
         <w:rPr>
           <w:rFonts w:ascii="Consolas" w:eastAsia="Times New Roman" w:hAnsi="Consolas" w:cs="Consolas"/>
           <w:bCs/>
-          <w:color w:val="365F91" w:themeColor="accent1" w:themeShade="BF"/>
-          <w:szCs w:val="24"/>
-          <w:lang w:val="fr-CH" w:eastAsia="fr-CH"/>
-        </w:rPr>
-        <w:t xml:space="preserve"> </w:t>
-      </w:r>
-      <w:r>
-        <w:rPr>
-          <w:rFonts w:ascii="Consolas" w:eastAsia="Times New Roman" w:hAnsi="Consolas" w:cs="Consolas"/>
-          <w:bCs/>
-          <w:color w:val="365F91" w:themeColor="accent1" w:themeShade="BF"/>
-          <w:szCs w:val="24"/>
-          <w:lang w:val="fr-CH" w:eastAsia="fr-CH"/>
-        </w:rPr>
-        <w:tab/>
-      </w:r>
-      <w:r>
-        <w:rPr>
-          <w:rFonts w:ascii="Consolas" w:eastAsia="Times New Roman" w:hAnsi="Consolas" w:cs="Consolas"/>
-          <w:bCs/>
-          <w:color w:val="365F91" w:themeColor="accent1" w:themeShade="BF"/>
-          <w:szCs w:val="24"/>
-          <w:lang w:val="fr-CH" w:eastAsia="fr-CH"/>
-        </w:rPr>
-        <w:t>COUNT</w:t>
-      </w:r>
-      <w:r>
-        <w:rPr>
-          <w:rFonts w:ascii="Consolas" w:eastAsia="Times New Roman" w:hAnsi="Consolas" w:cs="Consolas"/>
-          <w:bCs/>
           <w:szCs w:val="24"/>
           <w:lang w:val="fr-CH" w:eastAsia="fr-CH"/>
         </w:rPr>
@@ -12588,35 +12559,16 @@
           <w:szCs w:val="24"/>
           <w:lang w:val="fr-CH" w:eastAsia="fr-CH"/>
         </w:rPr>
-        <w:t xml:space="preserve">DISTINCT </w:t>
-      </w:r>
-      <w:r>
-        <w:rPr>
-          <w:rFonts w:ascii="Consolas" w:eastAsia="Times New Roman" w:hAnsi="Consolas" w:cs="Consolas"/>
-          <w:bCs/>
-          <w:szCs w:val="24"/>
-          <w:lang w:val="fr-CH" w:eastAsia="fr-CH"/>
-        </w:rPr>
-        <w:t xml:space="preserve">AT.ID_TRACK) </w:t>
-      </w:r>
-      <w:r>
-        <w:rPr>
-          <w:rFonts w:ascii="Consolas" w:eastAsia="Times New Roman" w:hAnsi="Consolas" w:cs="Consolas"/>
-          <w:bCs/>
-          <w:color w:val="365F91" w:themeColor="accent1" w:themeShade="BF"/>
-          <w:szCs w:val="24"/>
-          <w:lang w:val="fr-CH" w:eastAsia="fr-CH"/>
-        </w:rPr>
-        <w:t xml:space="preserve">AS </w:t>
-      </w:r>
-      <w:r>
-        <w:rPr>
-          <w:rFonts w:ascii="Consolas" w:eastAsia="Times New Roman" w:hAnsi="Consolas" w:cs="Consolas"/>
-          <w:bCs/>
-          <w:szCs w:val="24"/>
-          <w:lang w:val="fr-CH" w:eastAsia="fr-CH"/>
-        </w:rPr>
-        <w:t xml:space="preserve">TRACKCOUNT, </w:t>
+        <w:t xml:space="preserve">SELECT </w:t>
+      </w:r>
+      <w:r>
+        <w:rPr>
+          <w:rFonts w:ascii="Consolas" w:eastAsia="Times New Roman" w:hAnsi="Consolas" w:cs="Consolas"/>
+          <w:bCs/>
+          <w:szCs w:val="24"/>
+          <w:lang w:val="fr-CH" w:eastAsia="fr-CH"/>
+        </w:rPr>
+        <w:t xml:space="preserve">ARE.NAME AS AREA_NAME, A.NAME AS ART_NAME, </w:t>
       </w:r>
     </w:p>
     <w:p>
@@ -12674,26 +12626,7 @@
           <w:szCs w:val="24"/>
           <w:lang w:val="fr-CH" w:eastAsia="fr-CH"/>
         </w:rPr>
-        <w:t>ROW_NUMBER</w:t>
-      </w:r>
-      <w:r>
-        <w:rPr>
-          <w:rFonts w:ascii="Consolas" w:eastAsia="Times New Roman" w:hAnsi="Consolas" w:cs="Consolas"/>
-          <w:bCs/>
-          <w:szCs w:val="24"/>
-          <w:lang w:val="fr-CH" w:eastAsia="fr-CH"/>
-        </w:rPr>
-        <w:t>()</w:t>
-      </w:r>
-      <w:r>
-        <w:rPr>
-          <w:rFonts w:ascii="Consolas" w:eastAsia="Times New Roman" w:hAnsi="Consolas" w:cs="Consolas"/>
-          <w:bCs/>
-          <w:color w:val="365F91" w:themeColor="accent1" w:themeShade="BF"/>
-          <w:szCs w:val="24"/>
-          <w:lang w:val="fr-CH" w:eastAsia="fr-CH"/>
-        </w:rPr>
-        <w:t>OVER</w:t>
+        <w:t>COUNT</w:t>
       </w:r>
       <w:r>
         <w:rPr>
@@ -12712,16 +12645,35 @@
           <w:szCs w:val="24"/>
           <w:lang w:val="fr-CH" w:eastAsia="fr-CH"/>
         </w:rPr>
-        <w:t xml:space="preserve">PARTITION BY </w:t>
-      </w:r>
-      <w:r>
-        <w:rPr>
-          <w:rFonts w:ascii="Consolas" w:eastAsia="Times New Roman" w:hAnsi="Consolas" w:cs="Consolas"/>
-          <w:bCs/>
-          <w:szCs w:val="24"/>
-          <w:lang w:val="fr-CH" w:eastAsia="fr-CH"/>
-        </w:rPr>
-        <w:t xml:space="preserve">ARE.ID_AREA, ARE.NAME </w:t>
+        <w:t xml:space="preserve">DISTINCT </w:t>
+      </w:r>
+      <w:r>
+        <w:rPr>
+          <w:rFonts w:ascii="Consolas" w:eastAsia="Times New Roman" w:hAnsi="Consolas" w:cs="Consolas"/>
+          <w:bCs/>
+          <w:szCs w:val="24"/>
+          <w:lang w:val="fr-CH" w:eastAsia="fr-CH"/>
+        </w:rPr>
+        <w:t xml:space="preserve">AT.ID_TRACK) </w:t>
+      </w:r>
+      <w:r>
+        <w:rPr>
+          <w:rFonts w:ascii="Consolas" w:eastAsia="Times New Roman" w:hAnsi="Consolas" w:cs="Consolas"/>
+          <w:bCs/>
+          <w:color w:val="365F91" w:themeColor="accent1" w:themeShade="BF"/>
+          <w:szCs w:val="24"/>
+          <w:lang w:val="fr-CH" w:eastAsia="fr-CH"/>
+        </w:rPr>
+        <w:t xml:space="preserve">AS </w:t>
+      </w:r>
+      <w:r>
+        <w:rPr>
+          <w:rFonts w:ascii="Consolas" w:eastAsia="Times New Roman" w:hAnsi="Consolas" w:cs="Consolas"/>
+          <w:bCs/>
+          <w:szCs w:val="24"/>
+          <w:lang w:val="fr-CH" w:eastAsia="fr-CH"/>
+        </w:rPr>
+        <w:t xml:space="preserve">TRACKCOUNT, </w:t>
       </w:r>
     </w:p>
     <w:p>
@@ -12755,6 +12707,7 @@
         <w:rPr>
           <w:rFonts w:ascii="Consolas" w:eastAsia="Times New Roman" w:hAnsi="Consolas" w:cs="Consolas"/>
           <w:bCs/>
+          <w:color w:val="365F91" w:themeColor="accent1" w:themeShade="BF"/>
           <w:szCs w:val="24"/>
           <w:lang w:val="fr-CH" w:eastAsia="fr-CH"/>
         </w:rPr>
@@ -12764,6 +12717,7 @@
         <w:rPr>
           <w:rFonts w:ascii="Consolas" w:eastAsia="Times New Roman" w:hAnsi="Consolas" w:cs="Consolas"/>
           <w:bCs/>
+          <w:color w:val="365F91" w:themeColor="accent1" w:themeShade="BF"/>
           <w:szCs w:val="24"/>
           <w:lang w:val="fr-CH" w:eastAsia="fr-CH"/>
         </w:rPr>
@@ -12777,7 +12731,26 @@
           <w:szCs w:val="24"/>
           <w:lang w:val="fr-CH" w:eastAsia="fr-CH"/>
         </w:rPr>
-        <w:t>ORDER BY COUNT</w:t>
+        <w:t>ROW_NUMBER</w:t>
+      </w:r>
+      <w:r>
+        <w:rPr>
+          <w:rFonts w:ascii="Consolas" w:eastAsia="Times New Roman" w:hAnsi="Consolas" w:cs="Consolas"/>
+          <w:bCs/>
+          <w:szCs w:val="24"/>
+          <w:lang w:val="fr-CH" w:eastAsia="fr-CH"/>
+        </w:rPr>
+        <w:t>()</w:t>
+      </w:r>
+      <w:r>
+        <w:rPr>
+          <w:rFonts w:ascii="Consolas" w:eastAsia="Times New Roman" w:hAnsi="Consolas" w:cs="Consolas"/>
+          <w:bCs/>
+          <w:color w:val="365F91" w:themeColor="accent1" w:themeShade="BF"/>
+          <w:szCs w:val="24"/>
+          <w:lang w:val="fr-CH" w:eastAsia="fr-CH"/>
+        </w:rPr>
+        <w:t>OVER</w:t>
       </w:r>
       <w:r>
         <w:rPr>
@@ -12796,54 +12769,16 @@
           <w:szCs w:val="24"/>
           <w:lang w:val="fr-CH" w:eastAsia="fr-CH"/>
         </w:rPr>
-        <w:t xml:space="preserve">DISTINCT </w:t>
-      </w:r>
-      <w:r>
-        <w:rPr>
-          <w:rFonts w:ascii="Consolas" w:eastAsia="Times New Roman" w:hAnsi="Consolas" w:cs="Consolas"/>
-          <w:bCs/>
-          <w:szCs w:val="24"/>
-          <w:lang w:val="fr-CH" w:eastAsia="fr-CH"/>
-        </w:rPr>
-        <w:t xml:space="preserve">AT.ID_TRACK) </w:t>
-      </w:r>
-      <w:r>
-        <w:rPr>
-          <w:rFonts w:ascii="Consolas" w:eastAsia="Times New Roman" w:hAnsi="Consolas" w:cs="Consolas"/>
-          <w:bCs/>
-          <w:color w:val="365F91" w:themeColor="accent1" w:themeShade="BF"/>
-          <w:szCs w:val="24"/>
-          <w:lang w:val="fr-CH" w:eastAsia="fr-CH"/>
-        </w:rPr>
-        <w:t>DESC</w:t>
-      </w:r>
-      <w:r>
-        <w:rPr>
-          <w:rFonts w:ascii="Consolas" w:eastAsia="Times New Roman" w:hAnsi="Consolas" w:cs="Consolas"/>
-          <w:bCs/>
-          <w:szCs w:val="24"/>
-          <w:lang w:val="fr-CH" w:eastAsia="fr-CH"/>
-        </w:rPr>
-        <w:t xml:space="preserve">) </w:t>
-      </w:r>
-      <w:r>
-        <w:rPr>
-          <w:rFonts w:ascii="Consolas" w:eastAsia="Times New Roman" w:hAnsi="Consolas" w:cs="Consolas"/>
-          <w:bCs/>
-          <w:color w:val="365F91" w:themeColor="accent1" w:themeShade="BF"/>
-          <w:szCs w:val="24"/>
-          <w:lang w:val="fr-CH" w:eastAsia="fr-CH"/>
-        </w:rPr>
-        <w:t xml:space="preserve">AS </w:t>
-      </w:r>
-      <w:r>
-        <w:rPr>
-          <w:rFonts w:ascii="Consolas" w:eastAsia="Times New Roman" w:hAnsi="Consolas" w:cs="Consolas"/>
-          <w:bCs/>
-          <w:szCs w:val="24"/>
-          <w:lang w:val="fr-CH" w:eastAsia="fr-CH"/>
-        </w:rPr>
-        <w:t>RN</w:t>
+        <w:t xml:space="preserve">PARTITION BY </w:t>
+      </w:r>
+      <w:r>
+        <w:rPr>
+          <w:rFonts w:ascii="Consolas" w:eastAsia="Times New Roman" w:hAnsi="Consolas" w:cs="Consolas"/>
+          <w:bCs/>
+          <w:szCs w:val="24"/>
+          <w:lang w:val="fr-CH" w:eastAsia="fr-CH"/>
+        </w:rPr>
+        <w:t xml:space="preserve">ARE.ID_AREA, ARE.NAME </w:t>
       </w:r>
     </w:p>
     <w:p>
@@ -12877,7 +12812,6 @@
         <w:rPr>
           <w:rFonts w:ascii="Consolas" w:eastAsia="Times New Roman" w:hAnsi="Consolas" w:cs="Consolas"/>
           <w:bCs/>
-          <w:color w:val="365F91" w:themeColor="accent1" w:themeShade="BF"/>
           <w:szCs w:val="24"/>
           <w:lang w:val="fr-CH" w:eastAsia="fr-CH"/>
         </w:rPr>
@@ -12887,20 +12821,86 @@
         <w:rPr>
           <w:rFonts w:ascii="Consolas" w:eastAsia="Times New Roman" w:hAnsi="Consolas" w:cs="Consolas"/>
           <w:bCs/>
-          <w:color w:val="365F91" w:themeColor="accent1" w:themeShade="BF"/>
-          <w:szCs w:val="24"/>
-          <w:lang w:val="fr-CH" w:eastAsia="fr-CH"/>
-        </w:rPr>
-        <w:t xml:space="preserve">FROM </w:t>
-      </w:r>
-      <w:r>
-        <w:rPr>
-          <w:rFonts w:ascii="Consolas" w:eastAsia="Times New Roman" w:hAnsi="Consolas" w:cs="Consolas"/>
-          <w:bCs/>
-          <w:szCs w:val="24"/>
-          <w:lang w:val="fr-CH" w:eastAsia="fr-CH"/>
-        </w:rPr>
-        <w:t>ARTIST A, ARTIST_TRACK AT, AREA ARE</w:t>
+          <w:szCs w:val="24"/>
+          <w:lang w:val="fr-CH" w:eastAsia="fr-CH"/>
+        </w:rPr>
+        <w:tab/>
+      </w:r>
+      <w:r>
+        <w:rPr>
+          <w:rFonts w:ascii="Consolas" w:eastAsia="Times New Roman" w:hAnsi="Consolas" w:cs="Consolas"/>
+          <w:bCs/>
+          <w:color w:val="365F91" w:themeColor="accent1" w:themeShade="BF"/>
+          <w:szCs w:val="24"/>
+          <w:lang w:val="fr-CH" w:eastAsia="fr-CH"/>
+        </w:rPr>
+        <w:t>ORDER BY COUNT</w:t>
+      </w:r>
+      <w:r>
+        <w:rPr>
+          <w:rFonts w:ascii="Consolas" w:eastAsia="Times New Roman" w:hAnsi="Consolas" w:cs="Consolas"/>
+          <w:bCs/>
+          <w:szCs w:val="24"/>
+          <w:lang w:val="fr-CH" w:eastAsia="fr-CH"/>
+        </w:rPr>
+        <w:t>(</w:t>
+      </w:r>
+      <w:r>
+        <w:rPr>
+          <w:rFonts w:ascii="Consolas" w:eastAsia="Times New Roman" w:hAnsi="Consolas" w:cs="Consolas"/>
+          <w:bCs/>
+          <w:color w:val="365F91" w:themeColor="accent1" w:themeShade="BF"/>
+          <w:szCs w:val="24"/>
+          <w:lang w:val="fr-CH" w:eastAsia="fr-CH"/>
+        </w:rPr>
+        <w:t xml:space="preserve">DISTINCT </w:t>
+      </w:r>
+      <w:r>
+        <w:rPr>
+          <w:rFonts w:ascii="Consolas" w:eastAsia="Times New Roman" w:hAnsi="Consolas" w:cs="Consolas"/>
+          <w:bCs/>
+          <w:szCs w:val="24"/>
+          <w:lang w:val="fr-CH" w:eastAsia="fr-CH"/>
+        </w:rPr>
+        <w:t xml:space="preserve">AT.ID_TRACK) </w:t>
+      </w:r>
+      <w:r>
+        <w:rPr>
+          <w:rFonts w:ascii="Consolas" w:eastAsia="Times New Roman" w:hAnsi="Consolas" w:cs="Consolas"/>
+          <w:bCs/>
+          <w:color w:val="365F91" w:themeColor="accent1" w:themeShade="BF"/>
+          <w:szCs w:val="24"/>
+          <w:lang w:val="fr-CH" w:eastAsia="fr-CH"/>
+        </w:rPr>
+        <w:t>DESC</w:t>
+      </w:r>
+      <w:r>
+        <w:rPr>
+          <w:rFonts w:ascii="Consolas" w:eastAsia="Times New Roman" w:hAnsi="Consolas" w:cs="Consolas"/>
+          <w:bCs/>
+          <w:szCs w:val="24"/>
+          <w:lang w:val="fr-CH" w:eastAsia="fr-CH"/>
+        </w:rPr>
+        <w:t xml:space="preserve">) </w:t>
+      </w:r>
+      <w:r>
+        <w:rPr>
+          <w:rFonts w:ascii="Consolas" w:eastAsia="Times New Roman" w:hAnsi="Consolas" w:cs="Consolas"/>
+          <w:bCs/>
+          <w:color w:val="365F91" w:themeColor="accent1" w:themeShade="BF"/>
+          <w:szCs w:val="24"/>
+          <w:lang w:val="fr-CH" w:eastAsia="fr-CH"/>
+        </w:rPr>
+        <w:t xml:space="preserve">AS </w:t>
+      </w:r>
+      <w:r>
+        <w:rPr>
+          <w:rFonts w:ascii="Consolas" w:eastAsia="Times New Roman" w:hAnsi="Consolas" w:cs="Consolas"/>
+          <w:bCs/>
+          <w:szCs w:val="24"/>
+          <w:lang w:val="fr-CH" w:eastAsia="fr-CH"/>
+        </w:rPr>
+        <w:t>RN</w:t>
       </w:r>
     </w:p>
     <w:p>
@@ -12948,35 +12948,16 @@
           <w:szCs w:val="24"/>
           <w:lang w:val="fr-CH" w:eastAsia="fr-CH"/>
         </w:rPr>
-        <w:t xml:space="preserve">WHERE </w:t>
-      </w:r>
-      <w:r>
-        <w:rPr>
-          <w:rFonts w:ascii="Consolas" w:eastAsia="Times New Roman" w:hAnsi="Consolas" w:cs="Consolas"/>
-          <w:bCs/>
-          <w:szCs w:val="24"/>
-          <w:lang w:val="fr-CH" w:eastAsia="fr-CH"/>
-        </w:rPr>
-        <w:t xml:space="preserve">A.ID_ARTIST = AT.ID_ARTIST </w:t>
-      </w:r>
-      <w:r>
-        <w:rPr>
-          <w:rFonts w:ascii="Consolas" w:eastAsia="Times New Roman" w:hAnsi="Consolas" w:cs="Consolas"/>
-          <w:bCs/>
-          <w:color w:val="365F91" w:themeColor="accent1" w:themeShade="BF"/>
-          <w:szCs w:val="24"/>
-          <w:lang w:val="fr-CH" w:eastAsia="fr-CH"/>
-        </w:rPr>
-        <w:t xml:space="preserve">AND </w:t>
-      </w:r>
-      <w:r>
-        <w:rPr>
-          <w:rFonts w:ascii="Consolas" w:eastAsia="Times New Roman" w:hAnsi="Consolas" w:cs="Consolas"/>
-          <w:bCs/>
-          <w:szCs w:val="24"/>
-          <w:lang w:val="fr-CH" w:eastAsia="fr-CH"/>
-        </w:rPr>
-        <w:t>A.ID_AREA=ARE.ID_AREA</w:t>
+        <w:t xml:space="preserve">FROM </w:t>
+      </w:r>
+      <w:r>
+        <w:rPr>
+          <w:rFonts w:ascii="Consolas" w:eastAsia="Times New Roman" w:hAnsi="Consolas" w:cs="Consolas"/>
+          <w:bCs/>
+          <w:szCs w:val="24"/>
+          <w:lang w:val="fr-CH" w:eastAsia="fr-CH"/>
+        </w:rPr>
+        <w:t>ARTIST A, ARTIST_TRACK AT, AREA ARE</w:t>
       </w:r>
     </w:p>
     <w:p>
@@ -13002,15 +12983,15 @@
         <w:rPr>
           <w:rFonts w:ascii="Consolas" w:eastAsia="Times New Roman" w:hAnsi="Consolas" w:cs="Consolas"/>
           <w:bCs/>
-          <w:color w:val="365F91" w:themeColor="accent1" w:themeShade="BF"/>
-          <w:szCs w:val="24"/>
-          <w:lang w:val="fr-CH" w:eastAsia="fr-CH"/>
-        </w:rPr>
-      </w:pPr>
-      <w:r>
-        <w:rPr>
-          <w:rFonts w:ascii="Consolas" w:eastAsia="Times New Roman" w:hAnsi="Consolas" w:cs="Consolas"/>
-          <w:bCs/>
+          <w:szCs w:val="24"/>
+          <w:lang w:val="fr-CH" w:eastAsia="fr-CH"/>
+        </w:rPr>
+      </w:pPr>
+      <w:r>
+        <w:rPr>
+          <w:rFonts w:ascii="Consolas" w:eastAsia="Times New Roman" w:hAnsi="Consolas" w:cs="Consolas"/>
+          <w:bCs/>
+          <w:color w:val="365F91" w:themeColor="accent1" w:themeShade="BF"/>
           <w:szCs w:val="24"/>
           <w:lang w:val="fr-CH" w:eastAsia="fr-CH"/>
         </w:rPr>
@@ -13024,6 +13005,25 @@
           <w:szCs w:val="24"/>
           <w:lang w:val="fr-CH" w:eastAsia="fr-CH"/>
         </w:rPr>
+        <w:t xml:space="preserve">WHERE </w:t>
+      </w:r>
+      <w:r>
+        <w:rPr>
+          <w:rFonts w:ascii="Consolas" w:eastAsia="Times New Roman" w:hAnsi="Consolas" w:cs="Consolas"/>
+          <w:bCs/>
+          <w:szCs w:val="24"/>
+          <w:lang w:val="fr-CH" w:eastAsia="fr-CH"/>
+        </w:rPr>
+        <w:t xml:space="preserve">A.ID_ARTIST = AT.ID_ARTIST </w:t>
+      </w:r>
+      <w:r>
+        <w:rPr>
+          <w:rFonts w:ascii="Consolas" w:eastAsia="Times New Roman" w:hAnsi="Consolas" w:cs="Consolas"/>
+          <w:bCs/>
+          <w:color w:val="365F91" w:themeColor="accent1" w:themeShade="BF"/>
+          <w:szCs w:val="24"/>
+          <w:lang w:val="fr-CH" w:eastAsia="fr-CH"/>
+        </w:rPr>
         <w:t xml:space="preserve">AND </w:t>
       </w:r>
       <w:r>
@@ -13033,17 +13033,7 @@
           <w:szCs w:val="24"/>
           <w:lang w:val="fr-CH" w:eastAsia="fr-CH"/>
         </w:rPr>
-        <w:t xml:space="preserve">ARE.ID_AREA </w:t>
-      </w:r>
-      <w:r>
-        <w:rPr>
-          <w:rFonts w:ascii="Consolas" w:eastAsia="Times New Roman" w:hAnsi="Consolas" w:cs="Consolas"/>
-          <w:bCs/>
-          <w:color w:val="365F91" w:themeColor="accent1" w:themeShade="BF"/>
-          <w:szCs w:val="24"/>
-          <w:lang w:val="fr-CH" w:eastAsia="fr-CH"/>
-        </w:rPr>
-        <w:t xml:space="preserve">IN </w:t>
+        <w:t>A.ID_AREA=ARE.ID_AREA</w:t>
       </w:r>
     </w:p>
     <w:p>
@@ -13069,57 +13059,48 @@
         <w:rPr>
           <w:rFonts w:ascii="Consolas" w:eastAsia="Times New Roman" w:hAnsi="Consolas" w:cs="Consolas"/>
           <w:bCs/>
-          <w:szCs w:val="24"/>
-          <w:lang w:val="fr-CH" w:eastAsia="fr-CH"/>
-        </w:rPr>
-      </w:pPr>
-      <w:r>
-        <w:rPr>
-          <w:rFonts w:ascii="Consolas" w:eastAsia="Times New Roman" w:hAnsi="Consolas" w:cs="Consolas"/>
-          <w:bCs/>
-          <w:color w:val="365F91" w:themeColor="accent1" w:themeShade="BF"/>
-          <w:szCs w:val="24"/>
-          <w:lang w:val="fr-CH" w:eastAsia="fr-CH"/>
-        </w:rPr>
-        <w:tab/>
-      </w:r>
-      <w:r>
-        <w:rPr>
-          <w:rFonts w:ascii="Consolas" w:eastAsia="Times New Roman" w:hAnsi="Consolas" w:cs="Consolas"/>
-          <w:bCs/>
-          <w:color w:val="365F91" w:themeColor="accent1" w:themeShade="BF"/>
-          <w:szCs w:val="24"/>
-          <w:lang w:val="fr-CH" w:eastAsia="fr-CH"/>
-        </w:rPr>
-        <w:tab/>
-      </w:r>
-      <w:r>
-        <w:rPr>
-          <w:rFonts w:ascii="Consolas" w:eastAsia="Times New Roman" w:hAnsi="Consolas" w:cs="Consolas"/>
-          <w:bCs/>
-          <w:szCs w:val="24"/>
-          <w:lang w:val="fr-CH" w:eastAsia="fr-CH"/>
-        </w:rPr>
-        <w:t>(</w:t>
-      </w:r>
-      <w:r>
-        <w:rPr>
-          <w:rFonts w:ascii="Consolas" w:eastAsia="Times New Roman" w:hAnsi="Consolas" w:cs="Consolas"/>
-          <w:bCs/>
-          <w:color w:val="365F91" w:themeColor="accent1" w:themeShade="BF"/>
-          <w:szCs w:val="24"/>
-          <w:lang w:val="fr-CH" w:eastAsia="fr-CH"/>
-        </w:rPr>
-        <w:t xml:space="preserve">SELECT </w:t>
-      </w:r>
-      <w:r>
-        <w:rPr>
-          <w:rFonts w:ascii="Consolas" w:eastAsia="Times New Roman" w:hAnsi="Consolas" w:cs="Consolas"/>
-          <w:bCs/>
-          <w:szCs w:val="24"/>
-          <w:lang w:val="fr-CH" w:eastAsia="fr-CH"/>
-        </w:rPr>
-        <w:t>AR.ID_AREA</w:t>
+          <w:color w:val="365F91" w:themeColor="accent1" w:themeShade="BF"/>
+          <w:szCs w:val="24"/>
+          <w:lang w:val="fr-CH" w:eastAsia="fr-CH"/>
+        </w:rPr>
+      </w:pPr>
+      <w:r>
+        <w:rPr>
+          <w:rFonts w:ascii="Consolas" w:eastAsia="Times New Roman" w:hAnsi="Consolas" w:cs="Consolas"/>
+          <w:bCs/>
+          <w:szCs w:val="24"/>
+          <w:lang w:val="fr-CH" w:eastAsia="fr-CH"/>
+        </w:rPr>
+        <w:t xml:space="preserve"> </w:t>
+      </w:r>
+      <w:r>
+        <w:rPr>
+          <w:rFonts w:ascii="Consolas" w:eastAsia="Times New Roman" w:hAnsi="Consolas" w:cs="Consolas"/>
+          <w:bCs/>
+          <w:color w:val="365F91" w:themeColor="accent1" w:themeShade="BF"/>
+          <w:szCs w:val="24"/>
+          <w:lang w:val="fr-CH" w:eastAsia="fr-CH"/>
+        </w:rPr>
+        <w:t xml:space="preserve">AND </w:t>
+      </w:r>
+      <w:r>
+        <w:rPr>
+          <w:rFonts w:ascii="Consolas" w:eastAsia="Times New Roman" w:hAnsi="Consolas" w:cs="Consolas"/>
+          <w:bCs/>
+          <w:szCs w:val="24"/>
+          <w:lang w:val="fr-CH" w:eastAsia="fr-CH"/>
+        </w:rPr>
+        <w:t xml:space="preserve">ARE.ID_AREA </w:t>
+      </w:r>
+      <w:r>
+        <w:rPr>
+          <w:rFonts w:ascii="Consolas" w:eastAsia="Times New Roman" w:hAnsi="Consolas" w:cs="Consolas"/>
+          <w:bCs/>
+          <w:color w:val="365F91" w:themeColor="accent1" w:themeShade="BF"/>
+          <w:szCs w:val="24"/>
+          <w:lang w:val="fr-CH" w:eastAsia="fr-CH"/>
+        </w:rPr>
+        <w:t xml:space="preserve">IN </w:t>
       </w:r>
     </w:p>
     <w:p>
@@ -13153,15 +13134,7 @@
         <w:rPr>
           <w:rFonts w:ascii="Consolas" w:eastAsia="Times New Roman" w:hAnsi="Consolas" w:cs="Consolas"/>
           <w:bCs/>
-          <w:szCs w:val="24"/>
-          <w:lang w:val="fr-CH" w:eastAsia="fr-CH"/>
-        </w:rPr>
-        <w:t xml:space="preserve">  </w:t>
-      </w:r>
-      <w:r>
-        <w:rPr>
-          <w:rFonts w:ascii="Consolas" w:eastAsia="Times New Roman" w:hAnsi="Consolas" w:cs="Consolas"/>
-          <w:bCs/>
+          <w:color w:val="365F91" w:themeColor="accent1" w:themeShade="BF"/>
           <w:szCs w:val="24"/>
           <w:lang w:val="fr-CH" w:eastAsia="fr-CH"/>
         </w:rPr>
@@ -13171,30 +13144,39 @@
         <w:rPr>
           <w:rFonts w:ascii="Consolas" w:eastAsia="Times New Roman" w:hAnsi="Consolas" w:cs="Consolas"/>
           <w:bCs/>
+          <w:color w:val="365F91" w:themeColor="accent1" w:themeShade="BF"/>
           <w:szCs w:val="24"/>
           <w:lang w:val="fr-CH" w:eastAsia="fr-CH"/>
         </w:rPr>
         <w:tab/>
-        <w:t xml:space="preserve"> </w:t>
-      </w:r>
-      <w:r>
-        <w:rPr>
-          <w:rFonts w:ascii="Consolas" w:eastAsia="Times New Roman" w:hAnsi="Consolas" w:cs="Consolas"/>
-          <w:bCs/>
-          <w:color w:val="365F91" w:themeColor="accent1" w:themeShade="BF"/>
-          <w:szCs w:val="24"/>
-          <w:lang w:val="fr-CH" w:eastAsia="fr-CH"/>
-        </w:rPr>
-        <w:t xml:space="preserve">FROM </w:t>
-      </w:r>
-      <w:r>
-        <w:rPr>
-          <w:rFonts w:ascii="Consolas" w:eastAsia="Times New Roman" w:hAnsi="Consolas" w:cs="Consolas"/>
-          <w:bCs/>
-          <w:szCs w:val="24"/>
-          <w:lang w:val="fr-CH" w:eastAsia="fr-CH"/>
-        </w:rPr>
-        <w:t>AREA AR, ARTIST A2</w:t>
+      </w:r>
+      <w:r>
+        <w:rPr>
+          <w:rFonts w:ascii="Consolas" w:eastAsia="Times New Roman" w:hAnsi="Consolas" w:cs="Consolas"/>
+          <w:bCs/>
+          <w:szCs w:val="24"/>
+          <w:lang w:val="fr-CH" w:eastAsia="fr-CH"/>
+        </w:rPr>
+        <w:t>(</w:t>
+      </w:r>
+      <w:r>
+        <w:rPr>
+          <w:rFonts w:ascii="Consolas" w:eastAsia="Times New Roman" w:hAnsi="Consolas" w:cs="Consolas"/>
+          <w:bCs/>
+          <w:color w:val="365F91" w:themeColor="accent1" w:themeShade="BF"/>
+          <w:szCs w:val="24"/>
+          <w:lang w:val="fr-CH" w:eastAsia="fr-CH"/>
+        </w:rPr>
+        <w:t xml:space="preserve">SELECT </w:t>
+      </w:r>
+      <w:r>
+        <w:rPr>
+          <w:rFonts w:ascii="Consolas" w:eastAsia="Times New Roman" w:hAnsi="Consolas" w:cs="Consolas"/>
+          <w:bCs/>
+          <w:szCs w:val="24"/>
+          <w:lang w:val="fr-CH" w:eastAsia="fr-CH"/>
+        </w:rPr>
+        <w:t>AR.ID_AREA</w:t>
       </w:r>
     </w:p>
     <w:p>
@@ -13260,35 +13242,16 @@
           <w:szCs w:val="24"/>
           <w:lang w:val="fr-CH" w:eastAsia="fr-CH"/>
         </w:rPr>
-        <w:t xml:space="preserve">WHERE </w:t>
-      </w:r>
-      <w:r>
-        <w:rPr>
-          <w:rFonts w:ascii="Consolas" w:eastAsia="Times New Roman" w:hAnsi="Consolas" w:cs="Consolas"/>
-          <w:bCs/>
-          <w:szCs w:val="24"/>
-          <w:lang w:val="fr-CH" w:eastAsia="fr-CH"/>
-        </w:rPr>
-        <w:t xml:space="preserve">AR.ID_AREA = A2.ID_AREA </w:t>
-      </w:r>
-      <w:r>
-        <w:rPr>
-          <w:rFonts w:ascii="Consolas" w:eastAsia="Times New Roman" w:hAnsi="Consolas" w:cs="Consolas"/>
-          <w:bCs/>
-          <w:color w:val="365F91" w:themeColor="accent1" w:themeShade="BF"/>
-          <w:szCs w:val="24"/>
-          <w:lang w:val="fr-CH" w:eastAsia="fr-CH"/>
-        </w:rPr>
-        <w:t xml:space="preserve">AND </w:t>
-      </w:r>
-      <w:r>
-        <w:rPr>
-          <w:rFonts w:ascii="Consolas" w:eastAsia="Times New Roman" w:hAnsi="Consolas" w:cs="Consolas"/>
-          <w:bCs/>
-          <w:szCs w:val="24"/>
-          <w:lang w:val="fr-CH" w:eastAsia="fr-CH"/>
-        </w:rPr>
-        <w:t>A2.TYPE = 'Group'</w:t>
+        <w:t xml:space="preserve">FROM </w:t>
+      </w:r>
+      <w:r>
+        <w:rPr>
+          <w:rFonts w:ascii="Consolas" w:eastAsia="Times New Roman" w:hAnsi="Consolas" w:cs="Consolas"/>
+          <w:bCs/>
+          <w:szCs w:val="24"/>
+          <w:lang w:val="fr-CH" w:eastAsia="fr-CH"/>
+        </w:rPr>
+        <w:t>AREA AR, ARTIST A2</w:t>
       </w:r>
     </w:p>
     <w:p>
@@ -13354,16 +13317,35 @@
           <w:szCs w:val="24"/>
           <w:lang w:val="fr-CH" w:eastAsia="fr-CH"/>
         </w:rPr>
-        <w:t xml:space="preserve">GROUP BY </w:t>
-      </w:r>
-      <w:r>
-        <w:rPr>
-          <w:rFonts w:ascii="Consolas" w:eastAsia="Times New Roman" w:hAnsi="Consolas" w:cs="Consolas"/>
-          <w:bCs/>
-          <w:szCs w:val="24"/>
-          <w:lang w:val="fr-CH" w:eastAsia="fr-CH"/>
-        </w:rPr>
-        <w:t>AR.ID_AREA</w:t>
+        <w:t xml:space="preserve">WHERE </w:t>
+      </w:r>
+      <w:r>
+        <w:rPr>
+          <w:rFonts w:ascii="Consolas" w:eastAsia="Times New Roman" w:hAnsi="Consolas" w:cs="Consolas"/>
+          <w:bCs/>
+          <w:szCs w:val="24"/>
+          <w:lang w:val="fr-CH" w:eastAsia="fr-CH"/>
+        </w:rPr>
+        <w:t xml:space="preserve">AR.ID_AREA = A2.ID_AREA </w:t>
+      </w:r>
+      <w:r>
+        <w:rPr>
+          <w:rFonts w:ascii="Consolas" w:eastAsia="Times New Roman" w:hAnsi="Consolas" w:cs="Consolas"/>
+          <w:bCs/>
+          <w:color w:val="365F91" w:themeColor="accent1" w:themeShade="BF"/>
+          <w:szCs w:val="24"/>
+          <w:lang w:val="fr-CH" w:eastAsia="fr-CH"/>
+        </w:rPr>
+        <w:t xml:space="preserve">AND </w:t>
+      </w:r>
+      <w:r>
+        <w:rPr>
+          <w:rFonts w:ascii="Consolas" w:eastAsia="Times New Roman" w:hAnsi="Consolas" w:cs="Consolas"/>
+          <w:bCs/>
+          <w:szCs w:val="24"/>
+          <w:lang w:val="fr-CH" w:eastAsia="fr-CH"/>
+        </w:rPr>
+        <w:t>A2.TYPE = 'Group'</w:t>
       </w:r>
     </w:p>
     <w:p>
@@ -13429,53 +13411,16 @@
           <w:szCs w:val="24"/>
           <w:lang w:val="fr-CH" w:eastAsia="fr-CH"/>
         </w:rPr>
-        <w:t>HAVING COUNT</w:t>
-      </w:r>
-      <w:r>
-        <w:rPr>
-          <w:rFonts w:ascii="Consolas" w:eastAsia="Times New Roman" w:hAnsi="Consolas" w:cs="Consolas"/>
-          <w:bCs/>
-          <w:szCs w:val="24"/>
-          <w:lang w:val="fr-CH" w:eastAsia="fr-CH"/>
-        </w:rPr>
-        <w:t>(</w:t>
-      </w:r>
-      <w:r>
-        <w:rPr>
-          <w:rFonts w:ascii="Consolas" w:eastAsia="Times New Roman" w:hAnsi="Consolas" w:cs="Consolas"/>
-          <w:bCs/>
-          <w:color w:val="365F91" w:themeColor="accent1" w:themeShade="BF"/>
-          <w:szCs w:val="24"/>
-          <w:lang w:val="fr-CH" w:eastAsia="fr-CH"/>
-        </w:rPr>
-        <w:t xml:space="preserve">DISTINCT </w:t>
-      </w:r>
-      <w:r>
-        <w:rPr>
-          <w:rFonts w:ascii="Consolas" w:eastAsia="Times New Roman" w:hAnsi="Consolas" w:cs="Consolas"/>
-          <w:bCs/>
-          <w:szCs w:val="24"/>
-          <w:lang w:val="fr-CH" w:eastAsia="fr-CH"/>
-        </w:rPr>
-        <w:t>A2.ID_ARTIST) &gt; 1</w:t>
-      </w:r>
-      <w:r>
-        <w:rPr>
-          <w:rFonts w:ascii="Consolas" w:eastAsia="Times New Roman" w:hAnsi="Consolas" w:cs="Consolas"/>
-          <w:bCs/>
-          <w:szCs w:val="24"/>
-          <w:lang w:val="fr-CH" w:eastAsia="fr-CH"/>
-        </w:rPr>
-        <w:t>0</w:t>
-      </w:r>
-      <w:r>
-        <w:rPr>
-          <w:rFonts w:ascii="Consolas" w:eastAsia="Times New Roman" w:hAnsi="Consolas" w:cs="Consolas"/>
-          <w:bCs/>
-          <w:szCs w:val="24"/>
-          <w:lang w:val="fr-CH" w:eastAsia="fr-CH"/>
-        </w:rPr>
-        <w:t>)</w:t>
+        <w:t xml:space="preserve">GROUP BY </w:t>
+      </w:r>
+      <w:r>
+        <w:rPr>
+          <w:rFonts w:ascii="Consolas" w:eastAsia="Times New Roman" w:hAnsi="Consolas" w:cs="Consolas"/>
+          <w:bCs/>
+          <w:szCs w:val="24"/>
+          <w:lang w:val="fr-CH" w:eastAsia="fr-CH"/>
+        </w:rPr>
+        <w:t>AR.ID_AREA</w:t>
       </w:r>
     </w:p>
     <w:p>
@@ -13509,10 +13454,28 @@
         <w:rPr>
           <w:rFonts w:ascii="Consolas" w:eastAsia="Times New Roman" w:hAnsi="Consolas" w:cs="Consolas"/>
           <w:bCs/>
-          <w:color w:val="365F91" w:themeColor="accent1" w:themeShade="BF"/>
-          <w:szCs w:val="24"/>
-          <w:lang w:val="fr-CH" w:eastAsia="fr-CH"/>
-        </w:rPr>
+          <w:szCs w:val="24"/>
+          <w:lang w:val="fr-CH" w:eastAsia="fr-CH"/>
+        </w:rPr>
+        <w:t xml:space="preserve">  </w:t>
+      </w:r>
+      <w:r>
+        <w:rPr>
+          <w:rFonts w:ascii="Consolas" w:eastAsia="Times New Roman" w:hAnsi="Consolas" w:cs="Consolas"/>
+          <w:bCs/>
+          <w:szCs w:val="24"/>
+          <w:lang w:val="fr-CH" w:eastAsia="fr-CH"/>
+        </w:rPr>
+        <w:tab/>
+      </w:r>
+      <w:r>
+        <w:rPr>
+          <w:rFonts w:ascii="Consolas" w:eastAsia="Times New Roman" w:hAnsi="Consolas" w:cs="Consolas"/>
+          <w:bCs/>
+          <w:szCs w:val="24"/>
+          <w:lang w:val="fr-CH" w:eastAsia="fr-CH"/>
+        </w:rPr>
+        <w:tab/>
         <w:t xml:space="preserve"> </w:t>
       </w:r>
       <w:r>
@@ -13523,25 +13486,44 @@
           <w:szCs w:val="24"/>
           <w:lang w:val="fr-CH" w:eastAsia="fr-CH"/>
         </w:rPr>
-        <w:t xml:space="preserve">GROUP BY </w:t>
-      </w:r>
-      <w:r>
-        <w:rPr>
-          <w:rFonts w:ascii="Consolas" w:eastAsia="Times New Roman" w:hAnsi="Consolas" w:cs="Consolas"/>
-          <w:bCs/>
-          <w:szCs w:val="24"/>
-          <w:lang w:val="fr-CH" w:eastAsia="fr-CH"/>
-        </w:rPr>
-        <w:t>ARE.ID_AREA</w:t>
-      </w:r>
-      <w:r>
-        <w:rPr>
-          <w:rFonts w:ascii="Consolas" w:eastAsia="Times New Roman" w:hAnsi="Consolas" w:cs="Consolas"/>
-          <w:bCs/>
-          <w:szCs w:val="24"/>
-          <w:lang w:val="fr-CH" w:eastAsia="fr-CH"/>
-        </w:rPr>
-        <w:t>, ARE.NAME, A.ID_ARTIST, A.NAME</w:t>
+        <w:t>HAVING COUNT</w:t>
+      </w:r>
+      <w:r>
+        <w:rPr>
+          <w:rFonts w:ascii="Consolas" w:eastAsia="Times New Roman" w:hAnsi="Consolas" w:cs="Consolas"/>
+          <w:bCs/>
+          <w:szCs w:val="24"/>
+          <w:lang w:val="fr-CH" w:eastAsia="fr-CH"/>
+        </w:rPr>
+        <w:t>(</w:t>
+      </w:r>
+      <w:r>
+        <w:rPr>
+          <w:rFonts w:ascii="Consolas" w:eastAsia="Times New Roman" w:hAnsi="Consolas" w:cs="Consolas"/>
+          <w:bCs/>
+          <w:color w:val="365F91" w:themeColor="accent1" w:themeShade="BF"/>
+          <w:szCs w:val="24"/>
+          <w:lang w:val="fr-CH" w:eastAsia="fr-CH"/>
+        </w:rPr>
+        <w:t xml:space="preserve">DISTINCT </w:t>
+      </w:r>
+      <w:r>
+        <w:rPr>
+          <w:rFonts w:ascii="Consolas" w:eastAsia="Times New Roman" w:hAnsi="Consolas" w:cs="Consolas"/>
+          <w:bCs/>
+          <w:szCs w:val="24"/>
+          <w:lang w:val="fr-CH" w:eastAsia="fr-CH"/>
+        </w:rPr>
+        <w:t>A2.ID_ARTIST) &gt; 1</w:t>
+      </w:r>
+      <w:r>
+        <w:rPr>
+          <w:rFonts w:ascii="Consolas" w:eastAsia="Times New Roman" w:hAnsi="Consolas" w:cs="Consolas"/>
+          <w:bCs/>
+          <w:szCs w:val="24"/>
+          <w:lang w:val="fr-CH" w:eastAsia="fr-CH"/>
+        </w:rPr>
+        <w:t>0</w:t>
       </w:r>
       <w:r>
         <w:rPr>
@@ -13588,16 +13570,44 @@
           <w:szCs w:val="24"/>
           <w:lang w:val="fr-CH" w:eastAsia="fr-CH"/>
         </w:rPr>
-        <w:t xml:space="preserve">WHERE </w:t>
-      </w:r>
-      <w:r>
-        <w:rPr>
-          <w:rFonts w:ascii="Consolas" w:eastAsia="Times New Roman" w:hAnsi="Consolas" w:cs="Consolas"/>
-          <w:bCs/>
-          <w:szCs w:val="24"/>
-          <w:lang w:val="fr-CH" w:eastAsia="fr-CH"/>
-        </w:rPr>
-        <w:t>RN &lt;= 5;</w:t>
+        <w:t xml:space="preserve"> </w:t>
+      </w:r>
+      <w:r>
+        <w:rPr>
+          <w:rFonts w:ascii="Consolas" w:eastAsia="Times New Roman" w:hAnsi="Consolas" w:cs="Consolas"/>
+          <w:bCs/>
+          <w:color w:val="365F91" w:themeColor="accent1" w:themeShade="BF"/>
+          <w:szCs w:val="24"/>
+          <w:lang w:val="fr-CH" w:eastAsia="fr-CH"/>
+        </w:rPr>
+        <w:t xml:space="preserve">GROUP BY </w:t>
+      </w:r>
+      <w:r>
+        <w:rPr>
+          <w:rFonts w:ascii="Consolas" w:eastAsia="Times New Roman" w:hAnsi="Consolas" w:cs="Consolas"/>
+          <w:bCs/>
+          <w:szCs w:val="24"/>
+          <w:lang w:val="fr-CH" w:eastAsia="fr-CH"/>
+        </w:rPr>
+        <w:t>ARE.ID_AREA</w:t>
+      </w:r>
+      <w:r>
+        <w:rPr>
+          <w:rFonts w:ascii="Consolas" w:eastAsia="Times New Roman" w:hAnsi="Consolas" w:cs="Consolas"/>
+          <w:bCs/>
+          <w:szCs w:val="24"/>
+          <w:lang w:val="fr-CH" w:eastAsia="fr-CH"/>
+        </w:rPr>
+        <w:t>, ARE.NAME, A.ID_ARTIST, A.NAME</w:t>
+      </w:r>
+      <w:r>
+        <w:rPr>
+          <w:rFonts w:ascii="Consolas" w:eastAsia="Times New Roman" w:hAnsi="Consolas" w:cs="Consolas"/>
+          <w:bCs/>
+          <w:szCs w:val="24"/>
+          <w:lang w:val="fr-CH" w:eastAsia="fr-CH"/>
+        </w:rPr>
+        <w:t>)</w:t>
       </w:r>
     </w:p>
     <w:p>
@@ -13629,7 +13639,27 @@
       </w:pPr>
       <w:r>
         <w:rPr>
+          <w:rFonts w:ascii="Consolas" w:eastAsia="Times New Roman" w:hAnsi="Consolas" w:cs="Consolas"/>
+          <w:bCs/>
+          <w:color w:val="365F91" w:themeColor="accent1" w:themeShade="BF"/>
+          <w:szCs w:val="24"/>
+          <w:lang w:val="fr-CH" w:eastAsia="fr-CH"/>
+        </w:rPr>
+        <w:t xml:space="preserve">WHERE </w:t>
+      </w:r>
+      <w:r>
+        <w:rPr>
+          <w:rFonts w:ascii="Consolas" w:eastAsia="Times New Roman" w:hAnsi="Consolas" w:cs="Consolas"/>
+          <w:bCs/>
+          <w:szCs w:val="24"/>
+          <w:lang w:val="fr-CH" w:eastAsia="fr-CH"/>
+        </w:rPr>
+        <w:t>RN &lt;= 5;</w:t>
+      </w:r>
+      <w:r>
+        <w:rPr>
           <w:noProof/>
+          <w:lang w:val="fr-CH" w:eastAsia="fr-CH"/>
         </w:rPr>
         <mc:AlternateContent>
           <mc:Choice Requires="wps">
@@ -14987,29 +15017,11 @@
         <w:rPr>
           <w:rFonts w:ascii="Consolas" w:eastAsia="Times New Roman" w:hAnsi="Consolas" w:cs="Consolas"/>
           <w:bCs/>
-          <w:szCs w:val="24"/>
-          <w:lang w:val="fr-CH" w:eastAsia="fr-CH"/>
-        </w:rPr>
-      </w:pPr>
-      <w:r>
-        <w:rPr>
-          <w:rFonts w:ascii="Consolas" w:eastAsia="Times New Roman" w:hAnsi="Consolas" w:cs="Consolas"/>
-          <w:bCs/>
-          <w:color w:val="365F91" w:themeColor="accent1" w:themeShade="BF"/>
-          <w:szCs w:val="24"/>
-          <w:lang w:val="fr-CH" w:eastAsia="fr-CH"/>
-        </w:rPr>
-        <w:t xml:space="preserve">SELECT </w:t>
-      </w:r>
-      <w:r>
-        <w:rPr>
-          <w:rFonts w:ascii="Consolas" w:eastAsia="Times New Roman" w:hAnsi="Consolas" w:cs="Consolas"/>
-          <w:bCs/>
-          <w:szCs w:val="24"/>
-          <w:lang w:val="fr-CH" w:eastAsia="fr-CH"/>
-        </w:rPr>
-        <w:t>*</w:t>
-      </w:r>
+          <w:color w:val="808080" w:themeColor="background1" w:themeShade="80"/>
+          <w:szCs w:val="24"/>
+          <w:lang w:val="fr-CH" w:eastAsia="fr-CH"/>
+        </w:rPr>
+      </w:pPr>
     </w:p>
     <w:p>
       <w:pPr>
@@ -15034,20 +15046,28 @@
         <w:rPr>
           <w:rFonts w:ascii="Consolas" w:eastAsia="Times New Roman" w:hAnsi="Consolas" w:cs="Consolas"/>
           <w:bCs/>
-          <w:color w:val="365F91" w:themeColor="accent1" w:themeShade="BF"/>
-          <w:szCs w:val="24"/>
-          <w:lang w:val="fr-CH" w:eastAsia="fr-CH"/>
-        </w:rPr>
-      </w:pPr>
-      <w:r>
-        <w:rPr>
-          <w:rFonts w:ascii="Consolas" w:eastAsia="Times New Roman" w:hAnsi="Consolas" w:cs="Consolas"/>
-          <w:bCs/>
-          <w:color w:val="365F91" w:themeColor="accent1" w:themeShade="BF"/>
-          <w:szCs w:val="24"/>
-          <w:lang w:val="fr-CH" w:eastAsia="fr-CH"/>
-        </w:rPr>
-        <w:t>FROM</w:t>
+          <w:szCs w:val="24"/>
+          <w:lang w:val="fr-CH" w:eastAsia="fr-CH"/>
+        </w:rPr>
+      </w:pPr>
+      <w:r>
+        <w:rPr>
+          <w:rFonts w:ascii="Consolas" w:eastAsia="Times New Roman" w:hAnsi="Consolas" w:cs="Consolas"/>
+          <w:bCs/>
+          <w:color w:val="365F91" w:themeColor="accent1" w:themeShade="BF"/>
+          <w:szCs w:val="24"/>
+          <w:lang w:val="fr-CH" w:eastAsia="fr-CH"/>
+        </w:rPr>
+        <w:t xml:space="preserve">SELECT </w:t>
+      </w:r>
+      <w:r>
+        <w:rPr>
+          <w:rFonts w:ascii="Consolas" w:eastAsia="Times New Roman" w:hAnsi="Consolas" w:cs="Consolas"/>
+          <w:bCs/>
+          <w:szCs w:val="24"/>
+          <w:lang w:val="fr-CH" w:eastAsia="fr-CH"/>
+        </w:rPr>
+        <w:t>*</w:t>
       </w:r>
     </w:p>
     <w:p>
@@ -15073,37 +15093,20 @@
         <w:rPr>
           <w:rFonts w:ascii="Consolas" w:eastAsia="Times New Roman" w:hAnsi="Consolas" w:cs="Consolas"/>
           <w:bCs/>
-          <w:szCs w:val="24"/>
-          <w:lang w:val="fr-CH" w:eastAsia="fr-CH"/>
-        </w:rPr>
-      </w:pPr>
-      <w:r>
-        <w:rPr>
-          <w:rFonts w:ascii="Consolas" w:eastAsia="Times New Roman" w:hAnsi="Consolas" w:cs="Consolas"/>
-          <w:bCs/>
-          <w:szCs w:val="24"/>
-          <w:lang w:val="fr-CH" w:eastAsia="fr-CH"/>
-        </w:rPr>
-        <w:t>(</w:t>
-      </w:r>
-      <w:r>
-        <w:rPr>
-          <w:rFonts w:ascii="Consolas" w:eastAsia="Times New Roman" w:hAnsi="Consolas" w:cs="Consolas"/>
-          <w:bCs/>
-          <w:color w:val="365F91" w:themeColor="accent1" w:themeShade="BF"/>
-          <w:szCs w:val="24"/>
-          <w:lang w:val="fr-CH" w:eastAsia="fr-CH"/>
-        </w:rPr>
-        <w:t xml:space="preserve">SELECT </w:t>
-      </w:r>
-      <w:r>
-        <w:rPr>
-          <w:rFonts w:ascii="Consolas" w:eastAsia="Times New Roman" w:hAnsi="Consolas" w:cs="Consolas"/>
-          <w:bCs/>
-          <w:szCs w:val="24"/>
-          <w:lang w:val="fr-CH" w:eastAsia="fr-CH"/>
-        </w:rPr>
-        <w:t>B.RELEASE_ID, C.COUNT_ART</w:t>
+          <w:color w:val="365F91" w:themeColor="accent1" w:themeShade="BF"/>
+          <w:szCs w:val="24"/>
+          <w:lang w:val="fr-CH" w:eastAsia="fr-CH"/>
+        </w:rPr>
+      </w:pPr>
+      <w:r>
+        <w:rPr>
+          <w:rFonts w:ascii="Consolas" w:eastAsia="Times New Roman" w:hAnsi="Consolas" w:cs="Consolas"/>
+          <w:bCs/>
+          <w:color w:val="365F91" w:themeColor="accent1" w:themeShade="BF"/>
+          <w:szCs w:val="24"/>
+          <w:lang w:val="fr-CH" w:eastAsia="fr-CH"/>
+        </w:rPr>
+        <w:t>FROM</w:t>
       </w:r>
     </w:p>
     <w:p>
@@ -15129,30 +15132,37 @@
         <w:rPr>
           <w:rFonts w:ascii="Consolas" w:eastAsia="Times New Roman" w:hAnsi="Consolas" w:cs="Consolas"/>
           <w:bCs/>
-          <w:color w:val="365F91" w:themeColor="accent1" w:themeShade="BF"/>
-          <w:szCs w:val="24"/>
-          <w:lang w:val="fr-CH" w:eastAsia="fr-CH"/>
-        </w:rPr>
-      </w:pPr>
-      <w:r>
-        <w:rPr>
-          <w:rFonts w:ascii="Consolas" w:eastAsia="Times New Roman" w:hAnsi="Consolas" w:cs="Consolas"/>
-          <w:bCs/>
-          <w:color w:val="365F91" w:themeColor="accent1" w:themeShade="BF"/>
-          <w:szCs w:val="24"/>
-          <w:lang w:val="fr-CH" w:eastAsia="fr-CH"/>
-        </w:rPr>
-        <w:t xml:space="preserve"> </w:t>
-      </w:r>
-      <w:r>
-        <w:rPr>
-          <w:rFonts w:ascii="Consolas" w:eastAsia="Times New Roman" w:hAnsi="Consolas" w:cs="Consolas"/>
-          <w:bCs/>
-          <w:color w:val="365F91" w:themeColor="accent1" w:themeShade="BF"/>
-          <w:szCs w:val="24"/>
-          <w:lang w:val="fr-CH" w:eastAsia="fr-CH"/>
-        </w:rPr>
-        <w:t>FROM</w:t>
+          <w:szCs w:val="24"/>
+          <w:lang w:val="fr-CH" w:eastAsia="fr-CH"/>
+        </w:rPr>
+      </w:pPr>
+      <w:r>
+        <w:rPr>
+          <w:rFonts w:ascii="Consolas" w:eastAsia="Times New Roman" w:hAnsi="Consolas" w:cs="Consolas"/>
+          <w:bCs/>
+          <w:szCs w:val="24"/>
+          <w:lang w:val="fr-CH" w:eastAsia="fr-CH"/>
+        </w:rPr>
+        <w:t>(</w:t>
+      </w:r>
+      <w:r>
+        <w:rPr>
+          <w:rFonts w:ascii="Consolas" w:eastAsia="Times New Roman" w:hAnsi="Consolas" w:cs="Consolas"/>
+          <w:bCs/>
+          <w:color w:val="365F91" w:themeColor="accent1" w:themeShade="BF"/>
+          <w:szCs w:val="24"/>
+          <w:lang w:val="fr-CH" w:eastAsia="fr-CH"/>
+        </w:rPr>
+        <w:t xml:space="preserve">SELECT </w:t>
+      </w:r>
+      <w:r>
+        <w:rPr>
+          <w:rFonts w:ascii="Consolas" w:eastAsia="Times New Roman" w:hAnsi="Consolas" w:cs="Consolas"/>
+          <w:bCs/>
+          <w:szCs w:val="24"/>
+          <w:lang w:val="fr-CH" w:eastAsia="fr-CH"/>
+        </w:rPr>
+        <w:t>B.RELEASE_ID, C.COUNT_ART</w:t>
       </w:r>
     </w:p>
     <w:p>
@@ -15178,30 +15188,30 @@
         <w:rPr>
           <w:rFonts w:ascii="Consolas" w:eastAsia="Times New Roman" w:hAnsi="Consolas" w:cs="Consolas"/>
           <w:bCs/>
-          <w:color w:val="808080" w:themeColor="background1" w:themeShade="80"/>
-          <w:szCs w:val="24"/>
-          <w:lang w:val="fr-CH" w:eastAsia="fr-CH"/>
-        </w:rPr>
-      </w:pPr>
-      <w:r>
-        <w:rPr>
-          <w:rFonts w:ascii="Consolas" w:eastAsia="Times New Roman" w:hAnsi="Consolas" w:cs="Consolas"/>
-          <w:bCs/>
-          <w:color w:val="808080" w:themeColor="background1" w:themeShade="80"/>
-          <w:szCs w:val="24"/>
-          <w:lang w:val="fr-CH" w:eastAsia="fr-CH"/>
-        </w:rPr>
-        <w:t xml:space="preserve">   </w:t>
-      </w:r>
-      <w:r>
-        <w:rPr>
-          <w:rFonts w:ascii="Consolas" w:eastAsia="Times New Roman" w:hAnsi="Consolas" w:cs="Consolas"/>
-          <w:bCs/>
-          <w:color w:val="808080" w:themeColor="background1" w:themeShade="80"/>
-          <w:szCs w:val="24"/>
-          <w:lang w:val="fr-CH" w:eastAsia="fr-CH"/>
-        </w:rPr>
-        <w:t>--# OF TRACKS PER ARTIST PER RELEASE</w:t>
+          <w:color w:val="365F91" w:themeColor="accent1" w:themeShade="BF"/>
+          <w:szCs w:val="24"/>
+          <w:lang w:val="fr-CH" w:eastAsia="fr-CH"/>
+        </w:rPr>
+      </w:pPr>
+      <w:r>
+        <w:rPr>
+          <w:rFonts w:ascii="Consolas" w:eastAsia="Times New Roman" w:hAnsi="Consolas" w:cs="Consolas"/>
+          <w:bCs/>
+          <w:color w:val="365F91" w:themeColor="accent1" w:themeShade="BF"/>
+          <w:szCs w:val="24"/>
+          <w:lang w:val="fr-CH" w:eastAsia="fr-CH"/>
+        </w:rPr>
+        <w:t xml:space="preserve"> </w:t>
+      </w:r>
+      <w:r>
+        <w:rPr>
+          <w:rFonts w:ascii="Consolas" w:eastAsia="Times New Roman" w:hAnsi="Consolas" w:cs="Consolas"/>
+          <w:bCs/>
+          <w:color w:val="365F91" w:themeColor="accent1" w:themeShade="BF"/>
+          <w:szCs w:val="24"/>
+          <w:lang w:val="fr-CH" w:eastAsia="fr-CH"/>
+        </w:rPr>
+        <w:t>FROM</w:t>
       </w:r>
     </w:p>
     <w:p>
@@ -15227,56 +15237,30 @@
         <w:rPr>
           <w:rFonts w:ascii="Consolas" w:eastAsia="Times New Roman" w:hAnsi="Consolas" w:cs="Consolas"/>
           <w:bCs/>
-          <w:szCs w:val="24"/>
-          <w:lang w:val="fr-CH" w:eastAsia="fr-CH"/>
-        </w:rPr>
-      </w:pPr>
-      <w:r>
-        <w:rPr>
-          <w:rFonts w:ascii="Consolas" w:eastAsia="Times New Roman" w:hAnsi="Consolas" w:cs="Consolas"/>
-          <w:bCs/>
-          <w:szCs w:val="24"/>
-          <w:lang w:val="fr-CH" w:eastAsia="fr-CH"/>
-        </w:rPr>
-        <w:t xml:space="preserve">  (</w:t>
-      </w:r>
-      <w:r>
-        <w:rPr>
-          <w:rFonts w:ascii="Consolas" w:eastAsia="Times New Roman" w:hAnsi="Consolas" w:cs="Consolas"/>
-          <w:bCs/>
-          <w:color w:val="365F91" w:themeColor="accent1" w:themeShade="BF"/>
-          <w:szCs w:val="24"/>
-          <w:lang w:val="fr-CH" w:eastAsia="fr-CH"/>
-        </w:rPr>
-        <w:t xml:space="preserve">SELECT </w:t>
-      </w:r>
-      <w:r>
-        <w:rPr>
-          <w:rFonts w:ascii="Consolas" w:eastAsia="Times New Roman" w:hAnsi="Consolas" w:cs="Consolas"/>
-          <w:bCs/>
-          <w:szCs w:val="24"/>
-          <w:lang w:val="fr-CH" w:eastAsia="fr-CH"/>
-        </w:rPr>
-        <w:t xml:space="preserve">M.ID_RELEASE </w:t>
-      </w:r>
-      <w:r>
-        <w:rPr>
-          <w:rFonts w:ascii="Consolas" w:eastAsia="Times New Roman" w:hAnsi="Consolas" w:cs="Consolas"/>
-          <w:bCs/>
-          <w:color w:val="365F91" w:themeColor="accent1" w:themeShade="BF"/>
-          <w:szCs w:val="24"/>
-          <w:lang w:val="fr-CH" w:eastAsia="fr-CH"/>
-        </w:rPr>
-        <w:t xml:space="preserve">AS </w:t>
-      </w:r>
-      <w:r>
-        <w:rPr>
-          <w:rFonts w:ascii="Consolas" w:eastAsia="Times New Roman" w:hAnsi="Consolas" w:cs="Consolas"/>
-          <w:bCs/>
-          <w:szCs w:val="24"/>
-          <w:lang w:val="fr-CH" w:eastAsia="fr-CH"/>
-        </w:rPr>
-        <w:t xml:space="preserve">RELEASE_ID, </w:t>
+          <w:color w:val="808080" w:themeColor="background1" w:themeShade="80"/>
+          <w:szCs w:val="24"/>
+          <w:lang w:val="fr-CH" w:eastAsia="fr-CH"/>
+        </w:rPr>
+      </w:pPr>
+      <w:r>
+        <w:rPr>
+          <w:rFonts w:ascii="Consolas" w:eastAsia="Times New Roman" w:hAnsi="Consolas" w:cs="Consolas"/>
+          <w:bCs/>
+          <w:color w:val="808080" w:themeColor="background1" w:themeShade="80"/>
+          <w:szCs w:val="24"/>
+          <w:lang w:val="fr-CH" w:eastAsia="fr-CH"/>
+        </w:rPr>
+        <w:t xml:space="preserve">   </w:t>
+      </w:r>
+      <w:r>
+        <w:rPr>
+          <w:rFonts w:ascii="Consolas" w:eastAsia="Times New Roman" w:hAnsi="Consolas" w:cs="Consolas"/>
+          <w:bCs/>
+          <w:color w:val="808080" w:themeColor="background1" w:themeShade="80"/>
+          <w:szCs w:val="24"/>
+          <w:lang w:val="fr-CH" w:eastAsia="fr-CH"/>
+        </w:rPr>
+        <w:t>--# OF TRACKS PER ARTIST PER RELEASE</w:t>
       </w:r>
     </w:p>
     <w:p>
@@ -15313,45 +15297,26 @@
           <w:szCs w:val="24"/>
           <w:lang w:val="fr-CH" w:eastAsia="fr-CH"/>
         </w:rPr>
-        <w:tab/>
-      </w:r>
-      <w:r>
-        <w:rPr>
-          <w:rFonts w:ascii="Consolas" w:eastAsia="Times New Roman" w:hAnsi="Consolas" w:cs="Consolas"/>
-          <w:bCs/>
-          <w:color w:val="365F91" w:themeColor="accent1" w:themeShade="BF"/>
-          <w:szCs w:val="24"/>
-          <w:lang w:val="fr-CH" w:eastAsia="fr-CH"/>
-        </w:rPr>
-        <w:t>COUNT</w:t>
-      </w:r>
-      <w:r>
-        <w:rPr>
-          <w:rFonts w:ascii="Consolas" w:eastAsia="Times New Roman" w:hAnsi="Consolas" w:cs="Consolas"/>
-          <w:bCs/>
-          <w:szCs w:val="24"/>
-          <w:lang w:val="fr-CH" w:eastAsia="fr-CH"/>
-        </w:rPr>
-        <w:t>(</w:t>
-      </w:r>
-      <w:r>
-        <w:rPr>
-          <w:rFonts w:ascii="Consolas" w:eastAsia="Times New Roman" w:hAnsi="Consolas" w:cs="Consolas"/>
-          <w:bCs/>
-          <w:color w:val="365F91" w:themeColor="accent1" w:themeShade="BF"/>
-          <w:szCs w:val="24"/>
-          <w:lang w:val="fr-CH" w:eastAsia="fr-CH"/>
-        </w:rPr>
-        <w:t xml:space="preserve">DISTINCT </w:t>
-      </w:r>
-      <w:r>
-        <w:rPr>
-          <w:rFonts w:ascii="Consolas" w:eastAsia="Times New Roman" w:hAnsi="Consolas" w:cs="Consolas"/>
-          <w:bCs/>
-          <w:szCs w:val="24"/>
-          <w:lang w:val="fr-CH" w:eastAsia="fr-CH"/>
-        </w:rPr>
-        <w:t xml:space="preserve">T.ID_TRACK) </w:t>
+        <w:t xml:space="preserve">  (</w:t>
+      </w:r>
+      <w:r>
+        <w:rPr>
+          <w:rFonts w:ascii="Consolas" w:eastAsia="Times New Roman" w:hAnsi="Consolas" w:cs="Consolas"/>
+          <w:bCs/>
+          <w:color w:val="365F91" w:themeColor="accent1" w:themeShade="BF"/>
+          <w:szCs w:val="24"/>
+          <w:lang w:val="fr-CH" w:eastAsia="fr-CH"/>
+        </w:rPr>
+        <w:t xml:space="preserve">SELECT </w:t>
+      </w:r>
+      <w:r>
+        <w:rPr>
+          <w:rFonts w:ascii="Consolas" w:eastAsia="Times New Roman" w:hAnsi="Consolas" w:cs="Consolas"/>
+          <w:bCs/>
+          <w:szCs w:val="24"/>
+          <w:lang w:val="fr-CH" w:eastAsia="fr-CH"/>
+        </w:rPr>
+        <w:t xml:space="preserve">M.ID_RELEASE </w:t>
       </w:r>
       <w:r>
         <w:rPr>
@@ -15370,7 +15335,7 @@
           <w:szCs w:val="24"/>
           <w:lang w:val="fr-CH" w:eastAsia="fr-CH"/>
         </w:rPr>
-        <w:t>COUNT_TRACK</w:t>
+        <w:t xml:space="preserve">RELEASE_ID, </w:t>
       </w:r>
     </w:p>
     <w:p>
@@ -15407,26 +15372,64 @@
           <w:szCs w:val="24"/>
           <w:lang w:val="fr-CH" w:eastAsia="fr-CH"/>
         </w:rPr>
-        <w:t xml:space="preserve">   </w:t>
-      </w:r>
-      <w:r>
-        <w:rPr>
-          <w:rFonts w:ascii="Consolas" w:eastAsia="Times New Roman" w:hAnsi="Consolas" w:cs="Consolas"/>
-          <w:bCs/>
-          <w:color w:val="365F91" w:themeColor="accent1" w:themeShade="BF"/>
-          <w:szCs w:val="24"/>
-          <w:lang w:val="fr-CH" w:eastAsia="fr-CH"/>
-        </w:rPr>
-        <w:t xml:space="preserve">FROM </w:t>
-      </w:r>
-      <w:r>
-        <w:rPr>
-          <w:rFonts w:ascii="Consolas" w:eastAsia="Times New Roman" w:hAnsi="Consolas" w:cs="Consolas"/>
-          <w:bCs/>
-          <w:szCs w:val="24"/>
-          <w:lang w:val="fr-CH" w:eastAsia="fr-CH"/>
-        </w:rPr>
-        <w:t>ARTIST A, TRACK T, MEDIUM M, ARTIST_TRACK AT</w:t>
+        <w:tab/>
+      </w:r>
+      <w:r>
+        <w:rPr>
+          <w:rFonts w:ascii="Consolas" w:eastAsia="Times New Roman" w:hAnsi="Consolas" w:cs="Consolas"/>
+          <w:bCs/>
+          <w:color w:val="365F91" w:themeColor="accent1" w:themeShade="BF"/>
+          <w:szCs w:val="24"/>
+          <w:lang w:val="fr-CH" w:eastAsia="fr-CH"/>
+        </w:rPr>
+        <w:t>COUNT</w:t>
+      </w:r>
+      <w:r>
+        <w:rPr>
+          <w:rFonts w:ascii="Consolas" w:eastAsia="Times New Roman" w:hAnsi="Consolas" w:cs="Consolas"/>
+          <w:bCs/>
+          <w:szCs w:val="24"/>
+          <w:lang w:val="fr-CH" w:eastAsia="fr-CH"/>
+        </w:rPr>
+        <w:t>(</w:t>
+      </w:r>
+      <w:r>
+        <w:rPr>
+          <w:rFonts w:ascii="Consolas" w:eastAsia="Times New Roman" w:hAnsi="Consolas" w:cs="Consolas"/>
+          <w:bCs/>
+          <w:color w:val="365F91" w:themeColor="accent1" w:themeShade="BF"/>
+          <w:szCs w:val="24"/>
+          <w:lang w:val="fr-CH" w:eastAsia="fr-CH"/>
+        </w:rPr>
+        <w:t xml:space="preserve">DISTINCT </w:t>
+      </w:r>
+      <w:r>
+        <w:rPr>
+          <w:rFonts w:ascii="Consolas" w:eastAsia="Times New Roman" w:hAnsi="Consolas" w:cs="Consolas"/>
+          <w:bCs/>
+          <w:szCs w:val="24"/>
+          <w:lang w:val="fr-CH" w:eastAsia="fr-CH"/>
+        </w:rPr>
+        <w:t xml:space="preserve">T.ID_TRACK) </w:t>
+      </w:r>
+      <w:r>
+        <w:rPr>
+          <w:rFonts w:ascii="Consolas" w:eastAsia="Times New Roman" w:hAnsi="Consolas" w:cs="Consolas"/>
+          <w:bCs/>
+          <w:color w:val="365F91" w:themeColor="accent1" w:themeShade="BF"/>
+          <w:szCs w:val="24"/>
+          <w:lang w:val="fr-CH" w:eastAsia="fr-CH"/>
+        </w:rPr>
+        <w:t xml:space="preserve">AS </w:t>
+      </w:r>
+      <w:r>
+        <w:rPr>
+          <w:rFonts w:ascii="Consolas" w:eastAsia="Times New Roman" w:hAnsi="Consolas" w:cs="Consolas"/>
+          <w:bCs/>
+          <w:szCs w:val="24"/>
+          <w:lang w:val="fr-CH" w:eastAsia="fr-CH"/>
+        </w:rPr>
+        <w:t>COUNT_TRACK</w:t>
       </w:r>
     </w:p>
     <w:p>
@@ -15463,54 +15466,26 @@
           <w:szCs w:val="24"/>
           <w:lang w:val="fr-CH" w:eastAsia="fr-CH"/>
         </w:rPr>
-        <w:t xml:space="preserve">  </w:t>
-      </w:r>
-      <w:r>
-        <w:rPr>
-          <w:rFonts w:ascii="Consolas" w:eastAsia="Times New Roman" w:hAnsi="Consolas" w:cs="Consolas"/>
-          <w:bCs/>
-          <w:szCs w:val="24"/>
-          <w:lang w:val="fr-CH" w:eastAsia="fr-CH"/>
-        </w:rPr>
-        <w:t xml:space="preserve"> </w:t>
-      </w:r>
-      <w:r>
-        <w:rPr>
-          <w:rFonts w:ascii="Consolas" w:eastAsia="Times New Roman" w:hAnsi="Consolas" w:cs="Consolas"/>
-          <w:bCs/>
-          <w:color w:val="365F91" w:themeColor="accent1" w:themeShade="BF"/>
-          <w:szCs w:val="24"/>
-          <w:lang w:val="fr-CH" w:eastAsia="fr-CH"/>
-        </w:rPr>
-        <w:t xml:space="preserve">WHERE </w:t>
-      </w:r>
-      <w:r>
-        <w:rPr>
-          <w:rFonts w:ascii="Consolas" w:eastAsia="Times New Roman" w:hAnsi="Consolas" w:cs="Consolas"/>
-          <w:bCs/>
-          <w:szCs w:val="24"/>
-          <w:lang w:val="fr-CH" w:eastAsia="fr-CH"/>
-        </w:rPr>
-        <w:t xml:space="preserve">A.ID_ARTIST=AT.ID_ARTIST </w:t>
-      </w:r>
-      <w:r>
-        <w:rPr>
-          <w:rFonts w:ascii="Consolas" w:eastAsia="Times New Roman" w:hAnsi="Consolas" w:cs="Consolas"/>
-          <w:bCs/>
-          <w:color w:val="365F91" w:themeColor="accent1" w:themeShade="BF"/>
-          <w:szCs w:val="24"/>
-          <w:lang w:val="fr-CH" w:eastAsia="fr-CH"/>
-        </w:rPr>
-        <w:t xml:space="preserve">AND </w:t>
-      </w:r>
-      <w:r>
-        <w:rPr>
-          <w:rFonts w:ascii="Consolas" w:eastAsia="Times New Roman" w:hAnsi="Consolas" w:cs="Consolas"/>
-          <w:bCs/>
-          <w:szCs w:val="24"/>
-          <w:lang w:val="fr-CH" w:eastAsia="fr-CH"/>
-        </w:rPr>
-        <w:t xml:space="preserve">AT.ID_TRACK=T.ID_TRACK </w:t>
+        <w:t xml:space="preserve">   </w:t>
+      </w:r>
+      <w:r>
+        <w:rPr>
+          <w:rFonts w:ascii="Consolas" w:eastAsia="Times New Roman" w:hAnsi="Consolas" w:cs="Consolas"/>
+          <w:bCs/>
+          <w:color w:val="365F91" w:themeColor="accent1" w:themeShade="BF"/>
+          <w:szCs w:val="24"/>
+          <w:lang w:val="fr-CH" w:eastAsia="fr-CH"/>
+        </w:rPr>
+        <w:t xml:space="preserve">FROM </w:t>
+      </w:r>
+      <w:r>
+        <w:rPr>
+          <w:rFonts w:ascii="Consolas" w:eastAsia="Times New Roman" w:hAnsi="Consolas" w:cs="Consolas"/>
+          <w:bCs/>
+          <w:szCs w:val="24"/>
+          <w:lang w:val="fr-CH" w:eastAsia="fr-CH"/>
+        </w:rPr>
+        <w:t>ARTIST A, TRACK T, MEDIUM M, ARTIST_TRACK AT</w:t>
       </w:r>
     </w:p>
     <w:p>
@@ -15547,7 +15522,35 @@
           <w:szCs w:val="24"/>
           <w:lang w:val="fr-CH" w:eastAsia="fr-CH"/>
         </w:rPr>
-        <w:t xml:space="preserve">   </w:t>
+        <w:t xml:space="preserve">  </w:t>
+      </w:r>
+      <w:r>
+        <w:rPr>
+          <w:rFonts w:ascii="Consolas" w:eastAsia="Times New Roman" w:hAnsi="Consolas" w:cs="Consolas"/>
+          <w:bCs/>
+          <w:szCs w:val="24"/>
+          <w:lang w:val="fr-CH" w:eastAsia="fr-CH"/>
+        </w:rPr>
+        <w:t xml:space="preserve"> </w:t>
+      </w:r>
+      <w:r>
+        <w:rPr>
+          <w:rFonts w:ascii="Consolas" w:eastAsia="Times New Roman" w:hAnsi="Consolas" w:cs="Consolas"/>
+          <w:bCs/>
+          <w:color w:val="365F91" w:themeColor="accent1" w:themeShade="BF"/>
+          <w:szCs w:val="24"/>
+          <w:lang w:val="fr-CH" w:eastAsia="fr-CH"/>
+        </w:rPr>
+        <w:t xml:space="preserve">WHERE </w:t>
+      </w:r>
+      <w:r>
+        <w:rPr>
+          <w:rFonts w:ascii="Consolas" w:eastAsia="Times New Roman" w:hAnsi="Consolas" w:cs="Consolas"/>
+          <w:bCs/>
+          <w:szCs w:val="24"/>
+          <w:lang w:val="fr-CH" w:eastAsia="fr-CH"/>
+        </w:rPr>
+        <w:t xml:space="preserve">A.ID_ARTIST=AT.ID_ARTIST </w:t>
       </w:r>
       <w:r>
         <w:rPr>
@@ -15566,7 +15569,7 @@
           <w:szCs w:val="24"/>
           <w:lang w:val="fr-CH" w:eastAsia="fr-CH"/>
         </w:rPr>
-        <w:t>T.ID_MEDIUM=M.ID_MEDIUM</w:t>
+        <w:t xml:space="preserve">AT.ID_TRACK=T.ID_TRACK </w:t>
       </w:r>
     </w:p>
     <w:p>
@@ -15613,16 +15616,16 @@
           <w:szCs w:val="24"/>
           <w:lang w:val="fr-CH" w:eastAsia="fr-CH"/>
         </w:rPr>
-        <w:t xml:space="preserve">GROUP BY </w:t>
-      </w:r>
-      <w:r>
-        <w:rPr>
-          <w:rFonts w:ascii="Consolas" w:eastAsia="Times New Roman" w:hAnsi="Consolas" w:cs="Consolas"/>
-          <w:bCs/>
-          <w:szCs w:val="24"/>
-          <w:lang w:val="fr-CH" w:eastAsia="fr-CH"/>
-        </w:rPr>
-        <w:t>M.ID_RELEASE, A.ID_ARTIST) A,</w:t>
+        <w:t xml:space="preserve">AND </w:t>
+      </w:r>
+      <w:r>
+        <w:rPr>
+          <w:rFonts w:ascii="Consolas" w:eastAsia="Times New Roman" w:hAnsi="Consolas" w:cs="Consolas"/>
+          <w:bCs/>
+          <w:szCs w:val="24"/>
+          <w:lang w:val="fr-CH" w:eastAsia="fr-CH"/>
+        </w:rPr>
+        <w:t>T.ID_MEDIUM=M.ID_MEDIUM</w:t>
       </w:r>
     </w:p>
     <w:p>
@@ -15665,11 +15668,20 @@
         <w:rPr>
           <w:rFonts w:ascii="Consolas" w:eastAsia="Times New Roman" w:hAnsi="Consolas" w:cs="Consolas"/>
           <w:bCs/>
-          <w:color w:val="808080" w:themeColor="background1" w:themeShade="80"/>
-          <w:szCs w:val="24"/>
-          <w:lang w:val="fr-CH" w:eastAsia="fr-CH"/>
-        </w:rPr>
-        <w:t>--# OF TRACK PER RELEASE</w:t>
+          <w:color w:val="365F91" w:themeColor="accent1" w:themeShade="BF"/>
+          <w:szCs w:val="24"/>
+          <w:lang w:val="fr-CH" w:eastAsia="fr-CH"/>
+        </w:rPr>
+        <w:t xml:space="preserve">GROUP BY </w:t>
+      </w:r>
+      <w:r>
+        <w:rPr>
+          <w:rFonts w:ascii="Consolas" w:eastAsia="Times New Roman" w:hAnsi="Consolas" w:cs="Consolas"/>
+          <w:bCs/>
+          <w:szCs w:val="24"/>
+          <w:lang w:val="fr-CH" w:eastAsia="fr-CH"/>
+        </w:rPr>
+        <w:t>M.ID_RELEASE, A.ID_ARTIST) A,</w:t>
       </w:r>
     </w:p>
     <w:p>
@@ -15712,48 +15724,11 @@
         <w:rPr>
           <w:rFonts w:ascii="Consolas" w:eastAsia="Times New Roman" w:hAnsi="Consolas" w:cs="Consolas"/>
           <w:bCs/>
-          <w:szCs w:val="24"/>
-          <w:lang w:val="fr-CH" w:eastAsia="fr-CH"/>
-        </w:rPr>
-        <w:t>(</w:t>
-      </w:r>
-      <w:r>
-        <w:rPr>
-          <w:rFonts w:ascii="Consolas" w:eastAsia="Times New Roman" w:hAnsi="Consolas" w:cs="Consolas"/>
-          <w:bCs/>
-          <w:color w:val="365F91" w:themeColor="accent1" w:themeShade="BF"/>
-          <w:szCs w:val="24"/>
-          <w:lang w:val="fr-CH" w:eastAsia="fr-CH"/>
-        </w:rPr>
-        <w:t xml:space="preserve">SELECT  </w:t>
-      </w:r>
-      <w:r>
-        <w:rPr>
-          <w:rFonts w:ascii="Consolas" w:eastAsia="Times New Roman" w:hAnsi="Consolas" w:cs="Consolas"/>
-          <w:bCs/>
-          <w:szCs w:val="24"/>
-          <w:lang w:val="fr-CH" w:eastAsia="fr-CH"/>
-        </w:rPr>
-        <w:t xml:space="preserve">M.ID_RELEASE </w:t>
-      </w:r>
-      <w:r>
-        <w:rPr>
-          <w:rFonts w:ascii="Consolas" w:eastAsia="Times New Roman" w:hAnsi="Consolas" w:cs="Consolas"/>
-          <w:bCs/>
-          <w:color w:val="365F91" w:themeColor="accent1" w:themeShade="BF"/>
-          <w:szCs w:val="24"/>
-          <w:lang w:val="fr-CH" w:eastAsia="fr-CH"/>
-        </w:rPr>
-        <w:t xml:space="preserve">AS </w:t>
-      </w:r>
-      <w:r>
-        <w:rPr>
-          <w:rFonts w:ascii="Consolas" w:eastAsia="Times New Roman" w:hAnsi="Consolas" w:cs="Consolas"/>
-          <w:bCs/>
-          <w:szCs w:val="24"/>
-          <w:lang w:val="fr-CH" w:eastAsia="fr-CH"/>
-        </w:rPr>
-        <w:t xml:space="preserve">RELEASE_ID, </w:t>
+          <w:color w:val="808080" w:themeColor="background1" w:themeShade="80"/>
+          <w:szCs w:val="24"/>
+          <w:lang w:val="fr-CH" w:eastAsia="fr-CH"/>
+        </w:rPr>
+        <w:t>--# OF TRACK PER RELEASE</w:t>
       </w:r>
     </w:p>
     <w:p>
@@ -15790,17 +15765,7 @@
           <w:szCs w:val="24"/>
           <w:lang w:val="fr-CH" w:eastAsia="fr-CH"/>
         </w:rPr>
-        <w:tab/>
-      </w:r>
-      <w:r>
-        <w:rPr>
-          <w:rFonts w:ascii="Consolas" w:eastAsia="Times New Roman" w:hAnsi="Consolas" w:cs="Consolas"/>
-          <w:bCs/>
-          <w:color w:val="365F91" w:themeColor="accent1" w:themeShade="BF"/>
-          <w:szCs w:val="24"/>
-          <w:lang w:val="fr-CH" w:eastAsia="fr-CH"/>
-        </w:rPr>
-        <w:t>COUNT</w:t>
+        <w:t xml:space="preserve">   </w:t>
       </w:r>
       <w:r>
         <w:rPr>
@@ -15819,16 +15784,16 @@
           <w:szCs w:val="24"/>
           <w:lang w:val="fr-CH" w:eastAsia="fr-CH"/>
         </w:rPr>
-        <w:t xml:space="preserve">DISTINCT </w:t>
-      </w:r>
-      <w:r>
-        <w:rPr>
-          <w:rFonts w:ascii="Consolas" w:eastAsia="Times New Roman" w:hAnsi="Consolas" w:cs="Consolas"/>
-          <w:bCs/>
-          <w:szCs w:val="24"/>
-          <w:lang w:val="fr-CH" w:eastAsia="fr-CH"/>
-        </w:rPr>
-        <w:t>T.ID_TRACK)</w:t>
+        <w:t xml:space="preserve">SELECT  </w:t>
+      </w:r>
+      <w:r>
+        <w:rPr>
+          <w:rFonts w:ascii="Consolas" w:eastAsia="Times New Roman" w:hAnsi="Consolas" w:cs="Consolas"/>
+          <w:bCs/>
+          <w:szCs w:val="24"/>
+          <w:lang w:val="fr-CH" w:eastAsia="fr-CH"/>
+        </w:rPr>
+        <w:t xml:space="preserve">M.ID_RELEASE </w:t>
       </w:r>
       <w:r>
         <w:rPr>
@@ -15847,7 +15812,7 @@
           <w:szCs w:val="24"/>
           <w:lang w:val="fr-CH" w:eastAsia="fr-CH"/>
         </w:rPr>
-        <w:t>COUNT_TRACK</w:t>
+        <w:t xml:space="preserve">RELEASE_ID, </w:t>
       </w:r>
     </w:p>
     <w:p>
@@ -15884,35 +15849,64 @@
           <w:szCs w:val="24"/>
           <w:lang w:val="fr-CH" w:eastAsia="fr-CH"/>
         </w:rPr>
-        <w:t xml:space="preserve">   </w:t>
-      </w:r>
-      <w:r>
-        <w:rPr>
-          <w:rFonts w:ascii="Consolas" w:eastAsia="Times New Roman" w:hAnsi="Consolas" w:cs="Consolas"/>
-          <w:bCs/>
-          <w:szCs w:val="24"/>
-          <w:lang w:val="fr-CH" w:eastAsia="fr-CH"/>
-        </w:rPr>
-        <w:t xml:space="preserve"> </w:t>
-      </w:r>
-      <w:r>
-        <w:rPr>
-          <w:rFonts w:ascii="Consolas" w:eastAsia="Times New Roman" w:hAnsi="Consolas" w:cs="Consolas"/>
-          <w:bCs/>
-          <w:color w:val="365F91" w:themeColor="accent1" w:themeShade="BF"/>
-          <w:szCs w:val="24"/>
-          <w:lang w:val="fr-CH" w:eastAsia="fr-CH"/>
-        </w:rPr>
-        <w:t xml:space="preserve">FROM </w:t>
-      </w:r>
-      <w:r>
-        <w:rPr>
-          <w:rFonts w:ascii="Consolas" w:eastAsia="Times New Roman" w:hAnsi="Consolas" w:cs="Consolas"/>
-          <w:bCs/>
-          <w:szCs w:val="24"/>
-          <w:lang w:val="fr-CH" w:eastAsia="fr-CH"/>
-        </w:rPr>
-        <w:t>MEDIUM M, TRACK T</w:t>
+        <w:tab/>
+      </w:r>
+      <w:r>
+        <w:rPr>
+          <w:rFonts w:ascii="Consolas" w:eastAsia="Times New Roman" w:hAnsi="Consolas" w:cs="Consolas"/>
+          <w:bCs/>
+          <w:color w:val="365F91" w:themeColor="accent1" w:themeShade="BF"/>
+          <w:szCs w:val="24"/>
+          <w:lang w:val="fr-CH" w:eastAsia="fr-CH"/>
+        </w:rPr>
+        <w:t>COUNT</w:t>
+      </w:r>
+      <w:r>
+        <w:rPr>
+          <w:rFonts w:ascii="Consolas" w:eastAsia="Times New Roman" w:hAnsi="Consolas" w:cs="Consolas"/>
+          <w:bCs/>
+          <w:szCs w:val="24"/>
+          <w:lang w:val="fr-CH" w:eastAsia="fr-CH"/>
+        </w:rPr>
+        <w:t>(</w:t>
+      </w:r>
+      <w:r>
+        <w:rPr>
+          <w:rFonts w:ascii="Consolas" w:eastAsia="Times New Roman" w:hAnsi="Consolas" w:cs="Consolas"/>
+          <w:bCs/>
+          <w:color w:val="365F91" w:themeColor="accent1" w:themeShade="BF"/>
+          <w:szCs w:val="24"/>
+          <w:lang w:val="fr-CH" w:eastAsia="fr-CH"/>
+        </w:rPr>
+        <w:t xml:space="preserve">DISTINCT </w:t>
+      </w:r>
+      <w:r>
+        <w:rPr>
+          <w:rFonts w:ascii="Consolas" w:eastAsia="Times New Roman" w:hAnsi="Consolas" w:cs="Consolas"/>
+          <w:bCs/>
+          <w:szCs w:val="24"/>
+          <w:lang w:val="fr-CH" w:eastAsia="fr-CH"/>
+        </w:rPr>
+        <w:t>T.ID_TRACK)</w:t>
+      </w:r>
+      <w:r>
+        <w:rPr>
+          <w:rFonts w:ascii="Consolas" w:eastAsia="Times New Roman" w:hAnsi="Consolas" w:cs="Consolas"/>
+          <w:bCs/>
+          <w:color w:val="365F91" w:themeColor="accent1" w:themeShade="BF"/>
+          <w:szCs w:val="24"/>
+          <w:lang w:val="fr-CH" w:eastAsia="fr-CH"/>
+        </w:rPr>
+        <w:t xml:space="preserve">AS </w:t>
+      </w:r>
+      <w:r>
+        <w:rPr>
+          <w:rFonts w:ascii="Consolas" w:eastAsia="Times New Roman" w:hAnsi="Consolas" w:cs="Consolas"/>
+          <w:bCs/>
+          <w:szCs w:val="24"/>
+          <w:lang w:val="fr-CH" w:eastAsia="fr-CH"/>
+        </w:rPr>
+        <w:t>COUNT_TRACK</w:t>
       </w:r>
     </w:p>
     <w:p>
@@ -15949,26 +15943,35 @@
           <w:szCs w:val="24"/>
           <w:lang w:val="fr-CH" w:eastAsia="fr-CH"/>
         </w:rPr>
-        <w:t xml:space="preserve">    </w:t>
-      </w:r>
-      <w:r>
-        <w:rPr>
-          <w:rFonts w:ascii="Consolas" w:eastAsia="Times New Roman" w:hAnsi="Consolas" w:cs="Consolas"/>
-          <w:bCs/>
-          <w:color w:val="365F91" w:themeColor="accent1" w:themeShade="BF"/>
-          <w:szCs w:val="24"/>
-          <w:lang w:val="fr-CH" w:eastAsia="fr-CH"/>
-        </w:rPr>
-        <w:t xml:space="preserve">WHERE </w:t>
-      </w:r>
-      <w:r>
-        <w:rPr>
-          <w:rFonts w:ascii="Consolas" w:eastAsia="Times New Roman" w:hAnsi="Consolas" w:cs="Consolas"/>
-          <w:bCs/>
-          <w:szCs w:val="24"/>
-          <w:lang w:val="fr-CH" w:eastAsia="fr-CH"/>
-        </w:rPr>
-        <w:t>T.ID_MEDIUM=M.ID_MEDIUM</w:t>
+        <w:t xml:space="preserve">   </w:t>
+      </w:r>
+      <w:r>
+        <w:rPr>
+          <w:rFonts w:ascii="Consolas" w:eastAsia="Times New Roman" w:hAnsi="Consolas" w:cs="Consolas"/>
+          <w:bCs/>
+          <w:szCs w:val="24"/>
+          <w:lang w:val="fr-CH" w:eastAsia="fr-CH"/>
+        </w:rPr>
+        <w:t xml:space="preserve"> </w:t>
+      </w:r>
+      <w:r>
+        <w:rPr>
+          <w:rFonts w:ascii="Consolas" w:eastAsia="Times New Roman" w:hAnsi="Consolas" w:cs="Consolas"/>
+          <w:bCs/>
+          <w:color w:val="365F91" w:themeColor="accent1" w:themeShade="BF"/>
+          <w:szCs w:val="24"/>
+          <w:lang w:val="fr-CH" w:eastAsia="fr-CH"/>
+        </w:rPr>
+        <w:t xml:space="preserve">FROM </w:t>
+      </w:r>
+      <w:r>
+        <w:rPr>
+          <w:rFonts w:ascii="Consolas" w:eastAsia="Times New Roman" w:hAnsi="Consolas" w:cs="Consolas"/>
+          <w:bCs/>
+          <w:szCs w:val="24"/>
+          <w:lang w:val="fr-CH" w:eastAsia="fr-CH"/>
+        </w:rPr>
+        <w:t>MEDIUM M, TRACK T</w:t>
       </w:r>
     </w:p>
     <w:p>
@@ -16015,16 +16018,16 @@
           <w:szCs w:val="24"/>
           <w:lang w:val="fr-CH" w:eastAsia="fr-CH"/>
         </w:rPr>
-        <w:t xml:space="preserve">GROUP BY </w:t>
-      </w:r>
-      <w:r>
-        <w:rPr>
-          <w:rFonts w:ascii="Consolas" w:eastAsia="Times New Roman" w:hAnsi="Consolas" w:cs="Consolas"/>
-          <w:bCs/>
-          <w:szCs w:val="24"/>
-          <w:lang w:val="fr-CH" w:eastAsia="fr-CH"/>
-        </w:rPr>
-        <w:t>M.ID_RELEASE) B,</w:t>
+        <w:t xml:space="preserve">WHERE </w:t>
+      </w:r>
+      <w:r>
+        <w:rPr>
+          <w:rFonts w:ascii="Consolas" w:eastAsia="Times New Roman" w:hAnsi="Consolas" w:cs="Consolas"/>
+          <w:bCs/>
+          <w:szCs w:val="24"/>
+          <w:lang w:val="fr-CH" w:eastAsia="fr-CH"/>
+        </w:rPr>
+        <w:t>T.ID_MEDIUM=M.ID_MEDIUM</w:t>
       </w:r>
     </w:p>
     <w:p>
@@ -16061,26 +16064,26 @@
           <w:szCs w:val="24"/>
           <w:lang w:val="fr-CH" w:eastAsia="fr-CH"/>
         </w:rPr>
-        <w:t xml:space="preserve">  </w:t>
-      </w:r>
-      <w:r>
-        <w:rPr>
-          <w:rFonts w:ascii="Consolas" w:eastAsia="Times New Roman" w:hAnsi="Consolas" w:cs="Consolas"/>
-          <w:bCs/>
-          <w:szCs w:val="24"/>
-          <w:lang w:val="fr-CH" w:eastAsia="fr-CH"/>
-        </w:rPr>
-        <w:t xml:space="preserve"> </w:t>
-      </w:r>
-      <w:r>
-        <w:rPr>
-          <w:rFonts w:ascii="Consolas" w:eastAsia="Times New Roman" w:hAnsi="Consolas" w:cs="Consolas"/>
-          <w:bCs/>
-          <w:color w:val="808080" w:themeColor="background1" w:themeShade="80"/>
-          <w:szCs w:val="24"/>
-          <w:lang w:val="fr-CH" w:eastAsia="fr-CH"/>
-        </w:rPr>
-        <w:t>--# OF DIFFERENT ARTISTS PER RELEASE</w:t>
+        <w:t xml:space="preserve">    </w:t>
+      </w:r>
+      <w:r>
+        <w:rPr>
+          <w:rFonts w:ascii="Consolas" w:eastAsia="Times New Roman" w:hAnsi="Consolas" w:cs="Consolas"/>
+          <w:bCs/>
+          <w:color w:val="365F91" w:themeColor="accent1" w:themeShade="BF"/>
+          <w:szCs w:val="24"/>
+          <w:lang w:val="fr-CH" w:eastAsia="fr-CH"/>
+        </w:rPr>
+        <w:t xml:space="preserve">GROUP BY </w:t>
+      </w:r>
+      <w:r>
+        <w:rPr>
+          <w:rFonts w:ascii="Consolas" w:eastAsia="Times New Roman" w:hAnsi="Consolas" w:cs="Consolas"/>
+          <w:bCs/>
+          <w:szCs w:val="24"/>
+          <w:lang w:val="fr-CH" w:eastAsia="fr-CH"/>
+        </w:rPr>
+        <w:t>M.ID_RELEASE) B,</w:t>
       </w:r>
     </w:p>
     <w:p>
@@ -16117,35 +16120,26 @@
           <w:szCs w:val="24"/>
           <w:lang w:val="fr-CH" w:eastAsia="fr-CH"/>
         </w:rPr>
-        <w:t xml:space="preserve">   </w:t>
-      </w:r>
-      <w:r>
-        <w:rPr>
-          <w:rFonts w:ascii="Consolas" w:eastAsia="Times New Roman" w:hAnsi="Consolas" w:cs="Consolas"/>
-          <w:bCs/>
-          <w:szCs w:val="24"/>
-          <w:lang w:val="fr-CH" w:eastAsia="fr-CH"/>
-        </w:rPr>
-        <w:t>(</w:t>
-      </w:r>
-      <w:r>
-        <w:rPr>
-          <w:rFonts w:ascii="Consolas" w:eastAsia="Times New Roman" w:hAnsi="Consolas" w:cs="Consolas"/>
-          <w:bCs/>
-          <w:color w:val="365F91" w:themeColor="accent1" w:themeShade="BF"/>
-          <w:szCs w:val="24"/>
-          <w:lang w:val="fr-CH" w:eastAsia="fr-CH"/>
-        </w:rPr>
-        <w:t xml:space="preserve">SELECT </w:t>
-      </w:r>
-      <w:r>
-        <w:rPr>
-          <w:rFonts w:ascii="Consolas" w:eastAsia="Times New Roman" w:hAnsi="Consolas" w:cs="Consolas"/>
-          <w:bCs/>
-          <w:szCs w:val="24"/>
-          <w:lang w:val="fr-CH" w:eastAsia="fr-CH"/>
-        </w:rPr>
-        <w:t>M.ID_RELEASE AS RELEASE_ID,</w:t>
+        <w:t xml:space="preserve">  </w:t>
+      </w:r>
+      <w:r>
+        <w:rPr>
+          <w:rFonts w:ascii="Consolas" w:eastAsia="Times New Roman" w:hAnsi="Consolas" w:cs="Consolas"/>
+          <w:bCs/>
+          <w:szCs w:val="24"/>
+          <w:lang w:val="fr-CH" w:eastAsia="fr-CH"/>
+        </w:rPr>
+        <w:t xml:space="preserve"> </w:t>
+      </w:r>
+      <w:r>
+        <w:rPr>
+          <w:rFonts w:ascii="Consolas" w:eastAsia="Times New Roman" w:hAnsi="Consolas" w:cs="Consolas"/>
+          <w:bCs/>
+          <w:color w:val="808080" w:themeColor="background1" w:themeShade="80"/>
+          <w:szCs w:val="24"/>
+          <w:lang w:val="fr-CH" w:eastAsia="fr-CH"/>
+        </w:rPr>
+        <w:t>--# OF DIFFERENT ARTISTS PER RELEASE</w:t>
       </w:r>
     </w:p>
     <w:p>
@@ -16182,17 +16176,7 @@
           <w:szCs w:val="24"/>
           <w:lang w:val="fr-CH" w:eastAsia="fr-CH"/>
         </w:rPr>
-        <w:tab/>
-      </w:r>
-      <w:r>
-        <w:rPr>
-          <w:rFonts w:ascii="Consolas" w:eastAsia="Times New Roman" w:hAnsi="Consolas" w:cs="Consolas"/>
-          <w:bCs/>
-          <w:color w:val="365F91" w:themeColor="accent1" w:themeShade="BF"/>
-          <w:szCs w:val="24"/>
-          <w:lang w:val="fr-CH" w:eastAsia="fr-CH"/>
-        </w:rPr>
-        <w:t>COUNT</w:t>
+        <w:t xml:space="preserve">   </w:t>
       </w:r>
       <w:r>
         <w:rPr>
@@ -16211,35 +16195,16 @@
           <w:szCs w:val="24"/>
           <w:lang w:val="fr-CH" w:eastAsia="fr-CH"/>
         </w:rPr>
-        <w:t xml:space="preserve">DISTINCT </w:t>
-      </w:r>
-      <w:r>
-        <w:rPr>
-          <w:rFonts w:ascii="Consolas" w:eastAsia="Times New Roman" w:hAnsi="Consolas" w:cs="Consolas"/>
-          <w:bCs/>
-          <w:szCs w:val="24"/>
-          <w:lang w:val="fr-CH" w:eastAsia="fr-CH"/>
-        </w:rPr>
-        <w:t>A.ID_ARTIST)</w:t>
-      </w:r>
-      <w:r>
-        <w:rPr>
-          <w:rFonts w:ascii="Consolas" w:eastAsia="Times New Roman" w:hAnsi="Consolas" w:cs="Consolas"/>
-          <w:bCs/>
-          <w:color w:val="365F91" w:themeColor="accent1" w:themeShade="BF"/>
-          <w:szCs w:val="24"/>
-          <w:lang w:val="fr-CH" w:eastAsia="fr-CH"/>
-        </w:rPr>
-        <w:t xml:space="preserve">AS </w:t>
-      </w:r>
-      <w:r>
-        <w:rPr>
-          <w:rFonts w:ascii="Consolas" w:eastAsia="Times New Roman" w:hAnsi="Consolas" w:cs="Consolas"/>
-          <w:bCs/>
-          <w:szCs w:val="24"/>
-          <w:lang w:val="fr-CH" w:eastAsia="fr-CH"/>
-        </w:rPr>
-        <w:t>COUNT_ART,</w:t>
+        <w:t xml:space="preserve">SELECT </w:t>
+      </w:r>
+      <w:r>
+        <w:rPr>
+          <w:rFonts w:ascii="Consolas" w:eastAsia="Times New Roman" w:hAnsi="Consolas" w:cs="Consolas"/>
+          <w:bCs/>
+          <w:szCs w:val="24"/>
+          <w:lang w:val="fr-CH" w:eastAsia="fr-CH"/>
+        </w:rPr>
+        <w:t>M.ID_RELEASE AS RELEASE_ID,</w:t>
       </w:r>
     </w:p>
     <w:p>
@@ -16314,7 +16279,7 @@
           <w:szCs w:val="24"/>
           <w:lang w:val="fr-CH" w:eastAsia="fr-CH"/>
         </w:rPr>
-        <w:t xml:space="preserve">T.ID_TRACK) </w:t>
+        <w:t>A.ID_ARTIST)</w:t>
       </w:r>
       <w:r>
         <w:rPr>
@@ -16333,7 +16298,7 @@
           <w:szCs w:val="24"/>
           <w:lang w:val="fr-CH" w:eastAsia="fr-CH"/>
         </w:rPr>
-        <w:t>COUNT_TRACK</w:t>
+        <w:t>COUNT_ART,</w:t>
       </w:r>
     </w:p>
     <w:p>
@@ -16370,26 +16335,64 @@
           <w:szCs w:val="24"/>
           <w:lang w:val="fr-CH" w:eastAsia="fr-CH"/>
         </w:rPr>
-        <w:t xml:space="preserve">    </w:t>
-      </w:r>
-      <w:r>
-        <w:rPr>
-          <w:rFonts w:ascii="Consolas" w:eastAsia="Times New Roman" w:hAnsi="Consolas" w:cs="Consolas"/>
-          <w:bCs/>
-          <w:color w:val="365F91" w:themeColor="accent1" w:themeShade="BF"/>
-          <w:szCs w:val="24"/>
-          <w:lang w:val="fr-CH" w:eastAsia="fr-CH"/>
-        </w:rPr>
-        <w:t xml:space="preserve">FROM </w:t>
-      </w:r>
-      <w:r>
-        <w:rPr>
-          <w:rFonts w:ascii="Consolas" w:eastAsia="Times New Roman" w:hAnsi="Consolas" w:cs="Consolas"/>
-          <w:bCs/>
-          <w:szCs w:val="24"/>
-          <w:lang w:val="fr-CH" w:eastAsia="fr-CH"/>
-        </w:rPr>
-        <w:t>ARTIST A, TRACK T, MEDIUM M, ARTIST_TRACK AT</w:t>
+        <w:tab/>
+      </w:r>
+      <w:r>
+        <w:rPr>
+          <w:rFonts w:ascii="Consolas" w:eastAsia="Times New Roman" w:hAnsi="Consolas" w:cs="Consolas"/>
+          <w:bCs/>
+          <w:color w:val="365F91" w:themeColor="accent1" w:themeShade="BF"/>
+          <w:szCs w:val="24"/>
+          <w:lang w:val="fr-CH" w:eastAsia="fr-CH"/>
+        </w:rPr>
+        <w:t>COUNT</w:t>
+      </w:r>
+      <w:r>
+        <w:rPr>
+          <w:rFonts w:ascii="Consolas" w:eastAsia="Times New Roman" w:hAnsi="Consolas" w:cs="Consolas"/>
+          <w:bCs/>
+          <w:szCs w:val="24"/>
+          <w:lang w:val="fr-CH" w:eastAsia="fr-CH"/>
+        </w:rPr>
+        <w:t>(</w:t>
+      </w:r>
+      <w:r>
+        <w:rPr>
+          <w:rFonts w:ascii="Consolas" w:eastAsia="Times New Roman" w:hAnsi="Consolas" w:cs="Consolas"/>
+          <w:bCs/>
+          <w:color w:val="365F91" w:themeColor="accent1" w:themeShade="BF"/>
+          <w:szCs w:val="24"/>
+          <w:lang w:val="fr-CH" w:eastAsia="fr-CH"/>
+        </w:rPr>
+        <w:t xml:space="preserve">DISTINCT </w:t>
+      </w:r>
+      <w:r>
+        <w:rPr>
+          <w:rFonts w:ascii="Consolas" w:eastAsia="Times New Roman" w:hAnsi="Consolas" w:cs="Consolas"/>
+          <w:bCs/>
+          <w:szCs w:val="24"/>
+          <w:lang w:val="fr-CH" w:eastAsia="fr-CH"/>
+        </w:rPr>
+        <w:t xml:space="preserve">T.ID_TRACK) </w:t>
+      </w:r>
+      <w:r>
+        <w:rPr>
+          <w:rFonts w:ascii="Consolas" w:eastAsia="Times New Roman" w:hAnsi="Consolas" w:cs="Consolas"/>
+          <w:bCs/>
+          <w:color w:val="365F91" w:themeColor="accent1" w:themeShade="BF"/>
+          <w:szCs w:val="24"/>
+          <w:lang w:val="fr-CH" w:eastAsia="fr-CH"/>
+        </w:rPr>
+        <w:t xml:space="preserve">AS </w:t>
+      </w:r>
+      <w:r>
+        <w:rPr>
+          <w:rFonts w:ascii="Consolas" w:eastAsia="Times New Roman" w:hAnsi="Consolas" w:cs="Consolas"/>
+          <w:bCs/>
+          <w:szCs w:val="24"/>
+          <w:lang w:val="fr-CH" w:eastAsia="fr-CH"/>
+        </w:rPr>
+        <w:t>COUNT_TRACK</w:t>
       </w:r>
     </w:p>
     <w:p>
@@ -16436,16 +16439,16 @@
           <w:szCs w:val="24"/>
           <w:lang w:val="fr-CH" w:eastAsia="fr-CH"/>
         </w:rPr>
-        <w:t xml:space="preserve">WHERE </w:t>
-      </w:r>
-      <w:r>
-        <w:rPr>
-          <w:rFonts w:ascii="Consolas" w:eastAsia="Times New Roman" w:hAnsi="Consolas" w:cs="Consolas"/>
-          <w:bCs/>
-          <w:szCs w:val="24"/>
-          <w:lang w:val="fr-CH" w:eastAsia="fr-CH"/>
-        </w:rPr>
-        <w:t xml:space="preserve">A.ID_ARTIST=AT.ID_ARTIST </w:t>
+        <w:t xml:space="preserve">FROM </w:t>
+      </w:r>
+      <w:r>
+        <w:rPr>
+          <w:rFonts w:ascii="Consolas" w:eastAsia="Times New Roman" w:hAnsi="Consolas" w:cs="Consolas"/>
+          <w:bCs/>
+          <w:szCs w:val="24"/>
+          <w:lang w:val="fr-CH" w:eastAsia="fr-CH"/>
+        </w:rPr>
+        <w:t>ARTIST A, TRACK T, MEDIUM M, ARTIST_TRACK AT</w:t>
       </w:r>
     </w:p>
     <w:p>
@@ -16492,35 +16495,16 @@
           <w:szCs w:val="24"/>
           <w:lang w:val="fr-CH" w:eastAsia="fr-CH"/>
         </w:rPr>
-        <w:t xml:space="preserve">AND </w:t>
-      </w:r>
-      <w:r>
-        <w:rPr>
-          <w:rFonts w:ascii="Consolas" w:eastAsia="Times New Roman" w:hAnsi="Consolas" w:cs="Consolas"/>
-          <w:bCs/>
-          <w:szCs w:val="24"/>
-          <w:lang w:val="fr-CH" w:eastAsia="fr-CH"/>
-        </w:rPr>
-        <w:t xml:space="preserve">AT.ID_TRACK=T.ID_TRACK </w:t>
-      </w:r>
-      <w:r>
-        <w:rPr>
-          <w:rFonts w:ascii="Consolas" w:eastAsia="Times New Roman" w:hAnsi="Consolas" w:cs="Consolas"/>
-          <w:bCs/>
-          <w:color w:val="365F91" w:themeColor="accent1" w:themeShade="BF"/>
-          <w:szCs w:val="24"/>
-          <w:lang w:val="fr-CH" w:eastAsia="fr-CH"/>
-        </w:rPr>
-        <w:t xml:space="preserve">AND </w:t>
-      </w:r>
-      <w:r>
-        <w:rPr>
-          <w:rFonts w:ascii="Consolas" w:eastAsia="Times New Roman" w:hAnsi="Consolas" w:cs="Consolas"/>
-          <w:bCs/>
-          <w:szCs w:val="24"/>
-          <w:lang w:val="fr-CH" w:eastAsia="fr-CH"/>
-        </w:rPr>
-        <w:t>T.ID_MEDIUM=M.ID_MEDIUM</w:t>
+        <w:t xml:space="preserve">WHERE </w:t>
+      </w:r>
+      <w:r>
+        <w:rPr>
+          <w:rFonts w:ascii="Consolas" w:eastAsia="Times New Roman" w:hAnsi="Consolas" w:cs="Consolas"/>
+          <w:bCs/>
+          <w:szCs w:val="24"/>
+          <w:lang w:val="fr-CH" w:eastAsia="fr-CH"/>
+        </w:rPr>
+        <w:t xml:space="preserve">A.ID_ARTIST=AT.ID_ARTIST </w:t>
       </w:r>
     </w:p>
     <w:p>
@@ -16567,16 +16551,35 @@
           <w:szCs w:val="24"/>
           <w:lang w:val="fr-CH" w:eastAsia="fr-CH"/>
         </w:rPr>
-        <w:t xml:space="preserve">GROUP BY </w:t>
-      </w:r>
-      <w:r>
-        <w:rPr>
-          <w:rFonts w:ascii="Consolas" w:eastAsia="Times New Roman" w:hAnsi="Consolas" w:cs="Consolas"/>
-          <w:bCs/>
-          <w:szCs w:val="24"/>
-          <w:lang w:val="fr-CH" w:eastAsia="fr-CH"/>
-        </w:rPr>
-        <w:t>M.ID_RELEASE) C</w:t>
+        <w:t xml:space="preserve">AND </w:t>
+      </w:r>
+      <w:r>
+        <w:rPr>
+          <w:rFonts w:ascii="Consolas" w:eastAsia="Times New Roman" w:hAnsi="Consolas" w:cs="Consolas"/>
+          <w:bCs/>
+          <w:szCs w:val="24"/>
+          <w:lang w:val="fr-CH" w:eastAsia="fr-CH"/>
+        </w:rPr>
+        <w:t xml:space="preserve">AT.ID_TRACK=T.ID_TRACK </w:t>
+      </w:r>
+      <w:r>
+        <w:rPr>
+          <w:rFonts w:ascii="Consolas" w:eastAsia="Times New Roman" w:hAnsi="Consolas" w:cs="Consolas"/>
+          <w:bCs/>
+          <w:color w:val="365F91" w:themeColor="accent1" w:themeShade="BF"/>
+          <w:szCs w:val="24"/>
+          <w:lang w:val="fr-CH" w:eastAsia="fr-CH"/>
+        </w:rPr>
+        <w:t xml:space="preserve">AND </w:t>
+      </w:r>
+      <w:r>
+        <w:rPr>
+          <w:rFonts w:ascii="Consolas" w:eastAsia="Times New Roman" w:hAnsi="Consolas" w:cs="Consolas"/>
+          <w:bCs/>
+          <w:szCs w:val="24"/>
+          <w:lang w:val="fr-CH" w:eastAsia="fr-CH"/>
+        </w:rPr>
+        <w:t>T.ID_MEDIUM=M.ID_MEDIUM</w:t>
       </w:r>
     </w:p>
     <w:p>
@@ -16610,30 +16613,29 @@
         <w:rPr>
           <w:rFonts w:ascii="Consolas" w:eastAsia="Times New Roman" w:hAnsi="Consolas" w:cs="Consolas"/>
           <w:bCs/>
-          <w:color w:val="365F91" w:themeColor="accent1" w:themeShade="BF"/>
-          <w:szCs w:val="24"/>
-          <w:lang w:val="fr-CH" w:eastAsia="fr-CH"/>
-        </w:rPr>
-        <w:t xml:space="preserve"> </w:t>
-      </w:r>
-      <w:r>
-        <w:rPr>
-          <w:rFonts w:ascii="Consolas" w:eastAsia="Times New Roman" w:hAnsi="Consolas" w:cs="Consolas"/>
-          <w:bCs/>
-          <w:color w:val="365F91" w:themeColor="accent1" w:themeShade="BF"/>
-          <w:szCs w:val="24"/>
-          <w:lang w:val="fr-CH" w:eastAsia="fr-CH"/>
-        </w:rPr>
-        <w:t xml:space="preserve">WHERE </w:t>
-      </w:r>
-      <w:r>
-        <w:rPr>
-          <w:rFonts w:ascii="Consolas" w:eastAsia="Times New Roman" w:hAnsi="Consolas" w:cs="Consolas"/>
-          <w:bCs/>
-          <w:szCs w:val="24"/>
-          <w:lang w:val="fr-CH" w:eastAsia="fr-CH"/>
-        </w:rPr>
-        <w:t xml:space="preserve">B.RELEASE_ID=A.RELEASE_ID </w:t>
+          <w:szCs w:val="24"/>
+          <w:lang w:val="fr-CH" w:eastAsia="fr-CH"/>
+        </w:rPr>
+        <w:t xml:space="preserve">    </w:t>
+      </w:r>
+      <w:r>
+        <w:rPr>
+          <w:rFonts w:ascii="Consolas" w:eastAsia="Times New Roman" w:hAnsi="Consolas" w:cs="Consolas"/>
+          <w:bCs/>
+          <w:color w:val="365F91" w:themeColor="accent1" w:themeShade="BF"/>
+          <w:szCs w:val="24"/>
+          <w:lang w:val="fr-CH" w:eastAsia="fr-CH"/>
+        </w:rPr>
+        <w:t xml:space="preserve">GROUP BY </w:t>
+      </w:r>
+      <w:r>
+        <w:rPr>
+          <w:rFonts w:ascii="Consolas" w:eastAsia="Times New Roman" w:hAnsi="Consolas" w:cs="Consolas"/>
+          <w:bCs/>
+          <w:szCs w:val="24"/>
+          <w:lang w:val="fr-CH" w:eastAsia="fr-CH"/>
+        </w:rPr>
+        <w:t>M.ID_RELEASE) C</w:t>
       </w:r>
     </w:p>
     <w:p>
@@ -16667,6 +16669,7 @@
         <w:rPr>
           <w:rFonts w:ascii="Consolas" w:eastAsia="Times New Roman" w:hAnsi="Consolas" w:cs="Consolas"/>
           <w:bCs/>
+          <w:color w:val="365F91" w:themeColor="accent1" w:themeShade="BF"/>
           <w:szCs w:val="24"/>
           <w:lang w:val="fr-CH" w:eastAsia="fr-CH"/>
         </w:rPr>
@@ -16680,35 +16683,16 @@
           <w:szCs w:val="24"/>
           <w:lang w:val="fr-CH" w:eastAsia="fr-CH"/>
         </w:rPr>
-        <w:t xml:space="preserve">AND </w:t>
-      </w:r>
-      <w:r>
-        <w:rPr>
-          <w:rFonts w:ascii="Consolas" w:eastAsia="Times New Roman" w:hAnsi="Consolas" w:cs="Consolas"/>
-          <w:bCs/>
-          <w:szCs w:val="24"/>
-          <w:lang w:val="fr-CH" w:eastAsia="fr-CH"/>
-        </w:rPr>
-        <w:t xml:space="preserve">A.COUNT_TRACK=B.COUNT_TRACK </w:t>
-      </w:r>
-      <w:r>
-        <w:rPr>
-          <w:rFonts w:ascii="Consolas" w:eastAsia="Times New Roman" w:hAnsi="Consolas" w:cs="Consolas"/>
-          <w:bCs/>
-          <w:color w:val="365F91" w:themeColor="accent1" w:themeShade="BF"/>
-          <w:szCs w:val="24"/>
-          <w:lang w:val="fr-CH" w:eastAsia="fr-CH"/>
-        </w:rPr>
-        <w:t xml:space="preserve">AND </w:t>
-      </w:r>
-      <w:r>
-        <w:rPr>
-          <w:rFonts w:ascii="Consolas" w:eastAsia="Times New Roman" w:hAnsi="Consolas" w:cs="Consolas"/>
-          <w:bCs/>
-          <w:szCs w:val="24"/>
-          <w:lang w:val="fr-CH" w:eastAsia="fr-CH"/>
-        </w:rPr>
-        <w:t>B.RELEASE_ID=C.RELEASE_ID</w:t>
+        <w:t xml:space="preserve">WHERE </w:t>
+      </w:r>
+      <w:r>
+        <w:rPr>
+          <w:rFonts w:ascii="Consolas" w:eastAsia="Times New Roman" w:hAnsi="Consolas" w:cs="Consolas"/>
+          <w:bCs/>
+          <w:szCs w:val="24"/>
+          <w:lang w:val="fr-CH" w:eastAsia="fr-CH"/>
+        </w:rPr>
+        <w:t xml:space="preserve">B.RELEASE_ID=A.RELEASE_ID </w:t>
       </w:r>
     </w:p>
     <w:p>
@@ -16742,7 +16726,6 @@
         <w:rPr>
           <w:rFonts w:ascii="Consolas" w:eastAsia="Times New Roman" w:hAnsi="Consolas" w:cs="Consolas"/>
           <w:bCs/>
-          <w:color w:val="365F91" w:themeColor="accent1" w:themeShade="BF"/>
           <w:szCs w:val="24"/>
           <w:lang w:val="fr-CH" w:eastAsia="fr-CH"/>
         </w:rPr>
@@ -16756,16 +16739,35 @@
           <w:szCs w:val="24"/>
           <w:lang w:val="fr-CH" w:eastAsia="fr-CH"/>
         </w:rPr>
-        <w:t xml:space="preserve">GROUP BY </w:t>
-      </w:r>
-      <w:r>
-        <w:rPr>
-          <w:rFonts w:ascii="Consolas" w:eastAsia="Times New Roman" w:hAnsi="Consolas" w:cs="Consolas"/>
-          <w:bCs/>
-          <w:szCs w:val="24"/>
-          <w:lang w:val="fr-CH" w:eastAsia="fr-CH"/>
-        </w:rPr>
-        <w:t>B.RELEASE_ID, C.COUNT_ART</w:t>
+        <w:t xml:space="preserve">AND </w:t>
+      </w:r>
+      <w:r>
+        <w:rPr>
+          <w:rFonts w:ascii="Consolas" w:eastAsia="Times New Roman" w:hAnsi="Consolas" w:cs="Consolas"/>
+          <w:bCs/>
+          <w:szCs w:val="24"/>
+          <w:lang w:val="fr-CH" w:eastAsia="fr-CH"/>
+        </w:rPr>
+        <w:t xml:space="preserve">A.COUNT_TRACK=B.COUNT_TRACK </w:t>
+      </w:r>
+      <w:r>
+        <w:rPr>
+          <w:rFonts w:ascii="Consolas" w:eastAsia="Times New Roman" w:hAnsi="Consolas" w:cs="Consolas"/>
+          <w:bCs/>
+          <w:color w:val="365F91" w:themeColor="accent1" w:themeShade="BF"/>
+          <w:szCs w:val="24"/>
+          <w:lang w:val="fr-CH" w:eastAsia="fr-CH"/>
+        </w:rPr>
+        <w:t xml:space="preserve">AND </w:t>
+      </w:r>
+      <w:r>
+        <w:rPr>
+          <w:rFonts w:ascii="Consolas" w:eastAsia="Times New Roman" w:hAnsi="Consolas" w:cs="Consolas"/>
+          <w:bCs/>
+          <w:szCs w:val="24"/>
+          <w:lang w:val="fr-CH" w:eastAsia="fr-CH"/>
+        </w:rPr>
+        <w:t>B.RELEASE_ID=C.RELEASE_ID</w:t>
       </w:r>
     </w:p>
     <w:p>
@@ -16813,26 +16815,16 @@
           <w:szCs w:val="24"/>
           <w:lang w:val="fr-CH" w:eastAsia="fr-CH"/>
         </w:rPr>
-        <w:t xml:space="preserve">ORDER BY </w:t>
-      </w:r>
-      <w:r>
-        <w:rPr>
-          <w:rFonts w:ascii="Consolas" w:eastAsia="Times New Roman" w:hAnsi="Consolas" w:cs="Consolas"/>
-          <w:bCs/>
-          <w:szCs w:val="24"/>
-          <w:lang w:val="fr-CH" w:eastAsia="fr-CH"/>
-        </w:rPr>
-        <w:t xml:space="preserve">C.COUNT_ART </w:t>
-      </w:r>
-      <w:r>
-        <w:rPr>
-          <w:rFonts w:ascii="Consolas" w:eastAsia="Times New Roman" w:hAnsi="Consolas" w:cs="Consolas"/>
-          <w:bCs/>
-          <w:color w:val="365F91" w:themeColor="accent1" w:themeShade="BF"/>
-          <w:szCs w:val="24"/>
-          <w:lang w:val="fr-CH" w:eastAsia="fr-CH"/>
-        </w:rPr>
-        <w:t>DESC</w:t>
+        <w:t xml:space="preserve">GROUP BY </w:t>
+      </w:r>
+      <w:r>
+        <w:rPr>
+          <w:rFonts w:ascii="Consolas" w:eastAsia="Times New Roman" w:hAnsi="Consolas" w:cs="Consolas"/>
+          <w:bCs/>
+          <w:szCs w:val="24"/>
+          <w:lang w:val="fr-CH" w:eastAsia="fr-CH"/>
+        </w:rPr>
+        <w:t>B.RELEASE_ID, C.COUNT_ART</w:t>
       </w:r>
     </w:p>
     <w:p>
@@ -16866,48 +16858,40 @@
         <w:rPr>
           <w:rFonts w:ascii="Consolas" w:eastAsia="Times New Roman" w:hAnsi="Consolas" w:cs="Consolas"/>
           <w:bCs/>
-          <w:szCs w:val="24"/>
-          <w:lang w:val="fr-CH" w:eastAsia="fr-CH"/>
-        </w:rPr>
-        <w:t>)</w:t>
-      </w:r>
-      <w:r>
-        <w:rPr>
-          <w:rFonts w:ascii="Consolas" w:eastAsia="Times New Roman" w:hAnsi="Consolas" w:cs="Consolas"/>
-          <w:bCs/>
-          <w:color w:val="365F91" w:themeColor="accent1" w:themeShade="BF"/>
-          <w:szCs w:val="24"/>
-          <w:lang w:val="fr-CH" w:eastAsia="fr-CH"/>
-        </w:rPr>
-        <w:t xml:space="preserve">WHERE </w:t>
-      </w:r>
-      <w:r>
-        <w:rPr>
-          <w:rFonts w:ascii="Consolas" w:eastAsia="Times New Roman" w:hAnsi="Consolas" w:cs="Consolas"/>
-          <w:bCs/>
-          <w:szCs w:val="24"/>
-          <w:lang w:val="fr-CH" w:eastAsia="fr-CH"/>
-        </w:rPr>
-        <w:t>ROWNUM&lt;=10;</w:t>
-      </w:r>
-    </w:p>
-    <w:p>
-      <w:pPr>
-        <w:rPr>
-          <w:rFonts w:ascii="Consolas" w:eastAsia="Times New Roman" w:hAnsi="Consolas" w:cs="Consolas"/>
-          <w:bCs/>
-          <w:szCs w:val="24"/>
-          <w:lang w:val="fr-CH" w:eastAsia="fr-CH"/>
-        </w:rPr>
-      </w:pPr>
-      <w:r>
-        <w:rPr>
-          <w:rFonts w:ascii="Consolas" w:eastAsia="Times New Roman" w:hAnsi="Consolas" w:cs="Consolas"/>
-          <w:bCs/>
-          <w:szCs w:val="24"/>
-          <w:lang w:val="fr-CH" w:eastAsia="fr-CH"/>
-        </w:rPr>
-        <w:br w:type="page"/>
+          <w:color w:val="365F91" w:themeColor="accent1" w:themeShade="BF"/>
+          <w:szCs w:val="24"/>
+          <w:lang w:val="fr-CH" w:eastAsia="fr-CH"/>
+        </w:rPr>
+        <w:t xml:space="preserve"> </w:t>
+      </w:r>
+      <w:r>
+        <w:rPr>
+          <w:rFonts w:ascii="Consolas" w:eastAsia="Times New Roman" w:hAnsi="Consolas" w:cs="Consolas"/>
+          <w:bCs/>
+          <w:color w:val="365F91" w:themeColor="accent1" w:themeShade="BF"/>
+          <w:szCs w:val="24"/>
+          <w:lang w:val="fr-CH" w:eastAsia="fr-CH"/>
+        </w:rPr>
+        <w:t xml:space="preserve">ORDER BY </w:t>
+      </w:r>
+      <w:r>
+        <w:rPr>
+          <w:rFonts w:ascii="Consolas" w:eastAsia="Times New Roman" w:hAnsi="Consolas" w:cs="Consolas"/>
+          <w:bCs/>
+          <w:szCs w:val="24"/>
+          <w:lang w:val="fr-CH" w:eastAsia="fr-CH"/>
+        </w:rPr>
+        <w:t xml:space="preserve">C.COUNT_ART </w:t>
+      </w:r>
+      <w:r>
+        <w:rPr>
+          <w:rFonts w:ascii="Consolas" w:eastAsia="Times New Roman" w:hAnsi="Consolas" w:cs="Consolas"/>
+          <w:bCs/>
+          <w:color w:val="365F91" w:themeColor="accent1" w:themeShade="BF"/>
+          <w:szCs w:val="24"/>
+          <w:lang w:val="fr-CH" w:eastAsia="fr-CH"/>
+        </w:rPr>
+        <w:t>DESC</w:t>
       </w:r>
     </w:p>
     <w:p>
@@ -16931,21 +16915,58 @@
           <w:tab w:val="left" w:pos="14656"/>
         </w:tabs>
         <w:rPr>
-          <w:rFonts w:eastAsia="Times New Roman" w:cs="Times New Roman"/>
-          <w:bCs/>
-          <w:szCs w:val="24"/>
-          <w:lang w:val="fr-CH" w:eastAsia="fr-CH"/>
-        </w:rPr>
-      </w:pPr>
-      <w:r>
-        <w:rPr>
-          <w:rFonts w:eastAsia="Times New Roman" w:cs="Times New Roman"/>
-          <w:bCs/>
-          <w:szCs w:val="24"/>
-          <w:lang w:val="fr-CH" w:eastAsia="fr-CH"/>
-        </w:rPr>
-        <w:lastRenderedPageBreak/>
-        <w:t>Query O :</w:t>
+          <w:rFonts w:ascii="Consolas" w:eastAsia="Times New Roman" w:hAnsi="Consolas" w:cs="Consolas"/>
+          <w:bCs/>
+          <w:szCs w:val="24"/>
+          <w:lang w:val="fr-CH" w:eastAsia="fr-CH"/>
+        </w:rPr>
+      </w:pPr>
+      <w:r>
+        <w:rPr>
+          <w:rFonts w:ascii="Consolas" w:eastAsia="Times New Roman" w:hAnsi="Consolas" w:cs="Consolas"/>
+          <w:bCs/>
+          <w:szCs w:val="24"/>
+          <w:lang w:val="fr-CH" w:eastAsia="fr-CH"/>
+        </w:rPr>
+        <w:t>)</w:t>
+      </w:r>
+      <w:r>
+        <w:rPr>
+          <w:rFonts w:ascii="Consolas" w:eastAsia="Times New Roman" w:hAnsi="Consolas" w:cs="Consolas"/>
+          <w:bCs/>
+          <w:color w:val="365F91" w:themeColor="accent1" w:themeShade="BF"/>
+          <w:szCs w:val="24"/>
+          <w:lang w:val="fr-CH" w:eastAsia="fr-CH"/>
+        </w:rPr>
+        <w:t xml:space="preserve">WHERE </w:t>
+      </w:r>
+      <w:r>
+        <w:rPr>
+          <w:rFonts w:ascii="Consolas" w:eastAsia="Times New Roman" w:hAnsi="Consolas" w:cs="Consolas"/>
+          <w:bCs/>
+          <w:szCs w:val="24"/>
+          <w:lang w:val="fr-CH" w:eastAsia="fr-CH"/>
+        </w:rPr>
+        <w:t>ROWNUM&lt;=10;</w:t>
+      </w:r>
+    </w:p>
+    <w:p>
+      <w:pPr>
+        <w:rPr>
+          <w:rFonts w:ascii="Consolas" w:eastAsia="Times New Roman" w:hAnsi="Consolas" w:cs="Consolas"/>
+          <w:bCs/>
+          <w:szCs w:val="24"/>
+          <w:lang w:val="fr-CH" w:eastAsia="fr-CH"/>
+        </w:rPr>
+      </w:pPr>
+      <w:r>
+        <w:rPr>
+          <w:rFonts w:ascii="Consolas" w:eastAsia="Times New Roman" w:hAnsi="Consolas" w:cs="Consolas"/>
+          <w:bCs/>
+          <w:szCs w:val="24"/>
+          <w:lang w:val="fr-CH" w:eastAsia="fr-CH"/>
+        </w:rPr>
+        <w:br w:type="page"/>
       </w:r>
     </w:p>
     <w:p>
@@ -16969,22 +16990,21 @@
           <w:tab w:val="left" w:pos="14656"/>
         </w:tabs>
         <w:rPr>
-          <w:rFonts w:ascii="Consolas" w:eastAsia="Times New Roman" w:hAnsi="Consolas" w:cs="Consolas"/>
-          <w:bCs/>
-          <w:color w:val="808080" w:themeColor="background1" w:themeShade="80"/>
-          <w:szCs w:val="24"/>
-          <w:lang w:val="fr-CH" w:eastAsia="fr-CH"/>
-        </w:rPr>
-      </w:pPr>
-      <w:r>
-        <w:rPr>
-          <w:rFonts w:ascii="Consolas" w:eastAsia="Times New Roman" w:hAnsi="Consolas" w:cs="Consolas"/>
-          <w:bCs/>
-          <w:color w:val="808080" w:themeColor="background1" w:themeShade="80"/>
-          <w:szCs w:val="24"/>
-          <w:lang w:val="fr-CH" w:eastAsia="fr-CH"/>
-        </w:rPr>
-        <w:t xml:space="preserve">--O : List the release which is associated with the most mediums. If </w:t>
+          <w:rFonts w:eastAsia="Times New Roman" w:cs="Times New Roman"/>
+          <w:bCs/>
+          <w:szCs w:val="24"/>
+          <w:lang w:val="fr-CH" w:eastAsia="fr-CH"/>
+        </w:rPr>
+      </w:pPr>
+      <w:r>
+        <w:rPr>
+          <w:rFonts w:eastAsia="Times New Roman" w:cs="Times New Roman"/>
+          <w:bCs/>
+          <w:szCs w:val="24"/>
+          <w:lang w:val="fr-CH" w:eastAsia="fr-CH"/>
+        </w:rPr>
+        <w:lastRenderedPageBreak/>
+        <w:t>Query O :</w:t>
       </w:r>
     </w:p>
     <w:p>
@@ -17023,17 +17043,7 @@
           <w:szCs w:val="24"/>
           <w:lang w:val="fr-CH" w:eastAsia="fr-CH"/>
         </w:rPr>
-        <w:t>--</w:t>
-      </w:r>
-      <w:r>
-        <w:rPr>
-          <w:rFonts w:ascii="Consolas" w:eastAsia="Times New Roman" w:hAnsi="Consolas" w:cs="Consolas"/>
-          <w:bCs/>
-          <w:color w:val="808080" w:themeColor="background1" w:themeShade="80"/>
-          <w:szCs w:val="24"/>
-          <w:lang w:val="fr-CH" w:eastAsia="fr-CH"/>
-        </w:rPr>
-        <w:t>there are more than one such release, list all such releases.</w:t>
+        <w:t xml:space="preserve">--O : List the release which is associated with the most mediums. If </w:t>
       </w:r>
     </w:p>
     <w:p>
@@ -17072,7 +17082,17 @@
           <w:szCs w:val="24"/>
           <w:lang w:val="fr-CH" w:eastAsia="fr-CH"/>
         </w:rPr>
-        <w:t>/*For each release we count the number of medium they are associated to and we order these releases by this count.</w:t>
+        <w:t>--</w:t>
+      </w:r>
+      <w:r>
+        <w:rPr>
+          <w:rFonts w:ascii="Consolas" w:eastAsia="Times New Roman" w:hAnsi="Consolas" w:cs="Consolas"/>
+          <w:bCs/>
+          <w:color w:val="808080" w:themeColor="background1" w:themeShade="80"/>
+          <w:szCs w:val="24"/>
+          <w:lang w:val="fr-CH" w:eastAsia="fr-CH"/>
+        </w:rPr>
+        <w:t>there are more than one such release, list all such releases.</w:t>
       </w:r>
     </w:p>
     <w:p>
@@ -17111,6 +17131,45 @@
           <w:szCs w:val="24"/>
           <w:lang w:val="fr-CH" w:eastAsia="fr-CH"/>
         </w:rPr>
+        <w:t>/*For each release we count the number of medium they are associated to and we order these releases by this count.</w:t>
+      </w:r>
+    </w:p>
+    <w:p>
+      <w:pPr>
+        <w:tabs>
+          <w:tab w:val="left" w:pos="916"/>
+          <w:tab w:val="left" w:pos="1832"/>
+          <w:tab w:val="left" w:pos="2748"/>
+          <w:tab w:val="left" w:pos="3664"/>
+          <w:tab w:val="left" w:pos="4580"/>
+          <w:tab w:val="left" w:pos="5496"/>
+          <w:tab w:val="left" w:pos="6412"/>
+          <w:tab w:val="left" w:pos="7328"/>
+          <w:tab w:val="left" w:pos="8244"/>
+          <w:tab w:val="left" w:pos="9160"/>
+          <w:tab w:val="left" w:pos="10076"/>
+          <w:tab w:val="left" w:pos="10992"/>
+          <w:tab w:val="left" w:pos="11908"/>
+          <w:tab w:val="left" w:pos="12824"/>
+          <w:tab w:val="left" w:pos="13740"/>
+          <w:tab w:val="left" w:pos="14656"/>
+        </w:tabs>
+        <w:rPr>
+          <w:rFonts w:ascii="Consolas" w:eastAsia="Times New Roman" w:hAnsi="Consolas" w:cs="Consolas"/>
+          <w:bCs/>
+          <w:noProof/>
+          <w:szCs w:val="24"/>
+          <w:lang w:val="fr-CH" w:eastAsia="fr-CH"/>
+        </w:rPr>
+      </w:pPr>
+      <w:r>
+        <w:rPr>
+          <w:rFonts w:ascii="Consolas" w:eastAsia="Times New Roman" w:hAnsi="Consolas" w:cs="Consolas"/>
+          <w:bCs/>
+          <w:color w:val="808080" w:themeColor="background1" w:themeShade="80"/>
+          <w:szCs w:val="24"/>
+          <w:lang w:val="fr-CH" w:eastAsia="fr-CH"/>
+        </w:rPr>
         <w:t>Then we inject this result table in a from of another query. In this outer query we check for all releases if the count is equal to the max count of all releases.*/</w:t>
       </w:r>
       <w:r>
@@ -17123,6 +17182,35 @@
         </w:rPr>
         <w:t xml:space="preserve"> </w:t>
       </w:r>
+    </w:p>
+    <w:p>
+      <w:pPr>
+        <w:tabs>
+          <w:tab w:val="left" w:pos="916"/>
+          <w:tab w:val="left" w:pos="1832"/>
+          <w:tab w:val="left" w:pos="2748"/>
+          <w:tab w:val="left" w:pos="3664"/>
+          <w:tab w:val="left" w:pos="4580"/>
+          <w:tab w:val="left" w:pos="5496"/>
+          <w:tab w:val="left" w:pos="6412"/>
+          <w:tab w:val="left" w:pos="7328"/>
+          <w:tab w:val="left" w:pos="8244"/>
+          <w:tab w:val="left" w:pos="9160"/>
+          <w:tab w:val="left" w:pos="10076"/>
+          <w:tab w:val="left" w:pos="10992"/>
+          <w:tab w:val="left" w:pos="11908"/>
+          <w:tab w:val="left" w:pos="12824"/>
+          <w:tab w:val="left" w:pos="13740"/>
+          <w:tab w:val="left" w:pos="14656"/>
+        </w:tabs>
+        <w:rPr>
+          <w:rFonts w:ascii="Consolas" w:eastAsia="Times New Roman" w:hAnsi="Consolas" w:cs="Consolas"/>
+          <w:bCs/>
+          <w:color w:val="808080" w:themeColor="background1" w:themeShade="80"/>
+          <w:szCs w:val="24"/>
+          <w:lang w:val="fr-CH" w:eastAsia="fr-CH"/>
+        </w:rPr>
+      </w:pPr>
     </w:p>
     <w:p>
       <w:pPr>
@@ -18167,6 +18255,7 @@
       <w:r>
         <w:rPr>
           <w:noProof/>
+          <w:lang w:val="fr-CH" w:eastAsia="fr-CH"/>
         </w:rPr>
         <mc:AlternateContent>
           <mc:Choice Requires="wps">
@@ -20183,6 +20272,27 @@
     </w:p>
     <w:p>
       <w:pPr>
+        <w:spacing w:after="200"/>
+        <w:jc w:val="left"/>
+        <w:rPr>
+          <w:rFonts w:ascii="Consolas" w:eastAsia="Times New Roman" w:hAnsi="Consolas" w:cs="Consolas"/>
+          <w:bCs/>
+          <w:szCs w:val="24"/>
+          <w:lang w:val="fr-CH" w:eastAsia="fr-CH"/>
+        </w:rPr>
+      </w:pPr>
+      <w:r>
+        <w:rPr>
+          <w:rFonts w:ascii="Consolas" w:eastAsia="Times New Roman" w:hAnsi="Consolas" w:cs="Consolas"/>
+          <w:bCs/>
+          <w:szCs w:val="24"/>
+          <w:lang w:val="fr-CH" w:eastAsia="fr-CH"/>
+        </w:rPr>
+        <w:br w:type="page"/>
+      </w:r>
+    </w:p>
+    <w:p>
+      <w:pPr>
         <w:rPr>
           <w:rFonts w:ascii="Consolas" w:eastAsia="Times New Roman" w:hAnsi="Consolas" w:cs="Consolas"/>
           <w:bCs/>
@@ -20264,7 +20374,6 @@
           <w:szCs w:val="24"/>
           <w:lang w:val="fr-CH" w:eastAsia="fr-CH"/>
         </w:rPr>
-        <w:lastRenderedPageBreak/>
         <w:t>--R : List the top 10 artists according to their track-to-release</w:t>
       </w:r>
     </w:p>
@@ -20513,6 +20622,35 @@
         </w:rPr>
         <w:t>.*/</w:t>
       </w:r>
+    </w:p>
+    <w:p>
+      <w:pPr>
+        <w:tabs>
+          <w:tab w:val="left" w:pos="916"/>
+          <w:tab w:val="left" w:pos="1832"/>
+          <w:tab w:val="left" w:pos="2748"/>
+          <w:tab w:val="left" w:pos="3664"/>
+          <w:tab w:val="left" w:pos="4580"/>
+          <w:tab w:val="left" w:pos="5496"/>
+          <w:tab w:val="left" w:pos="6412"/>
+          <w:tab w:val="left" w:pos="7328"/>
+          <w:tab w:val="left" w:pos="8244"/>
+          <w:tab w:val="left" w:pos="9160"/>
+          <w:tab w:val="left" w:pos="10076"/>
+          <w:tab w:val="left" w:pos="10992"/>
+          <w:tab w:val="left" w:pos="11908"/>
+          <w:tab w:val="left" w:pos="12824"/>
+          <w:tab w:val="left" w:pos="13740"/>
+          <w:tab w:val="left" w:pos="14656"/>
+        </w:tabs>
+        <w:rPr>
+          <w:rFonts w:ascii="Consolas" w:eastAsia="Times New Roman" w:hAnsi="Consolas" w:cs="Consolas"/>
+          <w:bCs/>
+          <w:color w:val="808080" w:themeColor="background1" w:themeShade="80"/>
+          <w:szCs w:val="24"/>
+          <w:lang w:val="fr-CH" w:eastAsia="fr-CH"/>
+        </w:rPr>
+      </w:pPr>
     </w:p>
     <w:p>
       <w:pPr>
@@ -22075,6 +22213,35 @@
         </w:rPr>
         <w:t>from of this new query) we order them by the count of the medium. Then we choose the 10 first recording with the highest number of medium for each artist.*/</w:t>
       </w:r>
+    </w:p>
+    <w:p>
+      <w:pPr>
+        <w:tabs>
+          <w:tab w:val="left" w:pos="916"/>
+          <w:tab w:val="left" w:pos="1832"/>
+          <w:tab w:val="left" w:pos="2748"/>
+          <w:tab w:val="left" w:pos="3664"/>
+          <w:tab w:val="left" w:pos="4580"/>
+          <w:tab w:val="left" w:pos="5496"/>
+          <w:tab w:val="left" w:pos="6412"/>
+          <w:tab w:val="left" w:pos="7328"/>
+          <w:tab w:val="left" w:pos="8244"/>
+          <w:tab w:val="left" w:pos="9160"/>
+          <w:tab w:val="left" w:pos="10076"/>
+          <w:tab w:val="left" w:pos="10992"/>
+          <w:tab w:val="left" w:pos="11908"/>
+          <w:tab w:val="left" w:pos="12824"/>
+          <w:tab w:val="left" w:pos="13740"/>
+          <w:tab w:val="left" w:pos="14656"/>
+        </w:tabs>
+        <w:rPr>
+          <w:rFonts w:ascii="Consolas" w:eastAsia="Times New Roman" w:hAnsi="Consolas" w:cs="Consolas"/>
+          <w:bCs/>
+          <w:color w:val="808080" w:themeColor="background1" w:themeShade="80"/>
+          <w:szCs w:val="24"/>
+          <w:lang w:val="fr-CH" w:eastAsia="fr-CH"/>
+        </w:rPr>
+      </w:pPr>
     </w:p>
     <w:p>
       <w:pPr>
@@ -54339,6 +54506,7 @@
         <w:docPartUnique/>
       </w:docPartObj>
     </w:sdtPr>
+    <w:sdtEndPr/>
     <w:sdtContent>
       <w:p>
         <w:pPr>
@@ -54359,7 +54527,7 @@
             <w:noProof/>
             <w:lang w:val="fr-FR"/>
           </w:rPr>
-          <w:t>2</w:t>
+          <w:t>3</w:t>
         </w:r>
         <w:r>
           <w:fldChar w:fldCharType="end"/>
@@ -56112,7 +56280,7 @@
 </file>
 
 <file path=customXml/itemProps2.xml><?xml version="1.0" encoding="utf-8"?>
-<ds:datastoreItem xmlns:ds="http://schemas.openxmlformats.org/officeDocument/2006/customXml" ds:itemID="{85726379-49C4-4BA1-A3A7-2F1F8C561E51}">
+<ds:datastoreItem xmlns:ds="http://schemas.openxmlformats.org/officeDocument/2006/customXml" ds:itemID="{3406255E-EBD2-47BE-9D49-ECD367D87328}">
   <ds:schemaRefs>
     <ds:schemaRef ds:uri="http://schemas.openxmlformats.org/officeDocument/2006/bibliography"/>
   </ds:schemaRefs>

</xml_diff>

<commit_message>
modif query pour UI
</commit_message>
<xml_diff>
--- a/final_report.docx
+++ b/final_report.docx
@@ -745,7 +745,7 @@
                 <w:noProof/>
                 <w:webHidden/>
               </w:rPr>
-              <w:t>4</w:t>
+              <w:t>3</w:t>
             </w:r>
             <w:r>
               <w:rPr>
@@ -816,7 +816,7 @@
                 <w:noProof/>
                 <w:webHidden/>
               </w:rPr>
-              <w:t>4</w:t>
+              <w:t>3</w:t>
             </w:r>
             <w:r>
               <w:rPr>
@@ -887,7 +887,7 @@
                 <w:noProof/>
                 <w:webHidden/>
               </w:rPr>
-              <w:t>4</w:t>
+              <w:t>3</w:t>
             </w:r>
             <w:r>
               <w:rPr>
@@ -958,7 +958,7 @@
                 <w:noProof/>
                 <w:webHidden/>
               </w:rPr>
-              <w:t>4</w:t>
+              <w:t>3</w:t>
             </w:r>
             <w:r>
               <w:rPr>
@@ -1029,7 +1029,7 @@
                 <w:noProof/>
                 <w:webHidden/>
               </w:rPr>
-              <w:t>4</w:t>
+              <w:t>3</w:t>
             </w:r>
             <w:r>
               <w:rPr>
@@ -1100,7 +1100,7 @@
                 <w:noProof/>
                 <w:webHidden/>
               </w:rPr>
-              <w:t>4</w:t>
+              <w:t>3</w:t>
             </w:r>
             <w:r>
               <w:rPr>
@@ -1171,7 +1171,7 @@
                 <w:noProof/>
                 <w:webHidden/>
               </w:rPr>
-              <w:t>5</w:t>
+              <w:t>4</w:t>
             </w:r>
             <w:r>
               <w:rPr>
@@ -1242,7 +1242,7 @@
                 <w:noProof/>
                 <w:webHidden/>
               </w:rPr>
-              <w:t>5</w:t>
+              <w:t>4</w:t>
             </w:r>
             <w:r>
               <w:rPr>
@@ -1313,7 +1313,7 @@
                 <w:noProof/>
                 <w:webHidden/>
               </w:rPr>
-              <w:t>5</w:t>
+              <w:t>4</w:t>
             </w:r>
             <w:r>
               <w:rPr>
@@ -1384,7 +1384,7 @@
                 <w:noProof/>
                 <w:webHidden/>
               </w:rPr>
-              <w:t>7</w:t>
+              <w:t>6</w:t>
             </w:r>
             <w:r>
               <w:rPr>
@@ -1455,7 +1455,7 @@
                 <w:noProof/>
                 <w:webHidden/>
               </w:rPr>
-              <w:t>7</w:t>
+              <w:t>6</w:t>
             </w:r>
             <w:r>
               <w:rPr>
@@ -1526,7 +1526,7 @@
                 <w:noProof/>
                 <w:webHidden/>
               </w:rPr>
-              <w:t>14</w:t>
+              <w:t>13</w:t>
             </w:r>
             <w:r>
               <w:rPr>
@@ -1597,7 +1597,7 @@
                 <w:noProof/>
                 <w:webHidden/>
               </w:rPr>
-              <w:t>27</w:t>
+              <w:t>26</w:t>
             </w:r>
             <w:r>
               <w:rPr>
@@ -1668,7 +1668,7 @@
                 <w:noProof/>
                 <w:webHidden/>
               </w:rPr>
-              <w:t>27</w:t>
+              <w:t>26</w:t>
             </w:r>
             <w:r>
               <w:rPr>
@@ -1739,7 +1739,7 @@
                 <w:noProof/>
                 <w:webHidden/>
               </w:rPr>
-              <w:t>27</w:t>
+              <w:t>26</w:t>
             </w:r>
             <w:r>
               <w:rPr>
@@ -1810,7 +1810,7 @@
                 <w:noProof/>
                 <w:webHidden/>
               </w:rPr>
-              <w:t>31</w:t>
+              <w:t>30</w:t>
             </w:r>
             <w:r>
               <w:rPr>
@@ -1881,7 +1881,7 @@
                 <w:noProof/>
                 <w:webHidden/>
               </w:rPr>
-              <w:t>32</w:t>
+              <w:t>31</w:t>
             </w:r>
             <w:r>
               <w:rPr>
@@ -1952,7 +1952,7 @@
                 <w:noProof/>
                 <w:webHidden/>
               </w:rPr>
-              <w:t>32</w:t>
+              <w:t>31</w:t>
             </w:r>
             <w:r>
               <w:rPr>
@@ -2023,7 +2023,7 @@
                 <w:noProof/>
                 <w:webHidden/>
               </w:rPr>
-              <w:t>32</w:t>
+              <w:t>31</w:t>
             </w:r>
             <w:r>
               <w:rPr>
@@ -2094,7 +2094,7 @@
                 <w:noProof/>
                 <w:webHidden/>
               </w:rPr>
-              <w:t>33</w:t>
+              <w:t>32</w:t>
             </w:r>
             <w:r>
               <w:rPr>
@@ -2165,7 +2165,7 @@
                 <w:noProof/>
                 <w:webHidden/>
               </w:rPr>
-              <w:t>33</w:t>
+              <w:t>32</w:t>
             </w:r>
             <w:r>
               <w:rPr>
@@ -2236,7 +2236,7 @@
                 <w:noProof/>
                 <w:webHidden/>
               </w:rPr>
-              <w:t>33</w:t>
+              <w:t>32</w:t>
             </w:r>
             <w:r>
               <w:rPr>
@@ -2307,7 +2307,7 @@
                 <w:noProof/>
                 <w:webHidden/>
               </w:rPr>
-              <w:t>34</w:t>
+              <w:t>33</w:t>
             </w:r>
             <w:r>
               <w:rPr>
@@ -2378,7 +2378,7 @@
                 <w:noProof/>
                 <w:webHidden/>
               </w:rPr>
-              <w:t>35</w:t>
+              <w:t>34</w:t>
             </w:r>
             <w:r>
               <w:rPr>
@@ -2449,7 +2449,7 @@
                 <w:noProof/>
                 <w:webHidden/>
               </w:rPr>
-              <w:t>35</w:t>
+              <w:t>34</w:t>
             </w:r>
             <w:r>
               <w:rPr>
@@ -2520,7 +2520,7 @@
                 <w:noProof/>
                 <w:webHidden/>
               </w:rPr>
-              <w:t>35</w:t>
+              <w:t>34</w:t>
             </w:r>
             <w:r>
               <w:rPr>
@@ -2591,7 +2591,7 @@
                 <w:noProof/>
                 <w:webHidden/>
               </w:rPr>
-              <w:t>35</w:t>
+              <w:t>34</w:t>
             </w:r>
             <w:r>
               <w:rPr>
@@ -2662,7 +2662,7 @@
                 <w:noProof/>
                 <w:webHidden/>
               </w:rPr>
-              <w:t>35</w:t>
+              <w:t>34</w:t>
             </w:r>
             <w:r>
               <w:rPr>
@@ -2733,7 +2733,7 @@
                 <w:noProof/>
                 <w:webHidden/>
               </w:rPr>
-              <w:t>35</w:t>
+              <w:t>34</w:t>
             </w:r>
             <w:r>
               <w:rPr>
@@ -2804,7 +2804,7 @@
                 <w:noProof/>
                 <w:webHidden/>
               </w:rPr>
-              <w:t>35</w:t>
+              <w:t>34</w:t>
             </w:r>
             <w:r>
               <w:rPr>
@@ -2875,7 +2875,7 @@
                 <w:noProof/>
                 <w:webHidden/>
               </w:rPr>
-              <w:t>36</w:t>
+              <w:t>35</w:t>
             </w:r>
             <w:r>
               <w:rPr>
@@ -2946,7 +2946,7 @@
                 <w:noProof/>
                 <w:webHidden/>
               </w:rPr>
-              <w:t>37</w:t>
+              <w:t>36</w:t>
             </w:r>
             <w:r>
               <w:rPr>
@@ -53389,7 +53389,7 @@
 </file>
 
 <file path=customXml/itemProps2.xml><?xml version="1.0" encoding="utf-8"?>
-<ds:datastoreItem xmlns:ds="http://schemas.openxmlformats.org/officeDocument/2006/customXml" ds:itemID="{3BF5886E-19D0-498C-A7B9-80C297A5065F}">
+<ds:datastoreItem xmlns:ds="http://schemas.openxmlformats.org/officeDocument/2006/customXml" ds:itemID="{84708852-7DF8-40CF-B105-8C0650887910}">
   <ds:schemaRefs>
     <ds:schemaRef ds:uri="http://schemas.openxmlformats.org/officeDocument/2006/bibliography"/>
   </ds:schemaRefs>

</xml_diff>